<commit_message>
Added new layot method
</commit_message>
<xml_diff>
--- a/docs/РО.docx
+++ b/docs/РО.docx
@@ -206,8 +206,10 @@
                 <w:sz w:val="24"/>
                 <w:szCs w:val="24"/>
               </w:rPr>
-              <w:t>А. И. Переплетчиков</w:t>
-            </w:r>
+              <w:t>С. А. Шершаков</w:t>
+            </w:r>
+            <w:bookmarkStart w:id="0" w:name="_GoBack"/>
+            <w:bookmarkEnd w:id="0"/>
             <w:r>
               <w:rPr>
                 <w:rFonts w:ascii="Times New Roman" w:hAnsi="Times New Roman" w:cs="Times New Roman"/>
@@ -282,27 +284,7 @@
                 <w:szCs w:val="24"/>
               </w:rPr>
               <w:br/>
-              <w:t xml:space="preserve">профессор департамента программной инженерии, канд. </w:t>
-            </w:r>
-            <w:proofErr w:type="spellStart"/>
-            <w:r>
-              <w:rPr>
-                <w:rFonts w:ascii="Times New Roman" w:hAnsi="Times New Roman" w:cs="Times New Roman"/>
-                <w:b w:val="0"/>
-                <w:sz w:val="24"/>
-                <w:szCs w:val="24"/>
-              </w:rPr>
-              <w:t>техн</w:t>
-            </w:r>
-            <w:proofErr w:type="spellEnd"/>
-            <w:r>
-              <w:rPr>
-                <w:rFonts w:ascii="Times New Roman" w:hAnsi="Times New Roman" w:cs="Times New Roman"/>
-                <w:b w:val="0"/>
-                <w:sz w:val="24"/>
-                <w:szCs w:val="24"/>
-              </w:rPr>
-              <w:t>. наук</w:t>
+              <w:t>профессор департамента программной инженерии, канд. техн. наук</w:t>
             </w:r>
             <w:r>
               <w:rPr>
@@ -460,29 +442,7 @@
                 <w:sz w:val="24"/>
                 <w:szCs w:val="24"/>
               </w:rPr>
-              <w:t xml:space="preserve">Инв. № </w:t>
-            </w:r>
-            <w:proofErr w:type="spellStart"/>
-            <w:r>
-              <w:rPr>
-                <w:rFonts w:ascii="Times New Roman" w:hAnsi="Times New Roman" w:cs="Times New Roman"/>
-                <w:b/>
-                <w:i/>
-                <w:sz w:val="24"/>
-                <w:szCs w:val="24"/>
-              </w:rPr>
-              <w:t>дубл</w:t>
-            </w:r>
-            <w:proofErr w:type="spellEnd"/>
-            <w:r>
-              <w:rPr>
-                <w:rFonts w:ascii="Times New Roman" w:hAnsi="Times New Roman" w:cs="Times New Roman"/>
-                <w:b/>
-                <w:i/>
-                <w:sz w:val="24"/>
-                <w:szCs w:val="24"/>
-              </w:rPr>
-              <w:t>.</w:t>
+              <w:t>Инв. № дубл.</w:t>
             </w:r>
           </w:p>
         </w:tc>
@@ -528,7 +488,6 @@
                 <w:szCs w:val="24"/>
               </w:rPr>
             </w:pPr>
-            <w:proofErr w:type="spellStart"/>
             <w:r>
               <w:rPr>
                 <w:rFonts w:ascii="Times New Roman" w:hAnsi="Times New Roman" w:cs="Times New Roman"/>
@@ -537,18 +496,7 @@
                 <w:sz w:val="24"/>
                 <w:szCs w:val="24"/>
               </w:rPr>
-              <w:t>Взам</w:t>
-            </w:r>
-            <w:proofErr w:type="spellEnd"/>
-            <w:r>
-              <w:rPr>
-                <w:rFonts w:ascii="Times New Roman" w:hAnsi="Times New Roman" w:cs="Times New Roman"/>
-                <w:b/>
-                <w:i/>
-                <w:sz w:val="24"/>
-                <w:szCs w:val="24"/>
-              </w:rPr>
-              <w:t>. инв. №</w:t>
+              <w:t>Взам. инв. №</w:t>
             </w:r>
           </w:p>
         </w:tc>
@@ -730,7 +678,7 @@
           <w:szCs w:val="28"/>
         </w:rPr>
       </w:pPr>
-      <w:bookmarkStart w:id="0" w:name="_Hlk530994233"/>
+      <w:bookmarkStart w:id="1" w:name="_Hlk530994233"/>
       <w:r>
         <w:rPr>
           <w:rFonts w:ascii="Times New Roman" w:hAnsi="Times New Roman" w:cs="Times New Roman"/>
@@ -798,7 +746,7 @@
         <w:t>DOT</w:t>
       </w:r>
     </w:p>
-    <w:bookmarkEnd w:id="0"/>
+    <w:bookmarkEnd w:id="1"/>
     <w:p>
       <w:pPr>
         <w:spacing w:before="360"/>
@@ -1092,8 +1040,6 @@
         </w:rPr>
         <w:t>04.01</w:t>
       </w:r>
-      <w:bookmarkStart w:id="1" w:name="_GoBack"/>
-      <w:bookmarkEnd w:id="1"/>
       <w:r>
         <w:rPr>
           <w:rFonts w:ascii="Times New Roman" w:hAnsi="Times New Roman" w:cs="Times New Roman"/>
@@ -1213,25 +1159,7 @@
                 <w:sz w:val="24"/>
                 <w:szCs w:val="24"/>
               </w:rPr>
-              <w:t xml:space="preserve">Инв. № </w:t>
-            </w:r>
-            <w:proofErr w:type="spellStart"/>
-            <w:r>
-              <w:rPr>
-                <w:rFonts w:ascii="Times New Roman" w:hAnsi="Times New Roman" w:cs="Times New Roman"/>
-                <w:sz w:val="24"/>
-                <w:szCs w:val="24"/>
-              </w:rPr>
-              <w:t>дубл</w:t>
-            </w:r>
-            <w:proofErr w:type="spellEnd"/>
-            <w:r>
-              <w:rPr>
-                <w:rFonts w:ascii="Times New Roman" w:hAnsi="Times New Roman" w:cs="Times New Roman"/>
-                <w:sz w:val="24"/>
-                <w:szCs w:val="24"/>
-              </w:rPr>
-              <w:t>.</w:t>
+              <w:t>Инв. № дубл.</w:t>
             </w:r>
           </w:p>
         </w:tc>
@@ -1273,23 +1201,13 @@
                 <w:szCs w:val="24"/>
               </w:rPr>
             </w:pPr>
-            <w:proofErr w:type="spellStart"/>
-            <w:r>
-              <w:rPr>
-                <w:rFonts w:ascii="Times New Roman" w:hAnsi="Times New Roman" w:cs="Times New Roman"/>
-                <w:sz w:val="24"/>
-                <w:szCs w:val="24"/>
-              </w:rPr>
-              <w:t>Взам</w:t>
-            </w:r>
-            <w:proofErr w:type="spellEnd"/>
-            <w:r>
-              <w:rPr>
-                <w:rFonts w:ascii="Times New Roman" w:hAnsi="Times New Roman" w:cs="Times New Roman"/>
-                <w:sz w:val="24"/>
-                <w:szCs w:val="24"/>
-              </w:rPr>
-              <w:t>. инв. №</w:t>
+            <w:r>
+              <w:rPr>
+                <w:rFonts w:ascii="Times New Roman" w:hAnsi="Times New Roman" w:cs="Times New Roman"/>
+                <w:sz w:val="24"/>
+                <w:szCs w:val="24"/>
+              </w:rPr>
+              <w:t>Взам. инв. №</w:t>
             </w:r>
           </w:p>
         </w:tc>
@@ -1425,7 +1343,6 @@
           <w:b/>
           <w:sz w:val="28"/>
           <w:szCs w:val="28"/>
-          <w:lang w:val="en-US"/>
         </w:rPr>
       </w:pPr>
       <w:r>
@@ -2953,54 +2870,146 @@
           <w:szCs w:val="24"/>
         </w:rPr>
       </w:pPr>
-      <w:r>
-        <w:rPr>
-          <w:rFonts w:ascii="Times New Roman" w:hAnsi="Times New Roman" w:cs="Times New Roman"/>
-          <w:sz w:val="24"/>
-          <w:szCs w:val="24"/>
-        </w:rPr>
-        <w:t xml:space="preserve">«Программа </w:t>
-      </w:r>
-      <w:proofErr w:type="spellStart"/>
-      <w:r>
-        <w:rPr>
-          <w:rFonts w:ascii="Times New Roman" w:hAnsi="Times New Roman" w:cs="Times New Roman"/>
-          <w:sz w:val="24"/>
-          <w:szCs w:val="24"/>
-        </w:rPr>
-        <w:t>нейросетевого</w:t>
-      </w:r>
-      <w:proofErr w:type="spellEnd"/>
-      <w:r>
-        <w:rPr>
-          <w:rFonts w:ascii="Times New Roman" w:hAnsi="Times New Roman" w:cs="Times New Roman"/>
-          <w:sz w:val="24"/>
-          <w:szCs w:val="24"/>
-        </w:rPr>
-        <w:t xml:space="preserve"> решения дифференциальных уравнений в частных производных» может </w:t>
-      </w:r>
-      <w:r>
-        <w:rPr>
-          <w:rFonts w:ascii="Times New Roman" w:hAnsi="Times New Roman" w:cs="Times New Roman"/>
-          <w:sz w:val="24"/>
-          <w:szCs w:val="24"/>
-        </w:rPr>
-        <w:t>применяться для решения дифференциальных уравнений, представляющих собой в левой части полиномы из искомой функции, ее производных, коэффициентов, свободной функции, с заданными граничными условиями, с помощью аппроксимации искомой функции, используя нейронную сеть.</w:t>
-      </w:r>
-    </w:p>
-    <w:p>
-      <w:pPr>
-        <w:pStyle w:val="3"/>
-        <w:spacing w:after="240"/>
-        <w:rPr>
-          <w:rFonts w:ascii="Times New Roman" w:hAnsi="Times New Roman" w:cs="Times New Roman"/>
-          <w:b/>
-          <w:color w:val="auto"/>
-        </w:rPr>
-      </w:pPr>
       <w:bookmarkStart w:id="6" w:name="_Toc448943002"/>
       <w:bookmarkStart w:id="7" w:name="_Toc451089017"/>
       <w:bookmarkStart w:id="8" w:name="_Toc451347383"/>
+      <w:r>
+        <w:rPr>
+          <w:rFonts w:ascii="Times New Roman" w:hAnsi="Times New Roman" w:cs="Times New Roman"/>
+          <w:sz w:val="24"/>
+          <w:szCs w:val="24"/>
+        </w:rPr>
+        <w:t xml:space="preserve">Программа будет применяться для облегчения работы с графами, записанных на языке описания графов </w:t>
+      </w:r>
+      <w:r>
+        <w:rPr>
+          <w:rFonts w:ascii="Times New Roman" w:hAnsi="Times New Roman" w:cs="Times New Roman"/>
+          <w:sz w:val="24"/>
+          <w:szCs w:val="24"/>
+          <w:lang w:val="en-US"/>
+        </w:rPr>
+        <w:t>DOT</w:t>
+      </w:r>
+      <w:r>
+        <w:rPr>
+          <w:rFonts w:ascii="Times New Roman" w:hAnsi="Times New Roman" w:cs="Times New Roman"/>
+          <w:sz w:val="24"/>
+          <w:szCs w:val="24"/>
+        </w:rPr>
+        <w:t xml:space="preserve">, в программе </w:t>
+      </w:r>
+      <w:r>
+        <w:rPr>
+          <w:rFonts w:ascii="Times New Roman" w:hAnsi="Times New Roman" w:cs="Times New Roman"/>
+          <w:sz w:val="24"/>
+          <w:szCs w:val="24"/>
+          <w:lang w:val="en-US"/>
+        </w:rPr>
+        <w:t>Microsoft</w:t>
+      </w:r>
+      <w:r>
+        <w:rPr>
+          <w:rFonts w:ascii="Times New Roman" w:hAnsi="Times New Roman" w:cs="Times New Roman"/>
+          <w:sz w:val="24"/>
+          <w:szCs w:val="24"/>
+        </w:rPr>
+        <w:t xml:space="preserve"> </w:t>
+      </w:r>
+      <w:r>
+        <w:rPr>
+          <w:rFonts w:ascii="Times New Roman" w:hAnsi="Times New Roman" w:cs="Times New Roman"/>
+          <w:sz w:val="24"/>
+          <w:szCs w:val="24"/>
+          <w:lang w:val="en-US"/>
+        </w:rPr>
+        <w:t>Visio</w:t>
+      </w:r>
+      <w:r>
+        <w:rPr>
+          <w:rFonts w:ascii="Times New Roman" w:hAnsi="Times New Roman" w:cs="Times New Roman"/>
+          <w:sz w:val="24"/>
+          <w:szCs w:val="24"/>
+        </w:rPr>
+        <w:t xml:space="preserve">: для импорта содержимого </w:t>
+      </w:r>
+      <w:r>
+        <w:rPr>
+          <w:rFonts w:ascii="Times New Roman" w:hAnsi="Times New Roman" w:cs="Times New Roman"/>
+          <w:sz w:val="24"/>
+          <w:szCs w:val="24"/>
+          <w:lang w:val="en-US"/>
+        </w:rPr>
+        <w:t>DOT</w:t>
+      </w:r>
+      <w:r>
+        <w:rPr>
+          <w:rFonts w:ascii="Times New Roman" w:hAnsi="Times New Roman" w:cs="Times New Roman"/>
+          <w:sz w:val="24"/>
+          <w:szCs w:val="24"/>
+        </w:rPr>
+        <w:t xml:space="preserve"> </w:t>
+      </w:r>
+      <w:r>
+        <w:rPr>
+          <w:rFonts w:ascii="Times New Roman" w:hAnsi="Times New Roman" w:cs="Times New Roman"/>
+          <w:sz w:val="24"/>
+          <w:szCs w:val="24"/>
+        </w:rPr>
+        <w:t xml:space="preserve">файла на страницу документа </w:t>
+      </w:r>
+      <w:r>
+        <w:rPr>
+          <w:rFonts w:ascii="Times New Roman" w:hAnsi="Times New Roman" w:cs="Times New Roman"/>
+          <w:sz w:val="24"/>
+          <w:szCs w:val="24"/>
+          <w:lang w:val="en-US"/>
+        </w:rPr>
+        <w:t>Visio</w:t>
+      </w:r>
+      <w:r>
+        <w:rPr>
+          <w:rFonts w:ascii="Times New Roman" w:hAnsi="Times New Roman" w:cs="Times New Roman"/>
+          <w:sz w:val="24"/>
+          <w:szCs w:val="24"/>
+        </w:rPr>
+        <w:t xml:space="preserve"> в виде схем и корректного экспорта графа-схемы в </w:t>
+      </w:r>
+      <w:r>
+        <w:rPr>
+          <w:rFonts w:ascii="Times New Roman" w:hAnsi="Times New Roman" w:cs="Times New Roman"/>
+          <w:sz w:val="24"/>
+          <w:szCs w:val="24"/>
+          <w:lang w:val="en-US"/>
+        </w:rPr>
+        <w:t>DOT</w:t>
+      </w:r>
+      <w:r>
+        <w:rPr>
+          <w:rFonts w:ascii="Times New Roman" w:hAnsi="Times New Roman" w:cs="Times New Roman"/>
+          <w:sz w:val="24"/>
+          <w:szCs w:val="24"/>
+        </w:rPr>
+        <w:t xml:space="preserve"> </w:t>
+      </w:r>
+      <w:r>
+        <w:rPr>
+          <w:rFonts w:ascii="Times New Roman" w:hAnsi="Times New Roman" w:cs="Times New Roman"/>
+          <w:sz w:val="24"/>
+          <w:szCs w:val="24"/>
+        </w:rPr>
+        <w:t>файл с учетом всех изменений, произведенных пользователем во время работы с документом.</w:t>
+      </w:r>
+    </w:p>
+    <w:p>
+      <w:pPr>
+        <w:pStyle w:val="3"/>
+        <w:spacing w:after="240"/>
+        <w:rPr>
+          <w:rFonts w:ascii="Times New Roman" w:hAnsi="Times New Roman" w:cs="Times New Roman"/>
+          <w:b/>
+          <w:color w:val="auto"/>
+        </w:rPr>
+      </w:pPr>
       <w:r>
         <w:rPr>
           <w:rFonts w:ascii="Times New Roman" w:hAnsi="Times New Roman" w:cs="Times New Roman"/>
@@ -3049,13 +3058,188 @@
       </w:pPr>
       <w:bookmarkStart w:id="9" w:name="_Toc448943003"/>
       <w:bookmarkStart w:id="10" w:name="_Toc451089018"/>
-      <w:r>
-        <w:rPr>
-          <w:rFonts w:ascii="Times New Roman" w:hAnsi="Times New Roman" w:cs="Times New Roman"/>
-          <w:sz w:val="24"/>
-          <w:szCs w:val="24"/>
-        </w:rPr>
-        <w:t>Программа может применяться для решения дифференциальных уравнений, представляющих собой в левой части полиномы из искомой функции, ее производных, коэффициентов, свободной функции, с заданными граничными условиями, с помощью аппроксимации искомой функции, используя нейронную сеть. У пользователя есть возможность ввести данные об уравнении, выбрать параметры нейронной сети и ее обучения, посмотреть визуализированный результат.</w:t>
+      <w:bookmarkStart w:id="11" w:name="_Toc451347384"/>
+      <w:r>
+        <w:rPr>
+          <w:rFonts w:ascii="Times New Roman" w:hAnsi="Times New Roman" w:cs="Times New Roman"/>
+          <w:sz w:val="24"/>
+          <w:szCs w:val="24"/>
+        </w:rPr>
+        <w:t xml:space="preserve">Программа предназначена для импорта графов </w:t>
+      </w:r>
+      <w:r>
+        <w:rPr>
+          <w:rFonts w:ascii="Times New Roman" w:hAnsi="Times New Roman" w:cs="Times New Roman"/>
+          <w:sz w:val="24"/>
+          <w:szCs w:val="24"/>
+        </w:rPr>
+        <w:t>в виде файла с расширением .dot</w:t>
+      </w:r>
+      <w:r>
+        <w:rPr>
+          <w:rFonts w:ascii="Times New Roman" w:hAnsi="Times New Roman" w:cs="Times New Roman"/>
+          <w:sz w:val="24"/>
+          <w:szCs w:val="24"/>
+        </w:rPr>
+        <w:t xml:space="preserve"> </w:t>
+      </w:r>
+      <w:r>
+        <w:rPr>
+          <w:rFonts w:ascii="Times New Roman" w:hAnsi="Times New Roman" w:cs="Times New Roman"/>
+          <w:sz w:val="24"/>
+          <w:szCs w:val="24"/>
+        </w:rPr>
+        <w:t xml:space="preserve">и </w:t>
+      </w:r>
+      <w:r>
+        <w:rPr>
+          <w:rFonts w:ascii="Times New Roman" w:hAnsi="Times New Roman" w:cs="Times New Roman"/>
+          <w:sz w:val="24"/>
+          <w:szCs w:val="24"/>
+        </w:rPr>
+        <w:t>.</w:t>
+      </w:r>
+      <w:r>
+        <w:rPr>
+          <w:rFonts w:ascii="Times New Roman" w:hAnsi="Times New Roman" w:cs="Times New Roman"/>
+          <w:sz w:val="24"/>
+          <w:szCs w:val="24"/>
+          <w:lang w:val="en-US"/>
+        </w:rPr>
+        <w:t>gv</w:t>
+      </w:r>
+      <w:r>
+        <w:rPr>
+          <w:rFonts w:ascii="Times New Roman" w:hAnsi="Times New Roman" w:cs="Times New Roman"/>
+          <w:sz w:val="24"/>
+          <w:szCs w:val="24"/>
+        </w:rPr>
+        <w:t xml:space="preserve"> в программу пакета Microsoft Office™</w:t>
+      </w:r>
+      <w:r>
+        <w:rPr>
+          <w:rFonts w:ascii="Times New Roman" w:hAnsi="Times New Roman" w:cs="Times New Roman"/>
+          <w:sz w:val="24"/>
+          <w:szCs w:val="24"/>
+        </w:rPr>
+        <w:t xml:space="preserve"> </w:t>
+      </w:r>
+      <w:r>
+        <w:rPr>
+          <w:rFonts w:ascii="Times New Roman" w:hAnsi="Times New Roman" w:cs="Times New Roman"/>
+          <w:sz w:val="24"/>
+          <w:szCs w:val="24"/>
+          <w:lang w:val="en-US"/>
+        </w:rPr>
+        <w:t>Microsoft</w:t>
+      </w:r>
+      <w:r>
+        <w:rPr>
+          <w:rFonts w:ascii="Times New Roman" w:hAnsi="Times New Roman" w:cs="Times New Roman"/>
+          <w:sz w:val="24"/>
+          <w:szCs w:val="24"/>
+        </w:rPr>
+        <w:t xml:space="preserve"> </w:t>
+      </w:r>
+      <w:r>
+        <w:rPr>
+          <w:rFonts w:ascii="Times New Roman" w:hAnsi="Times New Roman" w:cs="Times New Roman"/>
+          <w:sz w:val="24"/>
+          <w:szCs w:val="24"/>
+          <w:lang w:val="en-US"/>
+        </w:rPr>
+        <w:t>Visio</w:t>
+      </w:r>
+      <w:r>
+        <w:rPr>
+          <w:rFonts w:ascii="Times New Roman" w:hAnsi="Times New Roman" w:cs="Times New Roman"/>
+          <w:sz w:val="24"/>
+          <w:szCs w:val="24"/>
+        </w:rPr>
+        <w:t xml:space="preserve"> и визуализации графов в </w:t>
+      </w:r>
+      <w:r>
+        <w:rPr>
+          <w:rFonts w:ascii="Times New Roman" w:hAnsi="Times New Roman" w:cs="Times New Roman"/>
+          <w:sz w:val="24"/>
+          <w:szCs w:val="24"/>
+        </w:rPr>
+        <w:t xml:space="preserve">виде </w:t>
+      </w:r>
+      <w:r>
+        <w:rPr>
+          <w:rFonts w:ascii="Times New Roman" w:hAnsi="Times New Roman" w:cs="Times New Roman"/>
+          <w:sz w:val="24"/>
+          <w:szCs w:val="24"/>
+        </w:rPr>
+        <w:t>вершин, связанных ребрами.</w:t>
+      </w:r>
+      <w:r>
+        <w:rPr>
+          <w:rFonts w:ascii="Times New Roman" w:hAnsi="Times New Roman" w:cs="Times New Roman"/>
+          <w:sz w:val="24"/>
+          <w:szCs w:val="24"/>
+        </w:rPr>
+        <w:t xml:space="preserve"> Визуализированный в </w:t>
+      </w:r>
+      <w:r>
+        <w:rPr>
+          <w:rFonts w:ascii="Times New Roman" w:hAnsi="Times New Roman" w:cs="Times New Roman"/>
+          <w:sz w:val="24"/>
+          <w:szCs w:val="24"/>
+          <w:lang w:val="en-US"/>
+        </w:rPr>
+        <w:t>Microsoft</w:t>
+      </w:r>
+      <w:r>
+        <w:rPr>
+          <w:rFonts w:ascii="Times New Roman" w:hAnsi="Times New Roman" w:cs="Times New Roman"/>
+          <w:sz w:val="24"/>
+          <w:szCs w:val="24"/>
+        </w:rPr>
+        <w:t xml:space="preserve"> </w:t>
+      </w:r>
+      <w:r>
+        <w:rPr>
+          <w:rFonts w:ascii="Times New Roman" w:hAnsi="Times New Roman" w:cs="Times New Roman"/>
+          <w:sz w:val="24"/>
+          <w:szCs w:val="24"/>
+          <w:lang w:val="en-US"/>
+        </w:rPr>
+        <w:t>Visio</w:t>
+      </w:r>
+      <w:r>
+        <w:rPr>
+          <w:rFonts w:ascii="Times New Roman" w:hAnsi="Times New Roman" w:cs="Times New Roman"/>
+          <w:sz w:val="24"/>
+          <w:szCs w:val="24"/>
+        </w:rPr>
+        <w:t xml:space="preserve"> </w:t>
+      </w:r>
+      <w:r>
+        <w:rPr>
+          <w:rFonts w:ascii="Times New Roman" w:hAnsi="Times New Roman" w:cs="Times New Roman"/>
+          <w:sz w:val="24"/>
+          <w:szCs w:val="24"/>
+        </w:rPr>
+        <w:t xml:space="preserve">граф должен иметь все атрибуты, указанные в импортируемом файле (цвета, толщина ребер, названия вершин и прочие атрибуты, поддерживаемые языком </w:t>
+      </w:r>
+      <w:r>
+        <w:rPr>
+          <w:rFonts w:ascii="Times New Roman" w:hAnsi="Times New Roman" w:cs="Times New Roman"/>
+          <w:sz w:val="24"/>
+          <w:szCs w:val="24"/>
+          <w:lang w:val="en-US"/>
+        </w:rPr>
+        <w:t>DOT</w:t>
+      </w:r>
+      <w:r>
+        <w:rPr>
+          <w:rFonts w:ascii="Times New Roman" w:hAnsi="Times New Roman" w:cs="Times New Roman"/>
+          <w:sz w:val="24"/>
+          <w:szCs w:val="24"/>
+        </w:rPr>
+        <w:t>).</w:t>
       </w:r>
     </w:p>
     <w:p>
@@ -3068,7 +3252,6 @@
           <w:color w:val="auto"/>
         </w:rPr>
       </w:pPr>
-      <w:bookmarkStart w:id="11" w:name="_Toc451347384"/>
       <w:r>
         <w:rPr>
           <w:rFonts w:ascii="Times New Roman" w:hAnsi="Times New Roman" w:cs="Times New Roman"/>
@@ -3099,31 +3282,56 @@
           <w:szCs w:val="24"/>
         </w:rPr>
       </w:pPr>
-      <w:r>
-        <w:rPr>
-          <w:rFonts w:ascii="Times New Roman" w:hAnsi="Times New Roman" w:cs="Times New Roman"/>
-          <w:sz w:val="24"/>
-          <w:szCs w:val="24"/>
-        </w:rPr>
-        <w:t xml:space="preserve">Программа может использоваться для решения дифференциальных уравнений в частных производных, а также для демонстрации и исследования </w:t>
-      </w:r>
-      <w:proofErr w:type="spellStart"/>
-      <w:r>
-        <w:rPr>
-          <w:rFonts w:ascii="Times New Roman" w:hAnsi="Times New Roman" w:cs="Times New Roman"/>
-          <w:sz w:val="24"/>
-          <w:szCs w:val="24"/>
-        </w:rPr>
-        <w:t>нейросетевого</w:t>
-      </w:r>
-      <w:proofErr w:type="spellEnd"/>
-      <w:r>
-        <w:rPr>
-          <w:rFonts w:ascii="Times New Roman" w:hAnsi="Times New Roman" w:cs="Times New Roman"/>
-          <w:sz w:val="24"/>
-          <w:szCs w:val="24"/>
-        </w:rPr>
-        <w:t xml:space="preserve"> способа решения дифференциальных уравнений в частных производных, оценки качества, точности и быстродействия данного способа, в том числе, в учебных и научных целях.</w:t>
+      <w:bookmarkStart w:id="12" w:name="_Toc451347385"/>
+      <w:r>
+        <w:rPr>
+          <w:rFonts w:ascii="Times New Roman" w:hAnsi="Times New Roman" w:cs="Times New Roman"/>
+          <w:sz w:val="24"/>
+          <w:szCs w:val="24"/>
+        </w:rPr>
+        <w:t xml:space="preserve">Программа будет использоваться для работы с графами в широко распространённом инструменте </w:t>
+      </w:r>
+      <w:r>
+        <w:rPr>
+          <w:rFonts w:ascii="Times New Roman" w:hAnsi="Times New Roman" w:cs="Times New Roman"/>
+          <w:sz w:val="24"/>
+          <w:szCs w:val="24"/>
+          <w:lang w:val="en-US"/>
+        </w:rPr>
+        <w:t>Microsoft</w:t>
+      </w:r>
+      <w:r>
+        <w:rPr>
+          <w:rFonts w:ascii="Times New Roman" w:hAnsi="Times New Roman" w:cs="Times New Roman"/>
+          <w:sz w:val="24"/>
+          <w:szCs w:val="24"/>
+        </w:rPr>
+        <w:t xml:space="preserve"> </w:t>
+      </w:r>
+      <w:r>
+        <w:rPr>
+          <w:rFonts w:ascii="Times New Roman" w:hAnsi="Times New Roman" w:cs="Times New Roman"/>
+          <w:sz w:val="24"/>
+          <w:szCs w:val="24"/>
+          <w:lang w:val="en-US"/>
+        </w:rPr>
+        <w:t>Visio</w:t>
+      </w:r>
+      <w:r>
+        <w:rPr>
+          <w:rFonts w:ascii="Times New Roman" w:hAnsi="Times New Roman" w:cs="Times New Roman"/>
+          <w:sz w:val="24"/>
+          <w:szCs w:val="24"/>
+        </w:rPr>
+        <w:t xml:space="preserve"> </w:t>
+      </w:r>
+      <w:r>
+        <w:rPr>
+          <w:rFonts w:ascii="Times New Roman" w:hAnsi="Times New Roman" w:cs="Times New Roman"/>
+          <w:sz w:val="24"/>
+          <w:szCs w:val="24"/>
+        </w:rPr>
+        <w:t>с возможностью в дальнейшем модификации с учетом имеющегося функционала инструмента, в том числе, в учебных и научных целях.</w:t>
       </w:r>
     </w:p>
     <w:p>
@@ -3138,7 +3346,6 @@
           <w:szCs w:val="28"/>
         </w:rPr>
       </w:pPr>
-      <w:bookmarkStart w:id="12" w:name="_Toc451347385"/>
       <w:r>
         <w:rPr>
           <w:rFonts w:ascii="Times New Roman" w:hAnsi="Times New Roman" w:cs="Times New Roman"/>
@@ -3190,7 +3397,74 @@
           <w:sz w:val="24"/>
           <w:szCs w:val="24"/>
         </w:rPr>
-        <w:t>задание дифференциального уравнения для решения, границ области, на которой дифференциальное уравнение решается, и граничных условий;</w:t>
+        <w:t xml:space="preserve">возможность импорта файла расширения </w:t>
+      </w:r>
+      <w:r>
+        <w:rPr>
+          <w:rFonts w:ascii="Times New Roman" w:hAnsi="Times New Roman" w:cs="Times New Roman"/>
+          <w:sz w:val="24"/>
+          <w:szCs w:val="24"/>
+        </w:rPr>
+        <w:t>.</w:t>
+      </w:r>
+      <w:r>
+        <w:rPr>
+          <w:rFonts w:ascii="Times New Roman" w:hAnsi="Times New Roman" w:cs="Times New Roman"/>
+          <w:sz w:val="24"/>
+          <w:szCs w:val="24"/>
+          <w:lang w:val="en-US"/>
+        </w:rPr>
+        <w:t>dot</w:t>
+      </w:r>
+      <w:r>
+        <w:rPr>
+          <w:rFonts w:ascii="Times New Roman" w:hAnsi="Times New Roman" w:cs="Times New Roman"/>
+          <w:sz w:val="24"/>
+          <w:szCs w:val="24"/>
+        </w:rPr>
+        <w:t xml:space="preserve"> или </w:t>
+      </w:r>
+      <w:r>
+        <w:rPr>
+          <w:rFonts w:ascii="Times New Roman" w:hAnsi="Times New Roman" w:cs="Times New Roman"/>
+          <w:sz w:val="24"/>
+          <w:szCs w:val="24"/>
+        </w:rPr>
+        <w:t>.</w:t>
+      </w:r>
+      <w:r>
+        <w:rPr>
+          <w:rFonts w:ascii="Times New Roman" w:hAnsi="Times New Roman" w:cs="Times New Roman"/>
+          <w:sz w:val="24"/>
+          <w:szCs w:val="24"/>
+          <w:lang w:val="en-US"/>
+        </w:rPr>
+        <w:t>gv</w:t>
+      </w:r>
+      <w:r>
+        <w:rPr>
+          <w:rFonts w:ascii="Times New Roman" w:hAnsi="Times New Roman" w:cs="Times New Roman"/>
+          <w:sz w:val="24"/>
+          <w:szCs w:val="24"/>
+        </w:rPr>
+        <w:t xml:space="preserve">, в котором содержится информация на языке описания графов </w:t>
+      </w:r>
+      <w:r>
+        <w:rPr>
+          <w:rFonts w:ascii="Times New Roman" w:hAnsi="Times New Roman" w:cs="Times New Roman"/>
+          <w:sz w:val="24"/>
+          <w:szCs w:val="24"/>
+          <w:lang w:val="en-US"/>
+        </w:rPr>
+        <w:t>DOT</w:t>
+      </w:r>
+      <w:r>
+        <w:rPr>
+          <w:rFonts w:ascii="Times New Roman" w:hAnsi="Times New Roman" w:cs="Times New Roman"/>
+          <w:sz w:val="24"/>
+          <w:szCs w:val="24"/>
+        </w:rPr>
+        <w:t>;</w:t>
       </w:r>
     </w:p>
     <w:p>
@@ -3213,7 +3487,66 @@
           <w:sz w:val="24"/>
           <w:szCs w:val="24"/>
         </w:rPr>
-        <w:t>настройка параметров нейронной сети и ее обучения: количество нейронов в слоях нейронной сети, количество итераций обучения, шаг градиентного спуска;</w:t>
+        <w:t xml:space="preserve">визуализация графа, записанного в импортируемом файле, на отдельной странице документа </w:t>
+      </w:r>
+      <w:r>
+        <w:rPr>
+          <w:rFonts w:ascii="Times New Roman" w:hAnsi="Times New Roman" w:cs="Times New Roman"/>
+          <w:sz w:val="24"/>
+          <w:szCs w:val="24"/>
+          <w:lang w:val="en-US"/>
+        </w:rPr>
+        <w:t>Visio</w:t>
+      </w:r>
+      <w:r>
+        <w:rPr>
+          <w:rFonts w:ascii="Times New Roman" w:hAnsi="Times New Roman" w:cs="Times New Roman"/>
+          <w:sz w:val="24"/>
+          <w:szCs w:val="24"/>
+        </w:rPr>
+        <w:t xml:space="preserve"> </w:t>
+      </w:r>
+      <w:r>
+        <w:rPr>
+          <w:rFonts w:ascii="Times New Roman" w:hAnsi="Times New Roman" w:cs="Times New Roman"/>
+          <w:sz w:val="24"/>
+          <w:szCs w:val="24"/>
+        </w:rPr>
+        <w:t xml:space="preserve">при помощи стандартных фигур </w:t>
+      </w:r>
+      <w:r>
+        <w:rPr>
+          <w:rFonts w:ascii="Times New Roman" w:hAnsi="Times New Roman" w:cs="Times New Roman"/>
+          <w:sz w:val="24"/>
+          <w:szCs w:val="24"/>
+          <w:lang w:val="en-US"/>
+        </w:rPr>
+        <w:t>Microsoft</w:t>
+      </w:r>
+      <w:r>
+        <w:rPr>
+          <w:rFonts w:ascii="Times New Roman" w:hAnsi="Times New Roman" w:cs="Times New Roman"/>
+          <w:sz w:val="24"/>
+          <w:szCs w:val="24"/>
+        </w:rPr>
+        <w:t xml:space="preserve"> </w:t>
+      </w:r>
+      <w:r>
+        <w:rPr>
+          <w:rFonts w:ascii="Times New Roman" w:hAnsi="Times New Roman" w:cs="Times New Roman"/>
+          <w:sz w:val="24"/>
+          <w:szCs w:val="24"/>
+          <w:lang w:val="en-US"/>
+        </w:rPr>
+        <w:t>Visio</w:t>
+      </w:r>
+      <w:r>
+        <w:rPr>
+          <w:rFonts w:ascii="Times New Roman" w:hAnsi="Times New Roman" w:cs="Times New Roman"/>
+          <w:sz w:val="24"/>
+          <w:szCs w:val="24"/>
+        </w:rPr>
+        <w:t xml:space="preserve"> с учетом всех атрибутов вершин и ребер, указанных в импортируемом файле;</w:t>
       </w:r>
     </w:p>
     <w:p>
@@ -3236,25 +3569,32 @@
           <w:sz w:val="24"/>
           <w:szCs w:val="24"/>
         </w:rPr>
-        <w:t xml:space="preserve">решение заданного дифференциального уравнения </w:t>
-      </w:r>
-      <w:proofErr w:type="spellStart"/>
-      <w:r>
-        <w:rPr>
-          <w:rFonts w:ascii="Times New Roman" w:hAnsi="Times New Roman" w:cs="Times New Roman"/>
-          <w:sz w:val="24"/>
-          <w:szCs w:val="24"/>
-        </w:rPr>
-        <w:t>нейросетевым</w:t>
-      </w:r>
-      <w:proofErr w:type="spellEnd"/>
-      <w:r>
-        <w:rPr>
-          <w:rFonts w:ascii="Times New Roman" w:hAnsi="Times New Roman" w:cs="Times New Roman"/>
-          <w:sz w:val="24"/>
-          <w:szCs w:val="24"/>
-        </w:rPr>
-        <w:t xml:space="preserve"> способом (с помощью аппроксимации искомой функции, используя нейронную сеть);</w:t>
+        <w:t xml:space="preserve">импорт нового </w:t>
+      </w:r>
+      <w:r>
+        <w:rPr>
+          <w:rFonts w:ascii="Times New Roman" w:hAnsi="Times New Roman" w:cs="Times New Roman"/>
+          <w:sz w:val="24"/>
+          <w:szCs w:val="24"/>
+          <w:lang w:val="en-US"/>
+        </w:rPr>
+        <w:t>DOT</w:t>
+      </w:r>
+      <w:r>
+        <w:rPr>
+          <w:rFonts w:ascii="Times New Roman" w:hAnsi="Times New Roman" w:cs="Times New Roman"/>
+          <w:sz w:val="24"/>
+          <w:szCs w:val="24"/>
+        </w:rPr>
+        <w:t xml:space="preserve"> </w:t>
+      </w:r>
+      <w:r>
+        <w:rPr>
+          <w:rFonts w:ascii="Times New Roman" w:hAnsi="Times New Roman" w:cs="Times New Roman"/>
+          <w:sz w:val="24"/>
+          <w:szCs w:val="24"/>
+        </w:rPr>
+        <w:t>файла без перезапуска программы;</w:t>
       </w:r>
     </w:p>
     <w:p>
@@ -3277,7 +3617,7 @@
           <w:sz w:val="24"/>
           <w:szCs w:val="24"/>
         </w:rPr>
-        <w:t>вывод визуализированных результатов решения дифференциального уравнения в форме значений искомой функции на заданной области;</w:t>
+        <w:t>хранение связанных пар страницы и представленного на ней графа;</w:t>
       </w:r>
     </w:p>
     <w:p>
@@ -3300,30 +3640,73 @@
           <w:sz w:val="24"/>
           <w:szCs w:val="24"/>
         </w:rPr>
-        <w:t>прерывание процесса решения дифференциального уравнения во время его выполнения;</w:t>
-      </w:r>
-    </w:p>
-    <w:p>
-      <w:pPr>
-        <w:pStyle w:val="aa"/>
-        <w:numPr>
-          <w:ilvl w:val="0"/>
-          <w:numId w:val="1"/>
-        </w:numPr>
-        <w:jc w:val="both"/>
-        <w:rPr>
-          <w:rFonts w:ascii="Times New Roman" w:hAnsi="Times New Roman" w:cs="Times New Roman"/>
-          <w:sz w:val="24"/>
-          <w:szCs w:val="24"/>
-        </w:rPr>
-      </w:pPr>
-      <w:r>
-        <w:rPr>
-          <w:rFonts w:ascii="Times New Roman" w:hAnsi="Times New Roman" w:cs="Times New Roman"/>
-          <w:sz w:val="24"/>
-          <w:szCs w:val="24"/>
-        </w:rPr>
-        <w:t>решение нового дифференциального уравнения без перезапуска программы.</w:t>
+        <w:t xml:space="preserve">экспорт содержимого с учетом всех изменений, произведенных пользователем, обратно в </w:t>
+      </w:r>
+      <w:r>
+        <w:rPr>
+          <w:rFonts w:ascii="Times New Roman" w:hAnsi="Times New Roman" w:cs="Times New Roman"/>
+          <w:sz w:val="24"/>
+          <w:szCs w:val="24"/>
+        </w:rPr>
+        <w:t>.</w:t>
+      </w:r>
+      <w:r>
+        <w:rPr>
+          <w:rFonts w:ascii="Times New Roman" w:hAnsi="Times New Roman" w:cs="Times New Roman"/>
+          <w:sz w:val="24"/>
+          <w:szCs w:val="24"/>
+          <w:lang w:val="en-US"/>
+        </w:rPr>
+        <w:t>dot</w:t>
+      </w:r>
+      <w:r>
+        <w:rPr>
+          <w:rFonts w:ascii="Times New Roman" w:hAnsi="Times New Roman" w:cs="Times New Roman"/>
+          <w:sz w:val="24"/>
+          <w:szCs w:val="24"/>
+        </w:rPr>
+        <w:t xml:space="preserve"> </w:t>
+      </w:r>
+      <w:r>
+        <w:rPr>
+          <w:rFonts w:ascii="Times New Roman" w:hAnsi="Times New Roman" w:cs="Times New Roman"/>
+          <w:sz w:val="24"/>
+          <w:szCs w:val="24"/>
+        </w:rPr>
+        <w:t xml:space="preserve">или </w:t>
+      </w:r>
+      <w:r>
+        <w:rPr>
+          <w:rFonts w:ascii="Times New Roman" w:hAnsi="Times New Roman" w:cs="Times New Roman"/>
+          <w:sz w:val="24"/>
+          <w:szCs w:val="24"/>
+        </w:rPr>
+        <w:t>.</w:t>
+      </w:r>
+      <w:r>
+        <w:rPr>
+          <w:rFonts w:ascii="Times New Roman" w:hAnsi="Times New Roman" w:cs="Times New Roman"/>
+          <w:sz w:val="24"/>
+          <w:szCs w:val="24"/>
+          <w:lang w:val="en-US"/>
+        </w:rPr>
+        <w:t>gv</w:t>
+      </w:r>
+      <w:r>
+        <w:rPr>
+          <w:rFonts w:ascii="Times New Roman" w:hAnsi="Times New Roman" w:cs="Times New Roman"/>
+          <w:sz w:val="24"/>
+          <w:szCs w:val="24"/>
+        </w:rPr>
+        <w:t xml:space="preserve"> </w:t>
+      </w:r>
+      <w:r>
+        <w:rPr>
+          <w:rFonts w:ascii="Times New Roman" w:hAnsi="Times New Roman" w:cs="Times New Roman"/>
+          <w:sz w:val="24"/>
+          <w:szCs w:val="24"/>
+        </w:rPr>
+        <w:t>файл.</w:t>
       </w:r>
     </w:p>
     <w:p>
@@ -4046,6 +4429,47 @@
           <w:szCs w:val="24"/>
           <w:lang w:val="en-US"/>
         </w:rPr>
+        <w:t>;</w:t>
+      </w:r>
+    </w:p>
+    <w:p>
+      <w:pPr>
+        <w:pStyle w:val="aa"/>
+        <w:numPr>
+          <w:ilvl w:val="0"/>
+          <w:numId w:val="3"/>
+        </w:numPr>
+        <w:jc w:val="both"/>
+        <w:rPr>
+          <w:rFonts w:ascii="Times New Roman" w:hAnsi="Times New Roman" w:cs="Times New Roman"/>
+          <w:sz w:val="24"/>
+          <w:szCs w:val="24"/>
+          <w:lang w:val="en-US"/>
+        </w:rPr>
+      </w:pPr>
+      <w:r>
+        <w:rPr>
+          <w:rFonts w:ascii="Times New Roman" w:hAnsi="Times New Roman" w:cs="Times New Roman"/>
+          <w:sz w:val="24"/>
+          <w:szCs w:val="24"/>
+        </w:rPr>
+        <w:t xml:space="preserve">установленная программа </w:t>
+      </w:r>
+      <w:r>
+        <w:rPr>
+          <w:rFonts w:ascii="Times New Roman" w:hAnsi="Times New Roman" w:cs="Times New Roman"/>
+          <w:sz w:val="24"/>
+          <w:szCs w:val="24"/>
+          <w:lang w:val="en-US"/>
+        </w:rPr>
+        <w:t>Microsoft Visio</w:t>
+      </w:r>
+      <w:r>
+        <w:rPr>
+          <w:rFonts w:ascii="Times New Roman" w:hAnsi="Times New Roman" w:cs="Times New Roman"/>
+          <w:sz w:val="24"/>
+          <w:szCs w:val="24"/>
+        </w:rPr>
         <w:t>.</w:t>
       </w:r>
     </w:p>
@@ -4215,7 +4639,6 @@
         </w:rPr>
         <w:t xml:space="preserve">-файла программы и набора </w:t>
       </w:r>
-      <w:proofErr w:type="spellStart"/>
       <w:r>
         <w:rPr>
           <w:rFonts w:ascii="Times New Roman" w:hAnsi="Times New Roman" w:cs="Times New Roman"/>
@@ -4225,7 +4648,6 @@
         </w:rPr>
         <w:t>dll</w:t>
       </w:r>
-      <w:proofErr w:type="spellEnd"/>
       <w:r>
         <w:rPr>
           <w:rFonts w:ascii="Times New Roman" w:hAnsi="Times New Roman" w:cs="Times New Roman"/>
@@ -4577,7 +4999,6 @@
         </w:rPr>
         <w:t>’</w:t>
       </w:r>
-      <w:proofErr w:type="spellStart"/>
       <w:r>
         <w:rPr>
           <w:rFonts w:ascii="Times New Roman" w:hAnsi="Times New Roman" w:cs="Times New Roman"/>
@@ -4596,7 +5017,6 @@
         </w:rPr>
         <w:t>y</w:t>
       </w:r>
-      <w:proofErr w:type="spellEnd"/>
       <w:r>
         <w:rPr>
           <w:rFonts w:ascii="Times New Roman" w:hAnsi="Times New Roman" w:cs="Times New Roman"/>
@@ -4647,7 +5067,6 @@
         </w:rPr>
         <w:t>’</w:t>
       </w:r>
-      <w:proofErr w:type="spellStart"/>
       <w:r>
         <w:rPr>
           <w:rFonts w:ascii="Times New Roman" w:hAnsi="Times New Roman" w:cs="Times New Roman"/>
@@ -4666,7 +5085,6 @@
         </w:rPr>
         <w:t>x</w:t>
       </w:r>
-      <w:proofErr w:type="spellEnd"/>
       <w:r>
         <w:rPr>
           <w:rFonts w:ascii="Times New Roman" w:hAnsi="Times New Roman" w:cs="Times New Roman"/>
@@ -4709,7 +5127,6 @@
         </w:rPr>
         <w:t>’’</w:t>
       </w:r>
-      <w:proofErr w:type="spellStart"/>
       <w:r>
         <w:rPr>
           <w:rFonts w:ascii="Times New Roman" w:hAnsi="Times New Roman" w:cs="Times New Roman"/>
@@ -4719,7 +5136,6 @@
         </w:rPr>
         <w:t>yy</w:t>
       </w:r>
-      <w:proofErr w:type="spellEnd"/>
       <w:r>
         <w:rPr>
           <w:rFonts w:ascii="Times New Roman" w:hAnsi="Times New Roman" w:cs="Times New Roman"/>
@@ -5199,7 +5615,6 @@
         </w:rPr>
         <w:t xml:space="preserve">, свободная функция </w:t>
       </w:r>
-      <w:proofErr w:type="gramStart"/>
       <w:r>
         <w:rPr>
           <w:rFonts w:ascii="Times New Roman" w:hAnsi="Times New Roman" w:cs="Times New Roman"/>
@@ -5217,7 +5632,6 @@
         </w:rPr>
         <w:t>(</w:t>
       </w:r>
-      <w:proofErr w:type="gramEnd"/>
       <w:r>
         <w:rPr>
           <w:rFonts w:ascii="Times New Roman" w:hAnsi="Times New Roman" w:cs="Times New Roman"/>
@@ -5320,7 +5734,6 @@
         </w:rPr>
         <w:t>Левая граница области задается в текстовом поле напротив надписи «</w:t>
       </w:r>
-      <w:proofErr w:type="spellStart"/>
       <w:r>
         <w:rPr>
           <w:rFonts w:ascii="Times New Roman" w:hAnsi="Times New Roman" w:cs="Times New Roman"/>
@@ -5330,7 +5743,6 @@
         </w:rPr>
         <w:t>Xmin</w:t>
       </w:r>
-      <w:proofErr w:type="spellEnd"/>
       <w:r>
         <w:rPr>
           <w:rFonts w:ascii="Times New Roman" w:hAnsi="Times New Roman" w:cs="Times New Roman"/>
@@ -5339,7 +5751,6 @@
         </w:rPr>
         <w:t>», верхняя – напротив надписи «</w:t>
       </w:r>
-      <w:proofErr w:type="spellStart"/>
       <w:r>
         <w:rPr>
           <w:rFonts w:ascii="Times New Roman" w:hAnsi="Times New Roman" w:cs="Times New Roman"/>
@@ -5349,7 +5760,6 @@
         </w:rPr>
         <w:t>Ymin</w:t>
       </w:r>
-      <w:proofErr w:type="spellEnd"/>
       <w:r>
         <w:rPr>
           <w:rFonts w:ascii="Times New Roman" w:hAnsi="Times New Roman" w:cs="Times New Roman"/>
@@ -5358,7 +5768,6 @@
         </w:rPr>
         <w:t>», правая – напротив надписи «</w:t>
       </w:r>
-      <w:proofErr w:type="spellStart"/>
       <w:r>
         <w:rPr>
           <w:rFonts w:ascii="Times New Roman" w:hAnsi="Times New Roman" w:cs="Times New Roman"/>
@@ -5368,7 +5777,6 @@
         </w:rPr>
         <w:t>Xmax</w:t>
       </w:r>
-      <w:proofErr w:type="spellEnd"/>
       <w:r>
         <w:rPr>
           <w:rFonts w:ascii="Times New Roman" w:hAnsi="Times New Roman" w:cs="Times New Roman"/>
@@ -5377,7 +5785,6 @@
         </w:rPr>
         <w:t>», нижняя – напротив надписи «</w:t>
       </w:r>
-      <w:proofErr w:type="spellStart"/>
       <w:r>
         <w:rPr>
           <w:rFonts w:ascii="Times New Roman" w:hAnsi="Times New Roman" w:cs="Times New Roman"/>
@@ -5387,7 +5794,6 @@
         </w:rPr>
         <w:t>Ymax</w:t>
       </w:r>
-      <w:proofErr w:type="spellEnd"/>
       <w:r>
         <w:rPr>
           <w:rFonts w:ascii="Times New Roman" w:hAnsi="Times New Roman" w:cs="Times New Roman"/>
@@ -5436,25 +5842,7 @@
           <w:sz w:val="24"/>
           <w:szCs w:val="24"/>
         </w:rPr>
-        <w:t xml:space="preserve"> для аппроксимации искомой функции </w:t>
-      </w:r>
-      <w:proofErr w:type="spellStart"/>
-      <w:r>
-        <w:rPr>
-          <w:rFonts w:ascii="Times New Roman" w:hAnsi="Times New Roman" w:cs="Times New Roman"/>
-          <w:sz w:val="24"/>
-          <w:szCs w:val="24"/>
-        </w:rPr>
-        <w:t>нейросетью</w:t>
-      </w:r>
-      <w:proofErr w:type="spellEnd"/>
-      <w:r>
-        <w:rPr>
-          <w:rFonts w:ascii="Times New Roman" w:hAnsi="Times New Roman" w:cs="Times New Roman"/>
-          <w:sz w:val="24"/>
-          <w:szCs w:val="24"/>
-        </w:rPr>
-        <w:t xml:space="preserve"> задаются ниже в соответствующих выпадающих списках.</w:t>
+        <w:t xml:space="preserve"> для аппроксимации искомой функции нейросетью задаются ниже в соответствующих выпадающих списках.</w:t>
       </w:r>
     </w:p>
     <w:p>
@@ -5500,7 +5888,6 @@
         </w:rPr>
         <w:t xml:space="preserve"> = </w:t>
       </w:r>
-      <w:proofErr w:type="gramStart"/>
       <w:r>
         <w:rPr>
           <w:rFonts w:ascii="Times New Roman" w:hAnsi="Times New Roman" w:cs="Times New Roman"/>
@@ -5518,7 +5905,6 @@
         </w:rPr>
         <w:t>(</w:t>
       </w:r>
-      <w:proofErr w:type="gramEnd"/>
       <w:r>
         <w:rPr>
           <w:rFonts w:ascii="Times New Roman" w:hAnsi="Times New Roman" w:cs="Times New Roman"/>
@@ -5553,7 +5939,6 @@
         </w:rPr>
         <w:t xml:space="preserve">) + </w:t>
       </w:r>
-      <w:proofErr w:type="spellStart"/>
       <w:r>
         <w:rPr>
           <w:rFonts w:ascii="Times New Roman" w:hAnsi="Times New Roman" w:cs="Times New Roman"/>
@@ -5563,7 +5948,6 @@
         </w:rPr>
         <w:t>bConst</w:t>
       </w:r>
-      <w:proofErr w:type="spellEnd"/>
       <w:r>
         <w:rPr>
           <w:rFonts w:ascii="Times New Roman" w:hAnsi="Times New Roman" w:cs="Times New Roman"/>
@@ -5648,7 +6032,6 @@
         </w:rPr>
         <w:t xml:space="preserve"> – функция граничных условий, </w:t>
       </w:r>
-      <w:proofErr w:type="spellStart"/>
       <w:r>
         <w:rPr>
           <w:rFonts w:ascii="Times New Roman" w:hAnsi="Times New Roman" w:cs="Times New Roman"/>
@@ -5658,7 +6041,6 @@
         </w:rPr>
         <w:t>bConst</w:t>
       </w:r>
-      <w:proofErr w:type="spellEnd"/>
       <w:r>
         <w:rPr>
           <w:rFonts w:ascii="Times New Roman" w:hAnsi="Times New Roman" w:cs="Times New Roman"/>
@@ -5667,7 +6049,6 @@
         </w:rPr>
         <w:t xml:space="preserve"> – прибавляемая к функции граничных условий константа граничных условий. Функция граничных условий </w:t>
       </w:r>
-      <w:proofErr w:type="gramStart"/>
       <w:r>
         <w:rPr>
           <w:rFonts w:ascii="Times New Roman" w:hAnsi="Times New Roman" w:cs="Times New Roman"/>
@@ -5685,7 +6066,6 @@
         </w:rPr>
         <w:t>(</w:t>
       </w:r>
-      <w:proofErr w:type="gramEnd"/>
       <w:r>
         <w:rPr>
           <w:rFonts w:ascii="Times New Roman" w:hAnsi="Times New Roman" w:cs="Times New Roman"/>
@@ -5720,7 +6100,6 @@
         </w:rPr>
         <w:t xml:space="preserve">) и константа граничных условий </w:t>
       </w:r>
-      <w:proofErr w:type="spellStart"/>
       <w:r>
         <w:rPr>
           <w:rFonts w:ascii="Times New Roman" w:hAnsi="Times New Roman" w:cs="Times New Roman"/>
@@ -5730,7 +6109,6 @@
         </w:rPr>
         <w:t>bConst</w:t>
       </w:r>
-      <w:proofErr w:type="spellEnd"/>
       <w:r>
         <w:rPr>
           <w:rFonts w:ascii="Times New Roman" w:hAnsi="Times New Roman" w:cs="Times New Roman"/>
@@ -5804,25 +6182,7 @@
           <w:sz w:val="24"/>
           <w:szCs w:val="24"/>
         </w:rPr>
-        <w:t xml:space="preserve"> слоев задаются в соответствующих выпадающих списках в левой части главного окна программы под </w:t>
-      </w:r>
-      <w:proofErr w:type="gramStart"/>
-      <w:r>
-        <w:rPr>
-          <w:rFonts w:ascii="Times New Roman" w:hAnsi="Times New Roman" w:cs="Times New Roman"/>
-          <w:sz w:val="24"/>
-          <w:szCs w:val="24"/>
-        </w:rPr>
-        <w:t>надписью</w:t>
-      </w:r>
-      <w:proofErr w:type="gramEnd"/>
-      <w:r>
-        <w:rPr>
-          <w:rFonts w:ascii="Times New Roman" w:hAnsi="Times New Roman" w:cs="Times New Roman"/>
-          <w:sz w:val="24"/>
-          <w:szCs w:val="24"/>
-        </w:rPr>
-        <w:t xml:space="preserve"> «Выберите кол-во нейронов в слоях».</w:t>
+        <w:t xml:space="preserve"> слоев задаются в соответствующих выпадающих списках в левой части главного окна программы под надписью «Выберите кол-во нейронов в слоях».</w:t>
       </w:r>
     </w:p>
     <w:p>
@@ -5841,27 +6201,8 @@
           <w:sz w:val="24"/>
           <w:szCs w:val="24"/>
         </w:rPr>
-        <w:t xml:space="preserve">Обучение </w:t>
-      </w:r>
-      <w:proofErr w:type="spellStart"/>
-      <w:r>
-        <w:rPr>
-          <w:rFonts w:ascii="Times New Roman" w:hAnsi="Times New Roman" w:cs="Times New Roman"/>
-          <w:sz w:val="24"/>
-          <w:szCs w:val="24"/>
-        </w:rPr>
-        <w:t>нейросети</w:t>
-      </w:r>
-      <w:proofErr w:type="spellEnd"/>
-      <w:r>
-        <w:rPr>
-          <w:rFonts w:ascii="Times New Roman" w:hAnsi="Times New Roman" w:cs="Times New Roman"/>
-          <w:sz w:val="24"/>
-          <w:szCs w:val="24"/>
-        </w:rPr>
-        <w:t xml:space="preserve"> происходит определенное количество итераций. На каждой из итераций из значения каждого весового коэффициента отнимается сумма производных дифференциального уравнения и граничных условий по нему по всем точкам для обучения в заданной для решения уравнения области, умноженная на коэффициент </w:t>
-      </w:r>
-      <w:proofErr w:type="spellStart"/>
+        <w:t xml:space="preserve">Обучение нейросети происходит определенное количество итераций. На каждой из итераций из значения каждого весового коэффициента отнимается сумма производных дифференциального уравнения и граничных условий по нему по всем точкам для обучения в заданной для решения уравнения области, умноженная на коэффициент </w:t>
+      </w:r>
       <w:r>
         <w:rPr>
           <w:rFonts w:ascii="Times New Roman" w:hAnsi="Times New Roman" w:cs="Times New Roman"/>
@@ -5871,7 +6212,6 @@
         </w:rPr>
         <w:t>gradStep</w:t>
       </w:r>
-      <w:proofErr w:type="spellEnd"/>
       <w:r>
         <w:rPr>
           <w:rFonts w:ascii="Times New Roman" w:hAnsi="Times New Roman" w:cs="Times New Roman"/>
@@ -5880,7 +6220,6 @@
         </w:rPr>
         <w:t xml:space="preserve">, который можно условно назвать шагом градиентного спуска. Шаг градиентного спуска </w:t>
       </w:r>
-      <w:proofErr w:type="spellStart"/>
       <w:r>
         <w:rPr>
           <w:rFonts w:ascii="Times New Roman" w:hAnsi="Times New Roman" w:cs="Times New Roman"/>
@@ -5890,32 +6229,13 @@
         </w:rPr>
         <w:t>gradStep</w:t>
       </w:r>
-      <w:proofErr w:type="spellEnd"/>
-      <w:r>
-        <w:rPr>
-          <w:rFonts w:ascii="Times New Roman" w:hAnsi="Times New Roman" w:cs="Times New Roman"/>
-          <w:sz w:val="24"/>
-          <w:szCs w:val="24"/>
-        </w:rPr>
-        <w:t xml:space="preserve"> и количество итераций для обучения </w:t>
-      </w:r>
-      <w:proofErr w:type="spellStart"/>
-      <w:r>
-        <w:rPr>
-          <w:rFonts w:ascii="Times New Roman" w:hAnsi="Times New Roman" w:cs="Times New Roman"/>
-          <w:sz w:val="24"/>
-          <w:szCs w:val="24"/>
-        </w:rPr>
-        <w:t>нейросети</w:t>
-      </w:r>
-      <w:proofErr w:type="spellEnd"/>
-      <w:r>
-        <w:rPr>
-          <w:rFonts w:ascii="Times New Roman" w:hAnsi="Times New Roman" w:cs="Times New Roman"/>
-          <w:sz w:val="24"/>
-          <w:szCs w:val="24"/>
-        </w:rPr>
-        <w:t xml:space="preserve"> задаются в соответствующих выпадающих списках в правой части главного окна программы.</w:t>
+      <w:r>
+        <w:rPr>
+          <w:rFonts w:ascii="Times New Roman" w:hAnsi="Times New Roman" w:cs="Times New Roman"/>
+          <w:sz w:val="24"/>
+          <w:szCs w:val="24"/>
+        </w:rPr>
+        <w:t xml:space="preserve"> и количество итераций для обучения нейросети задаются в соответствующих выпадающих списках в правой части главного окна программы.</w:t>
       </w:r>
     </w:p>
     <w:p>
@@ -6170,7 +6490,6 @@
         </w:rPr>
         <w:t xml:space="preserve">Рис. 3. Окно с результатами решения дифференциального уравнения </w:t>
       </w:r>
-      <w:proofErr w:type="spellStart"/>
       <w:r>
         <w:rPr>
           <w:rFonts w:ascii="Times New Roman" w:hAnsi="Times New Roman" w:cs="Times New Roman"/>
@@ -6178,37 +6497,7 @@
           <w:sz w:val="24"/>
           <w:szCs w:val="24"/>
         </w:rPr>
-        <w:t>f’x</w:t>
-      </w:r>
-      <w:proofErr w:type="spellEnd"/>
-      <w:r>
-        <w:rPr>
-          <w:rFonts w:ascii="Times New Roman" w:hAnsi="Times New Roman" w:cs="Times New Roman"/>
-          <w:i/>
-          <w:sz w:val="24"/>
-          <w:szCs w:val="24"/>
-        </w:rPr>
-        <w:t xml:space="preserve"> + </w:t>
-      </w:r>
-      <w:proofErr w:type="spellStart"/>
-      <w:r>
-        <w:rPr>
-          <w:rFonts w:ascii="Times New Roman" w:hAnsi="Times New Roman" w:cs="Times New Roman"/>
-          <w:i/>
-          <w:sz w:val="24"/>
-          <w:szCs w:val="24"/>
-        </w:rPr>
-        <w:t>f’y</w:t>
-      </w:r>
-      <w:proofErr w:type="spellEnd"/>
-      <w:r>
-        <w:rPr>
-          <w:rFonts w:ascii="Times New Roman" w:hAnsi="Times New Roman" w:cs="Times New Roman"/>
-          <w:i/>
-          <w:sz w:val="24"/>
-          <w:szCs w:val="24"/>
-        </w:rPr>
-        <w:t xml:space="preserve"> = 0 с граничными условиями f = 15</w:t>
+        <w:t>f’x + f’y = 0 с граничными условиями f = 15</w:t>
       </w:r>
     </w:p>
     <w:p>
@@ -6227,25 +6516,7 @@
           <w:sz w:val="24"/>
           <w:szCs w:val="24"/>
         </w:rPr>
-        <w:t xml:space="preserve">В левом верхнем углу окна с результатами отображаются цветовая палитра и максимальные значения ошибок </w:t>
-      </w:r>
-      <w:proofErr w:type="spellStart"/>
-      <w:r>
-        <w:rPr>
-          <w:rFonts w:ascii="Times New Roman" w:hAnsi="Times New Roman" w:cs="Times New Roman"/>
-          <w:sz w:val="24"/>
-          <w:szCs w:val="24"/>
-        </w:rPr>
-        <w:t>нейросети</w:t>
-      </w:r>
-      <w:proofErr w:type="spellEnd"/>
-      <w:r>
-        <w:rPr>
-          <w:rFonts w:ascii="Times New Roman" w:hAnsi="Times New Roman" w:cs="Times New Roman"/>
-          <w:sz w:val="24"/>
-          <w:szCs w:val="24"/>
-        </w:rPr>
-        <w:t xml:space="preserve"> по уравнению и по граничным условиям.</w:t>
+        <w:t>В левом верхнем углу окна с результатами отображаются цветовая палитра и максимальные значения ошибок нейросети по уравнению и по граничным условиям.</w:t>
       </w:r>
     </w:p>
     <w:p>
@@ -6372,7 +6643,6 @@
         </w:rPr>
         <w:t xml:space="preserve">. Окно с результатами решения дифференциального уравнения </w:t>
       </w:r>
-      <w:proofErr w:type="spellStart"/>
       <w:r>
         <w:rPr>
           <w:rFonts w:ascii="Times New Roman" w:hAnsi="Times New Roman" w:cs="Times New Roman"/>
@@ -6380,37 +6650,7 @@
           <w:sz w:val="24"/>
           <w:szCs w:val="24"/>
         </w:rPr>
-        <w:t>f’x</w:t>
-      </w:r>
-      <w:proofErr w:type="spellEnd"/>
-      <w:r>
-        <w:rPr>
-          <w:rFonts w:ascii="Times New Roman" w:hAnsi="Times New Roman" w:cs="Times New Roman"/>
-          <w:i/>
-          <w:sz w:val="24"/>
-          <w:szCs w:val="24"/>
-        </w:rPr>
-        <w:t xml:space="preserve"> + </w:t>
-      </w:r>
-      <w:proofErr w:type="spellStart"/>
-      <w:r>
-        <w:rPr>
-          <w:rFonts w:ascii="Times New Roman" w:hAnsi="Times New Roman" w:cs="Times New Roman"/>
-          <w:i/>
-          <w:sz w:val="24"/>
-          <w:szCs w:val="24"/>
-        </w:rPr>
-        <w:t>f’y</w:t>
-      </w:r>
-      <w:proofErr w:type="spellEnd"/>
-      <w:r>
-        <w:rPr>
-          <w:rFonts w:ascii="Times New Roman" w:hAnsi="Times New Roman" w:cs="Times New Roman"/>
-          <w:i/>
-          <w:sz w:val="24"/>
-          <w:szCs w:val="24"/>
-        </w:rPr>
-        <w:t xml:space="preserve"> = 0 с граничными условиями f = 15</w:t>
+        <w:t>f’x + f’y = 0 с граничными условиями f = 15</w:t>
       </w:r>
       <w:r>
         <w:rPr>
@@ -6653,7 +6893,6 @@
         </w:rPr>
         <w:t xml:space="preserve"> решить дифференциальное уравнение программа выведет на экран сообщение об ошибке в диалоговом окне </w:t>
       </w:r>
-      <w:proofErr w:type="spellStart"/>
       <w:r>
         <w:rPr>
           <w:rFonts w:ascii="Times New Roman" w:hAnsi="Times New Roman" w:cs="Times New Roman"/>
@@ -6663,7 +6902,6 @@
         </w:rPr>
         <w:t>FormErrorDialog</w:t>
       </w:r>
-      <w:proofErr w:type="spellEnd"/>
       <w:r>
         <w:rPr>
           <w:rFonts w:ascii="Times New Roman" w:hAnsi="Times New Roman" w:cs="Times New Roman"/>
@@ -6756,19 +6994,8 @@
           <w:sz w:val="24"/>
           <w:szCs w:val="24"/>
         </w:rPr>
-        <w:t>Рис. 6. Пример сообщения программы об ошибке при некорректно введенном коэффициенте при f’’</w:t>
-      </w:r>
-      <w:proofErr w:type="spellStart"/>
-      <w:r>
-        <w:rPr>
-          <w:rFonts w:ascii="Times New Roman" w:hAnsi="Times New Roman" w:cs="Times New Roman"/>
-          <w:i/>
-          <w:sz w:val="24"/>
-          <w:szCs w:val="24"/>
-        </w:rPr>
-        <w:t>xx</w:t>
-      </w:r>
-      <w:proofErr w:type="spellEnd"/>
+        <w:t>Рис. 6. Пример сообщения программы об ошибке при некорректно введенном коэффициенте при f’’xx</w:t>
+      </w:r>
     </w:p>
     <w:tbl>
       <w:tblPr>
@@ -6948,42 +7175,7 @@
                 <w:szCs w:val="24"/>
               </w:rPr>
               <w:br/>
-            </w:r>
-            <w:proofErr w:type="spellStart"/>
-            <w:r>
-              <w:rPr>
-                <w:rFonts w:ascii="Times New Roman" w:hAnsi="Times New Roman" w:cs="Times New Roman"/>
-                <w:sz w:val="24"/>
-                <w:szCs w:val="24"/>
-              </w:rPr>
-              <w:t>щий</w:t>
-            </w:r>
-            <w:proofErr w:type="spellEnd"/>
-            <w:r>
-              <w:rPr>
-                <w:rFonts w:ascii="Times New Roman" w:hAnsi="Times New Roman" w:cs="Times New Roman"/>
-                <w:sz w:val="24"/>
-                <w:szCs w:val="24"/>
-              </w:rPr>
-              <w:t xml:space="preserve"> № </w:t>
-            </w:r>
-            <w:proofErr w:type="spellStart"/>
-            <w:r>
-              <w:rPr>
-                <w:rFonts w:ascii="Times New Roman" w:hAnsi="Times New Roman" w:cs="Times New Roman"/>
-                <w:sz w:val="24"/>
-                <w:szCs w:val="24"/>
-              </w:rPr>
-              <w:t>сопро</w:t>
-            </w:r>
-            <w:proofErr w:type="spellEnd"/>
-            <w:r>
-              <w:rPr>
-                <w:rFonts w:ascii="Times New Roman" w:hAnsi="Times New Roman" w:cs="Times New Roman"/>
-                <w:sz w:val="24"/>
-                <w:szCs w:val="24"/>
-              </w:rPr>
-              <w:t>-</w:t>
+              <w:t>щий № сопро-</w:t>
             </w:r>
             <w:r>
               <w:rPr>
@@ -7025,17 +7217,8 @@
                 <w:szCs w:val="24"/>
               </w:rPr>
               <w:br/>
-            </w:r>
-            <w:proofErr w:type="spellStart"/>
-            <w:r>
-              <w:rPr>
-                <w:rFonts w:ascii="Times New Roman" w:hAnsi="Times New Roman" w:cs="Times New Roman"/>
-                <w:sz w:val="24"/>
-                <w:szCs w:val="24"/>
-              </w:rPr>
               <w:t>пись</w:t>
             </w:r>
-            <w:proofErr w:type="spellEnd"/>
           </w:p>
         </w:tc>
         <w:tc>
@@ -7111,17 +7294,8 @@
                 <w:szCs w:val="24"/>
               </w:rPr>
               <w:br/>
-            </w:r>
-            <w:proofErr w:type="spellStart"/>
-            <w:r>
-              <w:rPr>
-                <w:rFonts w:ascii="Times New Roman" w:hAnsi="Times New Roman" w:cs="Times New Roman"/>
-                <w:sz w:val="24"/>
-                <w:szCs w:val="24"/>
-              </w:rPr>
               <w:t>ных</w:t>
             </w:r>
-            <w:proofErr w:type="spellEnd"/>
           </w:p>
         </w:tc>
         <w:tc>
@@ -7152,17 +7326,8 @@
                 <w:szCs w:val="24"/>
               </w:rPr>
               <w:br/>
-            </w:r>
-            <w:proofErr w:type="spellStart"/>
-            <w:r>
-              <w:rPr>
-                <w:rFonts w:ascii="Times New Roman" w:hAnsi="Times New Roman" w:cs="Times New Roman"/>
-                <w:sz w:val="24"/>
-                <w:szCs w:val="24"/>
-              </w:rPr>
               <w:t>ных</w:t>
             </w:r>
-            <w:proofErr w:type="spellEnd"/>
           </w:p>
         </w:tc>
         <w:tc>
@@ -7201,23 +7366,13 @@
                 <w:szCs w:val="24"/>
               </w:rPr>
             </w:pPr>
-            <w:proofErr w:type="spellStart"/>
-            <w:r>
-              <w:rPr>
-                <w:rFonts w:ascii="Times New Roman" w:hAnsi="Times New Roman" w:cs="Times New Roman"/>
-                <w:sz w:val="24"/>
-                <w:szCs w:val="24"/>
-              </w:rPr>
-              <w:t>аннулиро</w:t>
-            </w:r>
-            <w:proofErr w:type="spellEnd"/>
-            <w:r>
-              <w:rPr>
-                <w:rFonts w:ascii="Times New Roman" w:hAnsi="Times New Roman" w:cs="Times New Roman"/>
-                <w:sz w:val="24"/>
-                <w:szCs w:val="24"/>
-              </w:rPr>
-              <w:t>-</w:t>
+            <w:r>
+              <w:rPr>
+                <w:rFonts w:ascii="Times New Roman" w:hAnsi="Times New Roman" w:cs="Times New Roman"/>
+                <w:sz w:val="24"/>
+                <w:szCs w:val="24"/>
+              </w:rPr>
+              <w:t>аннулиро-</w:t>
             </w:r>
             <w:r>
               <w:rPr>
@@ -9190,41 +9345,13 @@
               <w:szCs w:val="24"/>
             </w:rPr>
           </w:pPr>
-          <w:proofErr w:type="spellStart"/>
           <w:r>
             <w:rPr>
               <w:rFonts w:ascii="Times New Roman" w:hAnsi="Times New Roman" w:cs="Times New Roman"/>
               <w:sz w:val="24"/>
               <w:szCs w:val="24"/>
             </w:rPr>
-            <w:t>Взам</w:t>
-          </w:r>
-          <w:proofErr w:type="spellEnd"/>
-          <w:r>
-            <w:rPr>
-              <w:rFonts w:ascii="Times New Roman" w:hAnsi="Times New Roman" w:cs="Times New Roman"/>
-              <w:sz w:val="24"/>
-              <w:szCs w:val="24"/>
-            </w:rPr>
-            <w:t xml:space="preserve">. </w:t>
-          </w:r>
-          <w:proofErr w:type="spellStart"/>
-          <w:r>
-            <w:rPr>
-              <w:rFonts w:ascii="Times New Roman" w:hAnsi="Times New Roman" w:cs="Times New Roman"/>
-              <w:sz w:val="24"/>
-              <w:szCs w:val="24"/>
-            </w:rPr>
-            <w:t>инв</w:t>
-          </w:r>
-          <w:proofErr w:type="spellEnd"/>
-          <w:r>
-            <w:rPr>
-              <w:rFonts w:ascii="Times New Roman" w:hAnsi="Times New Roman" w:cs="Times New Roman"/>
-              <w:sz w:val="24"/>
-              <w:szCs w:val="24"/>
-            </w:rPr>
-            <w:t xml:space="preserve"> №</w:t>
+            <w:t>Взам. инв №</w:t>
           </w:r>
         </w:p>
       </w:tc>
@@ -9247,25 +9374,7 @@
               <w:sz w:val="24"/>
               <w:szCs w:val="24"/>
             </w:rPr>
-            <w:t xml:space="preserve">Инв. № </w:t>
-          </w:r>
-          <w:proofErr w:type="spellStart"/>
-          <w:r>
-            <w:rPr>
-              <w:rFonts w:ascii="Times New Roman" w:hAnsi="Times New Roman" w:cs="Times New Roman"/>
-              <w:sz w:val="24"/>
-              <w:szCs w:val="24"/>
-            </w:rPr>
-            <w:t>дубл</w:t>
-          </w:r>
-          <w:proofErr w:type="spellEnd"/>
-          <w:r>
-            <w:rPr>
-              <w:rFonts w:ascii="Times New Roman" w:hAnsi="Times New Roman" w:cs="Times New Roman"/>
-              <w:sz w:val="24"/>
-              <w:szCs w:val="24"/>
-            </w:rPr>
-            <w:t>.</w:t>
+            <w:t>Инв. № дубл.</w:t>
           </w:r>
         </w:p>
       </w:tc>
@@ -9608,41 +9717,13 @@
               <w:szCs w:val="24"/>
             </w:rPr>
           </w:pPr>
-          <w:proofErr w:type="spellStart"/>
           <w:r>
             <w:rPr>
               <w:rFonts w:ascii="Times New Roman" w:hAnsi="Times New Roman" w:cs="Times New Roman"/>
               <w:sz w:val="24"/>
               <w:szCs w:val="24"/>
             </w:rPr>
-            <w:t>Взам</w:t>
-          </w:r>
-          <w:proofErr w:type="spellEnd"/>
-          <w:r>
-            <w:rPr>
-              <w:rFonts w:ascii="Times New Roman" w:hAnsi="Times New Roman" w:cs="Times New Roman"/>
-              <w:sz w:val="24"/>
-              <w:szCs w:val="24"/>
-            </w:rPr>
-            <w:t xml:space="preserve">. </w:t>
-          </w:r>
-          <w:proofErr w:type="spellStart"/>
-          <w:r>
-            <w:rPr>
-              <w:rFonts w:ascii="Times New Roman" w:hAnsi="Times New Roman" w:cs="Times New Roman"/>
-              <w:sz w:val="24"/>
-              <w:szCs w:val="24"/>
-            </w:rPr>
-            <w:t>инв</w:t>
-          </w:r>
-          <w:proofErr w:type="spellEnd"/>
-          <w:r>
-            <w:rPr>
-              <w:rFonts w:ascii="Times New Roman" w:hAnsi="Times New Roman" w:cs="Times New Roman"/>
-              <w:sz w:val="24"/>
-              <w:szCs w:val="24"/>
-            </w:rPr>
-            <w:t xml:space="preserve"> №</w:t>
+            <w:t>Взам. инв №</w:t>
           </w:r>
         </w:p>
       </w:tc>
@@ -9665,25 +9746,7 @@
               <w:sz w:val="24"/>
               <w:szCs w:val="24"/>
             </w:rPr>
-            <w:t xml:space="preserve">Инв. № </w:t>
-          </w:r>
-          <w:proofErr w:type="spellStart"/>
-          <w:r>
-            <w:rPr>
-              <w:rFonts w:ascii="Times New Roman" w:hAnsi="Times New Roman" w:cs="Times New Roman"/>
-              <w:sz w:val="24"/>
-              <w:szCs w:val="24"/>
-            </w:rPr>
-            <w:t>дубл</w:t>
-          </w:r>
-          <w:proofErr w:type="spellEnd"/>
-          <w:r>
-            <w:rPr>
-              <w:rFonts w:ascii="Times New Roman" w:hAnsi="Times New Roman" w:cs="Times New Roman"/>
-              <w:sz w:val="24"/>
-              <w:szCs w:val="24"/>
-            </w:rPr>
-            <w:t>.</w:t>
+            <w:t>Инв. № дубл.</w:t>
           </w:r>
         </w:p>
       </w:tc>
@@ -9798,7 +9861,7 @@
             <w:sz w:val="24"/>
             <w:szCs w:val="24"/>
           </w:rPr>
-          <w:t>3</w:t>
+          <w:t>10</w:t>
         </w:r>
         <w:r>
           <w:rPr>
@@ -10837,6 +10900,36 @@
       <w:contextualSpacing/>
     </w:pPr>
   </w:style>
+  <w:style w:type="paragraph" w:styleId="ab">
+    <w:name w:val="Balloon Text"/>
+    <w:basedOn w:val="a"/>
+    <w:link w:val="ac"/>
+    <w:uiPriority w:val="99"/>
+    <w:semiHidden/>
+    <w:unhideWhenUsed/>
+    <w:rsid w:val="00AF6F0A"/>
+    <w:pPr>
+      <w:spacing w:after="0" w:line="240" w:lineRule="auto"/>
+    </w:pPr>
+    <w:rPr>
+      <w:rFonts w:ascii="Segoe UI" w:hAnsi="Segoe UI" w:cs="Segoe UI"/>
+      <w:sz w:val="18"/>
+      <w:szCs w:val="18"/>
+    </w:rPr>
+  </w:style>
+  <w:style w:type="character" w:customStyle="1" w:styleId="ac">
+    <w:name w:val="Текст выноски Знак"/>
+    <w:basedOn w:val="a0"/>
+    <w:link w:val="ab"/>
+    <w:uiPriority w:val="99"/>
+    <w:semiHidden/>
+    <w:rsid w:val="00AF6F0A"/>
+    <w:rPr>
+      <w:rFonts w:ascii="Segoe UI" w:hAnsi="Segoe UI" w:cs="Segoe UI"/>
+      <w:sz w:val="18"/>
+      <w:szCs w:val="18"/>
+    </w:rPr>
+  </w:style>
 </w:styles>
 </file>
 

</xml_diff>

<commit_message>
Final version of project and documentation
</commit_message>
<xml_diff>
--- a/docs/РО.docx
+++ b/docs/РО.docx
@@ -206,10 +206,19 @@
                 <w:sz w:val="24"/>
                 <w:szCs w:val="24"/>
               </w:rPr>
-              <w:t>С. А. Шершаков</w:t>
-            </w:r>
-            <w:bookmarkStart w:id="0" w:name="_GoBack"/>
-            <w:bookmarkEnd w:id="0"/>
+              <w:t xml:space="preserve">С. А. </w:t>
+            </w:r>
+            <w:proofErr w:type="spellStart"/>
+            <w:r>
+              <w:rPr>
+                <w:rFonts w:ascii="Times New Roman" w:hAnsi="Times New Roman" w:cs="Times New Roman"/>
+                <w:b w:val="0"/>
+                <w:sz w:val="24"/>
+                <w:szCs w:val="24"/>
+              </w:rPr>
+              <w:t>Шершаков</w:t>
+            </w:r>
+            <w:proofErr w:type="spellEnd"/>
             <w:r>
               <w:rPr>
                 <w:rFonts w:ascii="Times New Roman" w:hAnsi="Times New Roman" w:cs="Times New Roman"/>
@@ -284,7 +293,27 @@
                 <w:szCs w:val="24"/>
               </w:rPr>
               <w:br/>
-              <w:t>профессор департамента программной инженерии, канд. техн. наук</w:t>
+              <w:t xml:space="preserve">профессор департамента программной инженерии, канд. </w:t>
+            </w:r>
+            <w:proofErr w:type="spellStart"/>
+            <w:r>
+              <w:rPr>
+                <w:rFonts w:ascii="Times New Roman" w:hAnsi="Times New Roman" w:cs="Times New Roman"/>
+                <w:b w:val="0"/>
+                <w:sz w:val="24"/>
+                <w:szCs w:val="24"/>
+              </w:rPr>
+              <w:t>техн</w:t>
+            </w:r>
+            <w:proofErr w:type="spellEnd"/>
+            <w:r>
+              <w:rPr>
+                <w:rFonts w:ascii="Times New Roman" w:hAnsi="Times New Roman" w:cs="Times New Roman"/>
+                <w:b w:val="0"/>
+                <w:sz w:val="24"/>
+                <w:szCs w:val="24"/>
+              </w:rPr>
+              <w:t>. наук</w:t>
             </w:r>
             <w:r>
               <w:rPr>
@@ -442,7 +471,29 @@
                 <w:sz w:val="24"/>
                 <w:szCs w:val="24"/>
               </w:rPr>
-              <w:t>Инв. № дубл.</w:t>
+              <w:t xml:space="preserve">Инв. № </w:t>
+            </w:r>
+            <w:proofErr w:type="spellStart"/>
+            <w:r>
+              <w:rPr>
+                <w:rFonts w:ascii="Times New Roman" w:hAnsi="Times New Roman" w:cs="Times New Roman"/>
+                <w:b/>
+                <w:i/>
+                <w:sz w:val="24"/>
+                <w:szCs w:val="24"/>
+              </w:rPr>
+              <w:t>дубл</w:t>
+            </w:r>
+            <w:proofErr w:type="spellEnd"/>
+            <w:r>
+              <w:rPr>
+                <w:rFonts w:ascii="Times New Roman" w:hAnsi="Times New Roman" w:cs="Times New Roman"/>
+                <w:b/>
+                <w:i/>
+                <w:sz w:val="24"/>
+                <w:szCs w:val="24"/>
+              </w:rPr>
+              <w:t>.</w:t>
             </w:r>
           </w:p>
         </w:tc>
@@ -488,6 +539,7 @@
                 <w:szCs w:val="24"/>
               </w:rPr>
             </w:pPr>
+            <w:proofErr w:type="spellStart"/>
             <w:r>
               <w:rPr>
                 <w:rFonts w:ascii="Times New Roman" w:hAnsi="Times New Roman" w:cs="Times New Roman"/>
@@ -496,7 +548,18 @@
                 <w:sz w:val="24"/>
                 <w:szCs w:val="24"/>
               </w:rPr>
-              <w:t>Взам. инв. №</w:t>
+              <w:t>Взам</w:t>
+            </w:r>
+            <w:proofErr w:type="spellEnd"/>
+            <w:r>
+              <w:rPr>
+                <w:rFonts w:ascii="Times New Roman" w:hAnsi="Times New Roman" w:cs="Times New Roman"/>
+                <w:b/>
+                <w:i/>
+                <w:sz w:val="24"/>
+                <w:szCs w:val="24"/>
+              </w:rPr>
+              <w:t>. инв. №</w:t>
             </w:r>
           </w:p>
         </w:tc>
@@ -678,7 +741,7 @@
           <w:szCs w:val="28"/>
         </w:rPr>
       </w:pPr>
-      <w:bookmarkStart w:id="1" w:name="_Hlk530994233"/>
+      <w:bookmarkStart w:id="0" w:name="_Hlk530994233"/>
       <w:r>
         <w:rPr>
           <w:rFonts w:ascii="Times New Roman" w:hAnsi="Times New Roman" w:cs="Times New Roman"/>
@@ -746,7 +809,7 @@
         <w:t>DOT</w:t>
       </w:r>
     </w:p>
-    <w:bookmarkEnd w:id="1"/>
+    <w:bookmarkEnd w:id="0"/>
     <w:p>
       <w:pPr>
         <w:spacing w:before="360"/>
@@ -1159,7 +1222,25 @@
                 <w:sz w:val="24"/>
                 <w:szCs w:val="24"/>
               </w:rPr>
-              <w:t>Инв. № дубл.</w:t>
+              <w:t xml:space="preserve">Инв. № </w:t>
+            </w:r>
+            <w:proofErr w:type="spellStart"/>
+            <w:r>
+              <w:rPr>
+                <w:rFonts w:ascii="Times New Roman" w:hAnsi="Times New Roman" w:cs="Times New Roman"/>
+                <w:sz w:val="24"/>
+                <w:szCs w:val="24"/>
+              </w:rPr>
+              <w:t>дубл</w:t>
+            </w:r>
+            <w:proofErr w:type="spellEnd"/>
+            <w:r>
+              <w:rPr>
+                <w:rFonts w:ascii="Times New Roman" w:hAnsi="Times New Roman" w:cs="Times New Roman"/>
+                <w:sz w:val="24"/>
+                <w:szCs w:val="24"/>
+              </w:rPr>
+              <w:t>.</w:t>
             </w:r>
           </w:p>
         </w:tc>
@@ -1201,13 +1282,23 @@
                 <w:szCs w:val="24"/>
               </w:rPr>
             </w:pPr>
-            <w:r>
-              <w:rPr>
-                <w:rFonts w:ascii="Times New Roman" w:hAnsi="Times New Roman" w:cs="Times New Roman"/>
-                <w:sz w:val="24"/>
-                <w:szCs w:val="24"/>
-              </w:rPr>
-              <w:t>Взам. инв. №</w:t>
+            <w:proofErr w:type="spellStart"/>
+            <w:r>
+              <w:rPr>
+                <w:rFonts w:ascii="Times New Roman" w:hAnsi="Times New Roman" w:cs="Times New Roman"/>
+                <w:sz w:val="24"/>
+                <w:szCs w:val="24"/>
+              </w:rPr>
+              <w:t>Взам</w:t>
+            </w:r>
+            <w:proofErr w:type="spellEnd"/>
+            <w:r>
+              <w:rPr>
+                <w:rFonts w:ascii="Times New Roman" w:hAnsi="Times New Roman" w:cs="Times New Roman"/>
+                <w:sz w:val="24"/>
+                <w:szCs w:val="24"/>
+              </w:rPr>
+              <w:t>. инв. №</w:t>
             </w:r>
           </w:p>
         </w:tc>
@@ -2787,8 +2878,8 @@
           <w:szCs w:val="36"/>
         </w:rPr>
       </w:pPr>
-      <w:bookmarkStart w:id="2" w:name="_Toc451089015"/>
-      <w:bookmarkStart w:id="3" w:name="_Toc451347381"/>
+      <w:bookmarkStart w:id="1" w:name="_Toc451089015"/>
+      <w:bookmarkStart w:id="2" w:name="_Toc451347381"/>
       <w:r>
         <w:rPr>
           <w:rFonts w:ascii="Times New Roman" w:hAnsi="Times New Roman" w:cs="Times New Roman"/>
@@ -2810,8 +2901,8 @@
         </w:rPr>
         <w:t>. Назначение и область применения</w:t>
       </w:r>
+      <w:bookmarkEnd w:id="1"/>
       <w:bookmarkEnd w:id="2"/>
-      <w:bookmarkEnd w:id="3"/>
     </w:p>
     <w:p>
       <w:pPr>
@@ -2825,8 +2916,8 @@
           <w:szCs w:val="28"/>
         </w:rPr>
       </w:pPr>
-      <w:bookmarkStart w:id="4" w:name="_Toc451089016"/>
-      <w:bookmarkStart w:id="5" w:name="_Toc451347382"/>
+      <w:bookmarkStart w:id="3" w:name="_Toc451089016"/>
+      <w:bookmarkStart w:id="4" w:name="_Toc451347382"/>
       <w:r>
         <w:rPr>
           <w:rFonts w:ascii="Times New Roman" w:hAnsi="Times New Roman" w:cs="Times New Roman"/>
@@ -2847,7 +2938,7 @@
         </w:rPr>
         <w:t xml:space="preserve">.1. Назначение </w:t>
       </w:r>
-      <w:bookmarkEnd w:id="4"/>
+      <w:bookmarkEnd w:id="3"/>
       <w:r>
         <w:rPr>
           <w:rFonts w:ascii="Times New Roman" w:hAnsi="Times New Roman" w:cs="Times New Roman"/>
@@ -2858,7 +2949,7 @@
         </w:rPr>
         <w:t>программы</w:t>
       </w:r>
-      <w:bookmarkEnd w:id="5"/>
+      <w:bookmarkEnd w:id="4"/>
     </w:p>
     <w:p>
       <w:pPr>
@@ -2870,9 +2961,9 @@
           <w:szCs w:val="24"/>
         </w:rPr>
       </w:pPr>
-      <w:bookmarkStart w:id="6" w:name="_Toc448943002"/>
-      <w:bookmarkStart w:id="7" w:name="_Toc451089017"/>
-      <w:bookmarkStart w:id="8" w:name="_Toc451347383"/>
+      <w:bookmarkStart w:id="5" w:name="_Toc448943002"/>
+      <w:bookmarkStart w:id="6" w:name="_Toc451089017"/>
+      <w:bookmarkStart w:id="7" w:name="_Toc451347383"/>
       <w:r>
         <w:rPr>
           <w:rFonts w:ascii="Times New Roman" w:hAnsi="Times New Roman" w:cs="Times New Roman"/>
@@ -3042,9 +3133,9 @@
         </w:rPr>
         <w:t xml:space="preserve"> Функциональное назначение</w:t>
       </w:r>
+      <w:bookmarkEnd w:id="5"/>
       <w:bookmarkEnd w:id="6"/>
       <w:bookmarkEnd w:id="7"/>
-      <w:bookmarkEnd w:id="8"/>
     </w:p>
     <w:p>
       <w:pPr>
@@ -3056,9 +3147,9 @@
           <w:szCs w:val="24"/>
         </w:rPr>
       </w:pPr>
-      <w:bookmarkStart w:id="9" w:name="_Toc448943003"/>
-      <w:bookmarkStart w:id="10" w:name="_Toc451089018"/>
-      <w:bookmarkStart w:id="11" w:name="_Toc451347384"/>
+      <w:bookmarkStart w:id="8" w:name="_Toc448943003"/>
+      <w:bookmarkStart w:id="9" w:name="_Toc451089018"/>
+      <w:bookmarkStart w:id="10" w:name="_Toc451347384"/>
       <w:r>
         <w:rPr>
           <w:rFonts w:ascii="Times New Roman" w:hAnsi="Times New Roman" w:cs="Times New Roman"/>
@@ -3073,8 +3164,18 @@
           <w:sz w:val="24"/>
           <w:szCs w:val="24"/>
         </w:rPr>
-        <w:t>в виде файла с расширением .dot</w:t>
-      </w:r>
+        <w:t>в виде файла с расширением .</w:t>
+      </w:r>
+      <w:proofErr w:type="spellStart"/>
+      <w:r>
+        <w:rPr>
+          <w:rFonts w:ascii="Times New Roman" w:hAnsi="Times New Roman" w:cs="Times New Roman"/>
+          <w:sz w:val="24"/>
+          <w:szCs w:val="24"/>
+        </w:rPr>
+        <w:t>dot</w:t>
+      </w:r>
+      <w:proofErr w:type="spellEnd"/>
       <w:r>
         <w:rPr>
           <w:rFonts w:ascii="Times New Roman" w:hAnsi="Times New Roman" w:cs="Times New Roman"/>
@@ -3083,6 +3184,7 @@
         </w:rPr>
         <w:t xml:space="preserve"> </w:t>
       </w:r>
+      <w:proofErr w:type="gramStart"/>
       <w:r>
         <w:rPr>
           <w:rFonts w:ascii="Times New Roman" w:hAnsi="Times New Roman" w:cs="Times New Roman"/>
@@ -3099,6 +3201,7 @@
         </w:rPr>
         <w:t>.</w:t>
       </w:r>
+      <w:proofErr w:type="spellStart"/>
       <w:r>
         <w:rPr>
           <w:rFonts w:ascii="Times New Roman" w:hAnsi="Times New Roman" w:cs="Times New Roman"/>
@@ -3108,13 +3211,51 @@
         </w:rPr>
         <w:t>gv</w:t>
       </w:r>
-      <w:r>
-        <w:rPr>
-          <w:rFonts w:ascii="Times New Roman" w:hAnsi="Times New Roman" w:cs="Times New Roman"/>
-          <w:sz w:val="24"/>
-          <w:szCs w:val="24"/>
-        </w:rPr>
-        <w:t xml:space="preserve"> в программу пакета Microsoft Office™</w:t>
+      <w:proofErr w:type="spellEnd"/>
+      <w:proofErr w:type="gramEnd"/>
+      <w:r>
+        <w:rPr>
+          <w:rFonts w:ascii="Times New Roman" w:hAnsi="Times New Roman" w:cs="Times New Roman"/>
+          <w:sz w:val="24"/>
+          <w:szCs w:val="24"/>
+        </w:rPr>
+        <w:t xml:space="preserve"> в программу пакета </w:t>
+      </w:r>
+      <w:proofErr w:type="spellStart"/>
+      <w:r>
+        <w:rPr>
+          <w:rFonts w:ascii="Times New Roman" w:hAnsi="Times New Roman" w:cs="Times New Roman"/>
+          <w:sz w:val="24"/>
+          <w:szCs w:val="24"/>
+        </w:rPr>
+        <w:t>Microsoft</w:t>
+      </w:r>
+      <w:proofErr w:type="spellEnd"/>
+      <w:r>
+        <w:rPr>
+          <w:rFonts w:ascii="Times New Roman" w:hAnsi="Times New Roman" w:cs="Times New Roman"/>
+          <w:sz w:val="24"/>
+          <w:szCs w:val="24"/>
+        </w:rPr>
+        <w:t xml:space="preserve"> </w:t>
+      </w:r>
+      <w:proofErr w:type="spellStart"/>
+      <w:r>
+        <w:rPr>
+          <w:rFonts w:ascii="Times New Roman" w:hAnsi="Times New Roman" w:cs="Times New Roman"/>
+          <w:sz w:val="24"/>
+          <w:szCs w:val="24"/>
+        </w:rPr>
+        <w:t>Office</w:t>
+      </w:r>
+      <w:proofErr w:type="spellEnd"/>
+      <w:r>
+        <w:rPr>
+          <w:rFonts w:ascii="Times New Roman" w:hAnsi="Times New Roman" w:cs="Times New Roman"/>
+          <w:sz w:val="24"/>
+          <w:szCs w:val="24"/>
+        </w:rPr>
+        <w:t>™</w:t>
       </w:r>
       <w:r>
         <w:rPr>
@@ -3268,9 +3409,9 @@
         </w:rPr>
         <w:t xml:space="preserve"> Эксплуатационное назначение</w:t>
       </w:r>
+      <w:bookmarkEnd w:id="8"/>
       <w:bookmarkEnd w:id="9"/>
       <w:bookmarkEnd w:id="10"/>
-      <w:bookmarkEnd w:id="11"/>
     </w:p>
     <w:p>
       <w:pPr>
@@ -3282,7 +3423,7 @@
           <w:szCs w:val="24"/>
         </w:rPr>
       </w:pPr>
-      <w:bookmarkStart w:id="12" w:name="_Toc451347385"/>
+      <w:bookmarkStart w:id="11" w:name="_Toc451347385"/>
       <w:r>
         <w:rPr>
           <w:rFonts w:ascii="Times New Roman" w:hAnsi="Times New Roman" w:cs="Times New Roman"/>
@@ -3356,7 +3497,7 @@
         </w:rPr>
         <w:t>1.2. Состав функций программы</w:t>
       </w:r>
-      <w:bookmarkEnd w:id="12"/>
+      <w:bookmarkEnd w:id="11"/>
     </w:p>
     <w:p>
       <w:pPr>
@@ -3422,7 +3563,16 @@
           <w:sz w:val="24"/>
           <w:szCs w:val="24"/>
         </w:rPr>
-        <w:t xml:space="preserve"> или </w:t>
+        <w:t xml:space="preserve"> </w:t>
+      </w:r>
+      <w:proofErr w:type="gramStart"/>
+      <w:r>
+        <w:rPr>
+          <w:rFonts w:ascii="Times New Roman" w:hAnsi="Times New Roman" w:cs="Times New Roman"/>
+          <w:sz w:val="24"/>
+          <w:szCs w:val="24"/>
+        </w:rPr>
+        <w:t xml:space="preserve">или </w:t>
       </w:r>
       <w:r>
         <w:rPr>
@@ -3432,6 +3582,7 @@
         </w:rPr>
         <w:t>.</w:t>
       </w:r>
+      <w:proofErr w:type="spellStart"/>
       <w:r>
         <w:rPr>
           <w:rFonts w:ascii="Times New Roman" w:hAnsi="Times New Roman" w:cs="Times New Roman"/>
@@ -3441,6 +3592,8 @@
         </w:rPr>
         <w:t>gv</w:t>
       </w:r>
+      <w:proofErr w:type="spellEnd"/>
+      <w:proofErr w:type="gramEnd"/>
       <w:r>
         <w:rPr>
           <w:rFonts w:ascii="Times New Roman" w:hAnsi="Times New Roman" w:cs="Times New Roman"/>
@@ -3667,6 +3820,7 @@
         </w:rPr>
         <w:t xml:space="preserve"> </w:t>
       </w:r>
+      <w:proofErr w:type="gramStart"/>
       <w:r>
         <w:rPr>
           <w:rFonts w:ascii="Times New Roman" w:hAnsi="Times New Roman" w:cs="Times New Roman"/>
@@ -3683,6 +3837,7 @@
         </w:rPr>
         <w:t>.</w:t>
       </w:r>
+      <w:proofErr w:type="spellStart"/>
       <w:r>
         <w:rPr>
           <w:rFonts w:ascii="Times New Roman" w:hAnsi="Times New Roman" w:cs="Times New Roman"/>
@@ -3692,6 +3847,8 @@
         </w:rPr>
         <w:t>gv</w:t>
       </w:r>
+      <w:proofErr w:type="spellEnd"/>
+      <w:proofErr w:type="gramEnd"/>
       <w:r>
         <w:rPr>
           <w:rFonts w:ascii="Times New Roman" w:hAnsi="Times New Roman" w:cs="Times New Roman"/>
@@ -3739,8 +3896,8 @@
           <w:szCs w:val="36"/>
         </w:rPr>
       </w:pPr>
-      <w:bookmarkStart w:id="13" w:name="_Toc450953945"/>
-      <w:bookmarkStart w:id="14" w:name="_Toc451347386"/>
+      <w:bookmarkStart w:id="12" w:name="_Toc450953945"/>
+      <w:bookmarkStart w:id="13" w:name="_Toc451347386"/>
       <w:r>
         <w:rPr>
           <w:rFonts w:ascii="Times New Roman" w:hAnsi="Times New Roman" w:cs="Times New Roman"/>
@@ -3762,7 +3919,7 @@
         </w:rPr>
         <w:t xml:space="preserve">. </w:t>
       </w:r>
-      <w:bookmarkEnd w:id="13"/>
+      <w:bookmarkEnd w:id="12"/>
       <w:r>
         <w:rPr>
           <w:rFonts w:ascii="Times New Roman" w:hAnsi="Times New Roman" w:cs="Times New Roman"/>
@@ -3773,7 +3930,7 @@
         </w:rPr>
         <w:t>Условия выполнения программы</w:t>
       </w:r>
-      <w:bookmarkEnd w:id="14"/>
+      <w:bookmarkEnd w:id="13"/>
     </w:p>
     <w:p>
       <w:pPr>
@@ -3787,8 +3944,8 @@
           <w:szCs w:val="28"/>
         </w:rPr>
       </w:pPr>
-      <w:bookmarkStart w:id="15" w:name="_Toc448943008"/>
-      <w:bookmarkStart w:id="16" w:name="_Toc451347387"/>
+      <w:bookmarkStart w:id="14" w:name="_Toc448943008"/>
+      <w:bookmarkStart w:id="15" w:name="_Toc451347387"/>
       <w:r>
         <w:rPr>
           <w:rFonts w:ascii="Times New Roman" w:hAnsi="Times New Roman" w:cs="Times New Roman"/>
@@ -3809,8 +3966,8 @@
         </w:rPr>
         <w:t>. Требования к составу и параметру технических средств</w:t>
       </w:r>
+      <w:bookmarkEnd w:id="14"/>
       <w:bookmarkEnd w:id="15"/>
-      <w:bookmarkEnd w:id="16"/>
     </w:p>
     <w:p>
       <w:pPr>
@@ -4134,8 +4291,8 @@
           <w:szCs w:val="28"/>
         </w:rPr>
       </w:pPr>
-      <w:bookmarkStart w:id="17" w:name="_Toc448943009"/>
-      <w:bookmarkStart w:id="18" w:name="_Toc451347388"/>
+      <w:bookmarkStart w:id="16" w:name="_Toc448943009"/>
+      <w:bookmarkStart w:id="17" w:name="_Toc451347388"/>
       <w:r>
         <w:rPr>
           <w:rFonts w:ascii="Times New Roman" w:hAnsi="Times New Roman" w:cs="Times New Roman"/>
@@ -4156,8 +4313,8 @@
         </w:rPr>
         <w:t>. Требования к информационной и программной совместимости</w:t>
       </w:r>
+      <w:bookmarkEnd w:id="16"/>
       <w:bookmarkEnd w:id="17"/>
-      <w:bookmarkEnd w:id="18"/>
     </w:p>
     <w:p>
       <w:pPr>
@@ -4485,7 +4642,7 @@
           <w:szCs w:val="28"/>
         </w:rPr>
       </w:pPr>
-      <w:bookmarkStart w:id="19" w:name="_Toc451347389"/>
+      <w:bookmarkStart w:id="18" w:name="_Toc451347389"/>
       <w:r>
         <w:rPr>
           <w:rFonts w:ascii="Times New Roman" w:hAnsi="Times New Roman" w:cs="Times New Roman"/>
@@ -4506,7 +4663,7 @@
         </w:rPr>
         <w:t>пользователя</w:t>
       </w:r>
-      <w:bookmarkEnd w:id="19"/>
+      <w:bookmarkEnd w:id="18"/>
     </w:p>
     <w:p>
       <w:pPr>
@@ -4557,7 +4714,7 @@
           <w:szCs w:val="36"/>
         </w:rPr>
       </w:pPr>
-      <w:bookmarkStart w:id="20" w:name="_Toc451347390"/>
+      <w:bookmarkStart w:id="19" w:name="_Toc451347390"/>
       <w:r>
         <w:rPr>
           <w:rFonts w:ascii="Times New Roman" w:hAnsi="Times New Roman" w:cs="Times New Roman"/>
@@ -4569,7 +4726,7 @@
         <w:lastRenderedPageBreak/>
         <w:t>3. Выполнение программы</w:t>
       </w:r>
-      <w:bookmarkEnd w:id="20"/>
+      <w:bookmarkEnd w:id="19"/>
     </w:p>
     <w:p>
       <w:pPr>
@@ -4583,7 +4740,7 @@
           <w:szCs w:val="28"/>
         </w:rPr>
       </w:pPr>
-      <w:bookmarkStart w:id="21" w:name="_Toc451347391"/>
+      <w:bookmarkStart w:id="20" w:name="_Toc451347391"/>
       <w:r>
         <w:rPr>
           <w:rFonts w:ascii="Times New Roman" w:hAnsi="Times New Roman" w:cs="Times New Roman"/>
@@ -4594,7 +4751,7 @@
         </w:rPr>
         <w:t>3.1. Запуск программы</w:t>
       </w:r>
-      <w:bookmarkEnd w:id="21"/>
+      <w:bookmarkEnd w:id="20"/>
     </w:p>
     <w:p>
       <w:pPr>
@@ -4620,8 +4777,17 @@
           <w:sz w:val="24"/>
           <w:szCs w:val="24"/>
         </w:rPr>
-        <w:t xml:space="preserve">поставляется пользователю на электронном носителе информации в виде исполняемого </w:t>
-      </w:r>
+        <w:t xml:space="preserve">поставляется пользователю на электронном носителе информации в виде </w:t>
+      </w:r>
+      <w:r>
+        <w:rPr>
+          <w:rFonts w:ascii="Times New Roman" w:hAnsi="Times New Roman" w:cs="Times New Roman"/>
+          <w:sz w:val="24"/>
+          <w:szCs w:val="24"/>
+        </w:rPr>
+        <w:t xml:space="preserve">установочного </w:t>
+      </w:r>
+      <w:proofErr w:type="spellStart"/>
       <w:r>
         <w:rPr>
           <w:rFonts w:ascii="Times New Roman" w:hAnsi="Times New Roman" w:cs="Times New Roman"/>
@@ -4629,15 +4795,32 @@
           <w:szCs w:val="24"/>
           <w:lang w:val="en-US"/>
         </w:rPr>
-        <w:t>exe</w:t>
-      </w:r>
-      <w:r>
-        <w:rPr>
-          <w:rFonts w:ascii="Times New Roman" w:hAnsi="Times New Roman" w:cs="Times New Roman"/>
-          <w:sz w:val="24"/>
-          <w:szCs w:val="24"/>
-        </w:rPr>
-        <w:t xml:space="preserve">-файла программы и набора </w:t>
+        <w:t>msi</w:t>
+      </w:r>
+      <w:proofErr w:type="spellEnd"/>
+      <w:r>
+        <w:rPr>
+          <w:rFonts w:ascii="Times New Roman" w:hAnsi="Times New Roman" w:cs="Times New Roman"/>
+          <w:sz w:val="24"/>
+          <w:szCs w:val="24"/>
+        </w:rPr>
+        <w:t xml:space="preserve"> файла.</w:t>
+      </w:r>
+      <w:r>
+        <w:rPr>
+          <w:rFonts w:ascii="Times New Roman" w:hAnsi="Times New Roman" w:cs="Times New Roman"/>
+          <w:sz w:val="24"/>
+          <w:szCs w:val="24"/>
+        </w:rPr>
+        <w:t xml:space="preserve"> </w:t>
+      </w:r>
+      <w:r>
+        <w:rPr>
+          <w:rFonts w:ascii="Times New Roman" w:hAnsi="Times New Roman" w:cs="Times New Roman"/>
+          <w:sz w:val="24"/>
+          <w:szCs w:val="24"/>
+        </w:rPr>
+        <w:t>После установки надстройки, вкладка «</w:t>
       </w:r>
       <w:r>
         <w:rPr>
@@ -4646,53 +4829,15 @@
           <w:szCs w:val="24"/>
           <w:lang w:val="en-US"/>
         </w:rPr>
-        <w:t>dll</w:t>
-      </w:r>
-      <w:r>
-        <w:rPr>
-          <w:rFonts w:ascii="Times New Roman" w:hAnsi="Times New Roman" w:cs="Times New Roman"/>
-          <w:sz w:val="24"/>
-          <w:szCs w:val="24"/>
-        </w:rPr>
-        <w:t>-файлов с необходимыми для ее работы библиотеками классов.</w:t>
-      </w:r>
-    </w:p>
-    <w:p>
-      <w:pPr>
-        <w:ind w:firstLine="709"/>
-        <w:jc w:val="both"/>
-        <w:rPr>
-          <w:rFonts w:ascii="Times New Roman" w:hAnsi="Times New Roman" w:cs="Times New Roman"/>
-          <w:sz w:val="24"/>
-          <w:szCs w:val="24"/>
-        </w:rPr>
-      </w:pPr>
-      <w:r>
-        <w:rPr>
-          <w:rFonts w:ascii="Times New Roman" w:hAnsi="Times New Roman" w:cs="Times New Roman"/>
-          <w:sz w:val="24"/>
-          <w:szCs w:val="24"/>
-        </w:rPr>
-        <w:t>Программа сразу готова к запуску, ее установка не требуется.</w:t>
-      </w:r>
-    </w:p>
-    <w:p>
-      <w:pPr>
-        <w:ind w:firstLine="709"/>
-        <w:jc w:val="both"/>
-        <w:rPr>
-          <w:rFonts w:ascii="Times New Roman" w:hAnsi="Times New Roman" w:cs="Times New Roman"/>
-          <w:sz w:val="24"/>
-          <w:szCs w:val="24"/>
-        </w:rPr>
-      </w:pPr>
-      <w:r>
-        <w:rPr>
-          <w:rFonts w:ascii="Times New Roman" w:hAnsi="Times New Roman" w:cs="Times New Roman"/>
-          <w:sz w:val="24"/>
-          <w:szCs w:val="24"/>
-        </w:rPr>
-        <w:t xml:space="preserve">Чтобы запустить программу, необходимо запустить ее </w:t>
+        <w:t>DOT</w:t>
+      </w:r>
+      <w:r>
+        <w:rPr>
+          <w:rFonts w:ascii="Times New Roman" w:hAnsi="Times New Roman" w:cs="Times New Roman"/>
+          <w:sz w:val="24"/>
+          <w:szCs w:val="24"/>
+        </w:rPr>
+        <w:t xml:space="preserve">» отобразится на верхней панели инструментов </w:t>
       </w:r>
       <w:r>
         <w:rPr>
@@ -4701,23 +4846,32 @@
           <w:szCs w:val="24"/>
           <w:lang w:val="en-US"/>
         </w:rPr>
-        <w:t>exe</w:t>
-      </w:r>
-      <w:r>
-        <w:rPr>
-          <w:rFonts w:ascii="Times New Roman" w:hAnsi="Times New Roman" w:cs="Times New Roman"/>
-          <w:sz w:val="24"/>
-          <w:szCs w:val="24"/>
-        </w:rPr>
-        <w:t>-</w:t>
-      </w:r>
-      <w:r>
-        <w:rPr>
-          <w:rFonts w:ascii="Times New Roman" w:hAnsi="Times New Roman" w:cs="Times New Roman"/>
-          <w:sz w:val="24"/>
-          <w:szCs w:val="24"/>
-        </w:rPr>
-        <w:t>файл. В результате на экране появится главное окно программы.</w:t>
+        <w:t>Microsoft</w:t>
+      </w:r>
+      <w:r>
+        <w:rPr>
+          <w:rFonts w:ascii="Times New Roman" w:hAnsi="Times New Roman" w:cs="Times New Roman"/>
+          <w:sz w:val="24"/>
+          <w:szCs w:val="24"/>
+        </w:rPr>
+        <w:t xml:space="preserve"> </w:t>
+      </w:r>
+      <w:r>
+        <w:rPr>
+          <w:rFonts w:ascii="Times New Roman" w:hAnsi="Times New Roman" w:cs="Times New Roman"/>
+          <w:sz w:val="24"/>
+          <w:szCs w:val="24"/>
+          <w:lang w:val="en-US"/>
+        </w:rPr>
+        <w:t>Visio</w:t>
+      </w:r>
+      <w:r>
+        <w:rPr>
+          <w:rFonts w:ascii="Times New Roman" w:hAnsi="Times New Roman" w:cs="Times New Roman"/>
+          <w:sz w:val="24"/>
+          <w:szCs w:val="24"/>
+        </w:rPr>
+        <w:t>.</w:t>
       </w:r>
     </w:p>
     <w:p>
@@ -4731,16 +4885,13 @@
       </w:pPr>
       <w:r>
         <w:rPr>
-          <w:rFonts w:ascii="Times New Roman" w:hAnsi="Times New Roman" w:cs="Times New Roman"/>
           <w:noProof/>
-          <w:sz w:val="24"/>
-          <w:szCs w:val="24"/>
           <w:lang w:eastAsia="ru-RU"/>
         </w:rPr>
         <w:drawing>
-          <wp:inline distT="0" distB="0" distL="0" distR="0" wp14:anchorId="1414A408" wp14:editId="76E5864B">
-            <wp:extent cx="3441891" cy="4305300"/>
-            <wp:effectExtent l="0" t="0" r="6350" b="0"/>
+          <wp:inline distT="0" distB="0" distL="0" distR="0" wp14:anchorId="5F53DA89" wp14:editId="406730BA">
+            <wp:extent cx="5940425" cy="3214370"/>
+            <wp:effectExtent l="0" t="0" r="3175" b="5080"/>
             <wp:docPr id="1" name="Рисунок 1"/>
             <wp:cNvGraphicFramePr>
               <a:graphicFrameLocks xmlns:a="http://schemas.openxmlformats.org/drawingml/2006/main" noChangeAspect="1"/>
@@ -4749,17 +4900,11 @@
               <a:graphicData uri="http://schemas.openxmlformats.org/drawingml/2006/picture">
                 <pic:pic xmlns:pic="http://schemas.openxmlformats.org/drawingml/2006/picture">
                   <pic:nvPicPr>
-                    <pic:cNvPr id="1" name="РО 1-1.jpg"/>
+                    <pic:cNvPr id="1" name=""/>
                     <pic:cNvPicPr/>
                   </pic:nvPicPr>
                   <pic:blipFill>
-                    <a:blip r:embed="rId9">
-                      <a:extLst>
-                        <a:ext uri="{28A0092B-C50C-407E-A947-70E740481C1C}">
-                          <a14:useLocalDpi xmlns:a14="http://schemas.microsoft.com/office/drawing/2010/main" val="0"/>
-                        </a:ext>
-                      </a:extLst>
-                    </a:blip>
+                    <a:blip r:embed="rId9"/>
                     <a:stretch>
                       <a:fillRect/>
                     </a:stretch>
@@ -4767,7 +4912,7 @@
                   <pic:spPr>
                     <a:xfrm>
                       <a:off x="0" y="0"/>
-                      <a:ext cx="3443275" cy="4307031"/>
+                      <a:ext cx="5940425" cy="3214370"/>
                     </a:xfrm>
                     <a:prstGeom prst="rect">
                       <a:avLst/>
@@ -4797,7 +4942,7 @@
           <w:sz w:val="24"/>
           <w:szCs w:val="24"/>
         </w:rPr>
-        <w:t>Рис. 1. Главное окно программы</w:t>
+        <w:t xml:space="preserve">Рис. 1. </w:t>
       </w:r>
       <w:r>
         <w:rPr>
@@ -4806,7 +4951,7 @@
           <w:sz w:val="24"/>
           <w:szCs w:val="24"/>
         </w:rPr>
-        <w:t xml:space="preserve"> сразу</w:t>
+        <w:t xml:space="preserve">Запущенная программа </w:t>
       </w:r>
       <w:r>
         <w:rPr>
@@ -4814,8 +4959,46 @@
           <w:i/>
           <w:sz w:val="24"/>
           <w:szCs w:val="24"/>
-        </w:rPr>
-        <w:t xml:space="preserve"> после ее запуска</w:t>
+          <w:lang w:val="en-US"/>
+        </w:rPr>
+        <w:t>Microsoft</w:t>
+      </w:r>
+      <w:r>
+        <w:rPr>
+          <w:rFonts w:ascii="Times New Roman" w:hAnsi="Times New Roman" w:cs="Times New Roman"/>
+          <w:i/>
+          <w:sz w:val="24"/>
+          <w:szCs w:val="24"/>
+        </w:rPr>
+        <w:t xml:space="preserve"> </w:t>
+      </w:r>
+      <w:r>
+        <w:rPr>
+          <w:rFonts w:ascii="Times New Roman" w:hAnsi="Times New Roman" w:cs="Times New Roman"/>
+          <w:i/>
+          <w:sz w:val="24"/>
+          <w:szCs w:val="24"/>
+          <w:lang w:val="en-US"/>
+        </w:rPr>
+        <w:t>Visio</w:t>
+      </w:r>
+      <w:r>
+        <w:rPr>
+          <w:rFonts w:ascii="Times New Roman" w:hAnsi="Times New Roman" w:cs="Times New Roman"/>
+          <w:i/>
+          <w:sz w:val="24"/>
+          <w:szCs w:val="24"/>
+        </w:rPr>
+        <w:t xml:space="preserve"> </w:t>
+      </w:r>
+      <w:r>
+        <w:rPr>
+          <w:rFonts w:ascii="Times New Roman" w:hAnsi="Times New Roman" w:cs="Times New Roman"/>
+          <w:i/>
+          <w:sz w:val="24"/>
+          <w:szCs w:val="24"/>
+        </w:rPr>
+        <w:t>с установленной надстройкой</w:t>
       </w:r>
     </w:p>
     <w:p>
@@ -4824,13 +5007,22 @@
         <w:spacing w:after="240"/>
         <w:rPr>
           <w:rFonts w:ascii="Times New Roman" w:hAnsi="Times New Roman" w:cs="Times New Roman"/>
+          <w:sz w:val="24"/>
+          <w:szCs w:val="24"/>
+        </w:rPr>
+      </w:pPr>
+      <w:bookmarkStart w:id="21" w:name="_Toc451347392"/>
+      <w:r>
+        <w:rPr>
+          <w:rFonts w:ascii="Times New Roman" w:hAnsi="Times New Roman" w:cs="Times New Roman"/>
           <w:b/>
           <w:color w:val="auto"/>
           <w:sz w:val="28"/>
           <w:szCs w:val="28"/>
         </w:rPr>
-      </w:pPr>
-      <w:bookmarkStart w:id="22" w:name="_Toc451347392"/>
+        <w:t xml:space="preserve">3.2. </w:t>
+      </w:r>
+      <w:bookmarkEnd w:id="21"/>
       <w:r>
         <w:rPr>
           <w:rFonts w:ascii="Times New Roman" w:hAnsi="Times New Roman" w:cs="Times New Roman"/>
@@ -4839,9 +5031,39 @@
           <w:sz w:val="28"/>
           <w:szCs w:val="28"/>
         </w:rPr>
-        <w:t>3.2. Ввод входных данных для решения дифференциального уравнения</w:t>
-      </w:r>
-      <w:bookmarkEnd w:id="22"/>
+        <w:t xml:space="preserve">Импорт </w:t>
+      </w:r>
+      <w:r>
+        <w:rPr>
+          <w:rFonts w:ascii="Times New Roman" w:hAnsi="Times New Roman" w:cs="Times New Roman"/>
+          <w:b/>
+          <w:color w:val="auto"/>
+          <w:sz w:val="28"/>
+          <w:szCs w:val="28"/>
+          <w:lang w:val="en-US"/>
+        </w:rPr>
+        <w:t>DOT</w:t>
+      </w:r>
+      <w:r>
+        <w:rPr>
+          <w:rFonts w:ascii="Times New Roman" w:hAnsi="Times New Roman" w:cs="Times New Roman"/>
+          <w:b/>
+          <w:color w:val="auto"/>
+          <w:sz w:val="28"/>
+          <w:szCs w:val="28"/>
+        </w:rPr>
+        <w:t xml:space="preserve"> </w:t>
+      </w:r>
+      <w:r>
+        <w:rPr>
+          <w:rFonts w:ascii="Times New Roman" w:hAnsi="Times New Roman" w:cs="Times New Roman"/>
+          <w:b/>
+          <w:color w:val="auto"/>
+          <w:sz w:val="28"/>
+          <w:szCs w:val="28"/>
+        </w:rPr>
+        <w:t>файла</w:t>
+      </w:r>
     </w:p>
     <w:p>
       <w:pPr>
@@ -4859,51 +5081,7 @@
           <w:sz w:val="24"/>
           <w:szCs w:val="24"/>
         </w:rPr>
-        <w:t>Ввод входных данных для решения дифференциального уравнения осуществляется через ввод соответствующих значений в соответствующие текстовые поля и выбор соответствующих элементов из соответствующих выпадающих списков в главном окне программы.</w:t>
-      </w:r>
-    </w:p>
-    <w:p>
-      <w:pPr>
-        <w:ind w:firstLine="709"/>
-        <w:jc w:val="both"/>
-        <w:rPr>
-          <w:rFonts w:ascii="Times New Roman" w:hAnsi="Times New Roman" w:cs="Times New Roman"/>
-          <w:sz w:val="24"/>
-          <w:szCs w:val="24"/>
-        </w:rPr>
-      </w:pPr>
-      <w:r>
-        <w:rPr>
-          <w:rFonts w:ascii="Times New Roman" w:hAnsi="Times New Roman" w:cs="Times New Roman"/>
-          <w:sz w:val="24"/>
-          <w:szCs w:val="24"/>
-        </w:rPr>
-        <w:t>Решаемое программой дифференциальное уравнение</w:t>
-      </w:r>
-      <w:r>
-        <w:rPr>
-          <w:rFonts w:ascii="Times New Roman" w:hAnsi="Times New Roman" w:cs="Times New Roman"/>
-          <w:sz w:val="24"/>
-          <w:szCs w:val="24"/>
-        </w:rPr>
-        <w:br/>
-        <w:t>в частных производных</w:t>
-      </w:r>
-      <w:r>
-        <w:rPr>
-          <w:rFonts w:ascii="Times New Roman" w:hAnsi="Times New Roman" w:cs="Times New Roman"/>
-          <w:sz w:val="24"/>
-          <w:szCs w:val="24"/>
-        </w:rPr>
-        <w:t xml:space="preserve"> должно иметь вид</w:t>
-      </w:r>
-      <w:r>
-        <w:rPr>
-          <w:rFonts w:ascii="Times New Roman" w:hAnsi="Times New Roman" w:cs="Times New Roman"/>
-          <w:sz w:val="24"/>
-          <w:szCs w:val="24"/>
-        </w:rPr>
-        <w:br/>
+        <w:t xml:space="preserve">Для того, чтобы импортировать </w:t>
       </w:r>
       <w:r>
         <w:rPr>
@@ -4912,16 +5090,23 @@
           <w:szCs w:val="24"/>
           <w:lang w:val="en-US"/>
         </w:rPr>
-        <w:lastRenderedPageBreak/>
-        <w:t>A</w:t>
-      </w:r>
-      <w:r>
-        <w:rPr>
-          <w:rFonts w:ascii="Times New Roman" w:hAnsi="Times New Roman" w:cs="Times New Roman"/>
-          <w:sz w:val="24"/>
-          <w:szCs w:val="24"/>
-        </w:rPr>
-        <w:t xml:space="preserve"> * </w:t>
+        <w:t>DOT</w:t>
+      </w:r>
+      <w:r>
+        <w:rPr>
+          <w:rFonts w:ascii="Times New Roman" w:hAnsi="Times New Roman" w:cs="Times New Roman"/>
+          <w:sz w:val="24"/>
+          <w:szCs w:val="24"/>
+        </w:rPr>
+        <w:t xml:space="preserve"> </w:t>
+      </w:r>
+      <w:r>
+        <w:rPr>
+          <w:rFonts w:ascii="Times New Roman" w:hAnsi="Times New Roman" w:cs="Times New Roman"/>
+          <w:sz w:val="24"/>
+          <w:szCs w:val="24"/>
+        </w:rPr>
+        <w:t xml:space="preserve">файл в документ </w:t>
       </w:r>
       <w:r>
         <w:rPr>
@@ -4930,15 +5115,23 @@
           <w:szCs w:val="24"/>
           <w:lang w:val="en-US"/>
         </w:rPr>
-        <w:t>f</w:t>
-      </w:r>
-      <w:r>
-        <w:rPr>
-          <w:rFonts w:ascii="Times New Roman" w:hAnsi="Times New Roman" w:cs="Times New Roman"/>
-          <w:sz w:val="24"/>
-          <w:szCs w:val="24"/>
-        </w:rPr>
-        <w:t>’’</w:t>
+        <w:t>Visio</w:t>
+      </w:r>
+      <w:r>
+        <w:rPr>
+          <w:rFonts w:ascii="Times New Roman" w:hAnsi="Times New Roman" w:cs="Times New Roman"/>
+          <w:sz w:val="24"/>
+          <w:szCs w:val="24"/>
+        </w:rPr>
+        <w:t xml:space="preserve">, необходимо нажать на кнопку «Выбрать файл» в разделе «Файл» ленты инструментов надстройки. Откроется окно выбора файла, в котором можно выбрать импортируемый файл с расширением </w:t>
+      </w:r>
+      <w:r>
+        <w:rPr>
+          <w:rFonts w:ascii="Times New Roman" w:hAnsi="Times New Roman" w:cs="Times New Roman"/>
+          <w:sz w:val="24"/>
+          <w:szCs w:val="24"/>
+        </w:rPr>
+        <w:t>.</w:t>
       </w:r>
       <w:r>
         <w:rPr>
@@ -4947,16 +5140,34 @@
           <w:szCs w:val="24"/>
           <w:lang w:val="en-US"/>
         </w:rPr>
-        <w:t>xx</w:t>
-      </w:r>
-      <w:r>
-        <w:rPr>
-          <w:rFonts w:ascii="Times New Roman" w:hAnsi="Times New Roman" w:cs="Times New Roman"/>
-          <w:sz w:val="24"/>
-          <w:szCs w:val="24"/>
-        </w:rPr>
-        <w:t xml:space="preserve"> + </w:t>
-      </w:r>
+        <w:t>dot</w:t>
+      </w:r>
+      <w:r>
+        <w:rPr>
+          <w:rFonts w:ascii="Times New Roman" w:hAnsi="Times New Roman" w:cs="Times New Roman"/>
+          <w:sz w:val="24"/>
+          <w:szCs w:val="24"/>
+        </w:rPr>
+        <w:t xml:space="preserve"> </w:t>
+      </w:r>
+      <w:proofErr w:type="gramStart"/>
+      <w:r>
+        <w:rPr>
+          <w:rFonts w:ascii="Times New Roman" w:hAnsi="Times New Roman" w:cs="Times New Roman"/>
+          <w:sz w:val="24"/>
+          <w:szCs w:val="24"/>
+        </w:rPr>
+        <w:t xml:space="preserve">или </w:t>
+      </w:r>
+      <w:r>
+        <w:rPr>
+          <w:rFonts w:ascii="Times New Roman" w:hAnsi="Times New Roman" w:cs="Times New Roman"/>
+          <w:sz w:val="24"/>
+          <w:szCs w:val="24"/>
+        </w:rPr>
+        <w:t>.</w:t>
+      </w:r>
+      <w:proofErr w:type="spellStart"/>
       <w:r>
         <w:rPr>
           <w:rFonts w:ascii="Times New Roman" w:hAnsi="Times New Roman" w:cs="Times New Roman"/>
@@ -4964,1278 +5175,17 @@
           <w:szCs w:val="24"/>
           <w:lang w:val="en-US"/>
         </w:rPr>
-        <w:t>B</w:t>
-      </w:r>
-      <w:r>
-        <w:rPr>
-          <w:rFonts w:ascii="Times New Roman" w:hAnsi="Times New Roman" w:cs="Times New Roman"/>
-          <w:sz w:val="24"/>
-          <w:szCs w:val="24"/>
-        </w:rPr>
-        <w:t xml:space="preserve"> * </w:t>
-      </w:r>
-      <w:r>
-        <w:rPr>
-          <w:rFonts w:ascii="Times New Roman" w:hAnsi="Times New Roman" w:cs="Times New Roman"/>
-          <w:sz w:val="24"/>
-          <w:szCs w:val="24"/>
-          <w:lang w:val="en-US"/>
-        </w:rPr>
-        <w:t>f</w:t>
-      </w:r>
-      <w:r>
-        <w:rPr>
-          <w:rFonts w:ascii="Times New Roman" w:hAnsi="Times New Roman" w:cs="Times New Roman"/>
-          <w:sz w:val="24"/>
-          <w:szCs w:val="24"/>
-        </w:rPr>
-        <w:t>’</w:t>
-      </w:r>
-      <w:r>
-        <w:rPr>
-          <w:rFonts w:ascii="Times New Roman" w:hAnsi="Times New Roman" w:cs="Times New Roman"/>
-          <w:sz w:val="24"/>
-          <w:szCs w:val="24"/>
-        </w:rPr>
-        <w:t>’</w:t>
-      </w:r>
-      <w:r>
-        <w:rPr>
-          <w:rFonts w:ascii="Times New Roman" w:hAnsi="Times New Roman" w:cs="Times New Roman"/>
-          <w:sz w:val="24"/>
-          <w:szCs w:val="24"/>
-          <w:lang w:val="en-US"/>
-        </w:rPr>
-        <w:t>x</w:t>
-      </w:r>
-      <w:r>
-        <w:rPr>
-          <w:rFonts w:ascii="Times New Roman" w:hAnsi="Times New Roman" w:cs="Times New Roman"/>
-          <w:sz w:val="24"/>
-          <w:szCs w:val="24"/>
-          <w:lang w:val="en-US"/>
-        </w:rPr>
-        <w:t>y</w:t>
-      </w:r>
-      <w:r>
-        <w:rPr>
-          <w:rFonts w:ascii="Times New Roman" w:hAnsi="Times New Roman" w:cs="Times New Roman"/>
-          <w:sz w:val="24"/>
-          <w:szCs w:val="24"/>
-        </w:rPr>
-        <w:t xml:space="preserve"> + </w:t>
-      </w:r>
-      <w:r>
-        <w:rPr>
-          <w:rFonts w:ascii="Times New Roman" w:hAnsi="Times New Roman" w:cs="Times New Roman"/>
-          <w:sz w:val="24"/>
-          <w:szCs w:val="24"/>
-          <w:lang w:val="en-US"/>
-        </w:rPr>
-        <w:t>C</w:t>
-      </w:r>
-      <w:r>
-        <w:rPr>
-          <w:rFonts w:ascii="Times New Roman" w:hAnsi="Times New Roman" w:cs="Times New Roman"/>
-          <w:sz w:val="24"/>
-          <w:szCs w:val="24"/>
-        </w:rPr>
-        <w:t xml:space="preserve"> * </w:t>
-      </w:r>
-      <w:r>
-        <w:rPr>
-          <w:rFonts w:ascii="Times New Roman" w:hAnsi="Times New Roman" w:cs="Times New Roman"/>
-          <w:sz w:val="24"/>
-          <w:szCs w:val="24"/>
-          <w:lang w:val="en-US"/>
-        </w:rPr>
-        <w:t>f</w:t>
-      </w:r>
-      <w:r>
-        <w:rPr>
-          <w:rFonts w:ascii="Times New Roman" w:hAnsi="Times New Roman" w:cs="Times New Roman"/>
-          <w:sz w:val="24"/>
-          <w:szCs w:val="24"/>
-        </w:rPr>
-        <w:t>’</w:t>
-      </w:r>
-      <w:r>
-        <w:rPr>
-          <w:rFonts w:ascii="Times New Roman" w:hAnsi="Times New Roman" w:cs="Times New Roman"/>
-          <w:sz w:val="24"/>
-          <w:szCs w:val="24"/>
-        </w:rPr>
-        <w:t>’</w:t>
-      </w:r>
-      <w:r>
-        <w:rPr>
-          <w:rFonts w:ascii="Times New Roman" w:hAnsi="Times New Roman" w:cs="Times New Roman"/>
-          <w:sz w:val="24"/>
-          <w:szCs w:val="24"/>
-          <w:lang w:val="en-US"/>
-        </w:rPr>
-        <w:t>y</w:t>
-      </w:r>
-      <w:r>
-        <w:rPr>
-          <w:rFonts w:ascii="Times New Roman" w:hAnsi="Times New Roman" w:cs="Times New Roman"/>
-          <w:sz w:val="24"/>
-          <w:szCs w:val="24"/>
-          <w:lang w:val="en-US"/>
-        </w:rPr>
-        <w:t>x</w:t>
-      </w:r>
-      <w:r>
-        <w:rPr>
-          <w:rFonts w:ascii="Times New Roman" w:hAnsi="Times New Roman" w:cs="Times New Roman"/>
-          <w:sz w:val="24"/>
-          <w:szCs w:val="24"/>
-        </w:rPr>
-        <w:t xml:space="preserve"> + </w:t>
-      </w:r>
-      <w:r>
-        <w:rPr>
-          <w:rFonts w:ascii="Times New Roman" w:hAnsi="Times New Roman" w:cs="Times New Roman"/>
-          <w:sz w:val="24"/>
-          <w:szCs w:val="24"/>
-          <w:lang w:val="en-US"/>
-        </w:rPr>
-        <w:t>D</w:t>
-      </w:r>
-      <w:r>
-        <w:rPr>
-          <w:rFonts w:ascii="Times New Roman" w:hAnsi="Times New Roman" w:cs="Times New Roman"/>
-          <w:sz w:val="24"/>
-          <w:szCs w:val="24"/>
-        </w:rPr>
-        <w:t xml:space="preserve"> * </w:t>
-      </w:r>
-      <w:r>
-        <w:rPr>
-          <w:rFonts w:ascii="Times New Roman" w:hAnsi="Times New Roman" w:cs="Times New Roman"/>
-          <w:sz w:val="24"/>
-          <w:szCs w:val="24"/>
-          <w:lang w:val="en-US"/>
-        </w:rPr>
-        <w:t>f</w:t>
-      </w:r>
-      <w:r>
-        <w:rPr>
-          <w:rFonts w:ascii="Times New Roman" w:hAnsi="Times New Roman" w:cs="Times New Roman"/>
-          <w:sz w:val="24"/>
-          <w:szCs w:val="24"/>
-        </w:rPr>
-        <w:t>’’</w:t>
-      </w:r>
-      <w:r>
-        <w:rPr>
-          <w:rFonts w:ascii="Times New Roman" w:hAnsi="Times New Roman" w:cs="Times New Roman"/>
-          <w:sz w:val="24"/>
-          <w:szCs w:val="24"/>
-          <w:lang w:val="en-US"/>
-        </w:rPr>
-        <w:t>yy</w:t>
-      </w:r>
-      <w:r>
-        <w:rPr>
-          <w:rFonts w:ascii="Times New Roman" w:hAnsi="Times New Roman" w:cs="Times New Roman"/>
-          <w:sz w:val="24"/>
-          <w:szCs w:val="24"/>
-        </w:rPr>
-        <w:t xml:space="preserve"> + </w:t>
-      </w:r>
-      <w:r>
-        <w:rPr>
-          <w:rFonts w:ascii="Times New Roman" w:hAnsi="Times New Roman" w:cs="Times New Roman"/>
-          <w:sz w:val="24"/>
-          <w:szCs w:val="24"/>
-          <w:lang w:val="en-US"/>
-        </w:rPr>
-        <w:t>E</w:t>
-      </w:r>
-      <w:r>
-        <w:rPr>
-          <w:rFonts w:ascii="Times New Roman" w:hAnsi="Times New Roman" w:cs="Times New Roman"/>
-          <w:sz w:val="24"/>
-          <w:szCs w:val="24"/>
-        </w:rPr>
-        <w:t xml:space="preserve"> * </w:t>
-      </w:r>
-      <w:r>
-        <w:rPr>
-          <w:rFonts w:ascii="Times New Roman" w:hAnsi="Times New Roman" w:cs="Times New Roman"/>
-          <w:sz w:val="24"/>
-          <w:szCs w:val="24"/>
-          <w:lang w:val="en-US"/>
-        </w:rPr>
-        <w:t>f</w:t>
-      </w:r>
-      <w:r>
-        <w:rPr>
-          <w:rFonts w:ascii="Times New Roman" w:hAnsi="Times New Roman" w:cs="Times New Roman"/>
-          <w:sz w:val="24"/>
-          <w:szCs w:val="24"/>
-        </w:rPr>
-        <w:t>’</w:t>
-      </w:r>
-      <w:r>
-        <w:rPr>
-          <w:rFonts w:ascii="Times New Roman" w:hAnsi="Times New Roman" w:cs="Times New Roman"/>
-          <w:sz w:val="24"/>
-          <w:szCs w:val="24"/>
-          <w:lang w:val="en-US"/>
-        </w:rPr>
-        <w:t>x</w:t>
-      </w:r>
-      <w:r>
-        <w:rPr>
-          <w:rFonts w:ascii="Times New Roman" w:hAnsi="Times New Roman" w:cs="Times New Roman"/>
-          <w:sz w:val="24"/>
-          <w:szCs w:val="24"/>
-        </w:rPr>
-        <w:t xml:space="preserve"> + </w:t>
-      </w:r>
-      <w:r>
-        <w:rPr>
-          <w:rFonts w:ascii="Times New Roman" w:hAnsi="Times New Roman" w:cs="Times New Roman"/>
-          <w:sz w:val="24"/>
-          <w:szCs w:val="24"/>
-          <w:lang w:val="en-US"/>
-        </w:rPr>
-        <w:t>F</w:t>
-      </w:r>
-      <w:r>
-        <w:rPr>
-          <w:rFonts w:ascii="Times New Roman" w:hAnsi="Times New Roman" w:cs="Times New Roman"/>
-          <w:sz w:val="24"/>
-          <w:szCs w:val="24"/>
-        </w:rPr>
-        <w:t xml:space="preserve"> * </w:t>
-      </w:r>
-      <w:r>
-        <w:rPr>
-          <w:rFonts w:ascii="Times New Roman" w:hAnsi="Times New Roman" w:cs="Times New Roman"/>
-          <w:sz w:val="24"/>
-          <w:szCs w:val="24"/>
-          <w:lang w:val="en-US"/>
-        </w:rPr>
-        <w:t>f</w:t>
-      </w:r>
-      <w:r>
-        <w:rPr>
-          <w:rFonts w:ascii="Times New Roman" w:hAnsi="Times New Roman" w:cs="Times New Roman"/>
-          <w:sz w:val="24"/>
-          <w:szCs w:val="24"/>
-        </w:rPr>
-        <w:t>’</w:t>
-      </w:r>
-      <w:r>
-        <w:rPr>
-          <w:rFonts w:ascii="Times New Roman" w:hAnsi="Times New Roman" w:cs="Times New Roman"/>
-          <w:sz w:val="24"/>
-          <w:szCs w:val="24"/>
-          <w:lang w:val="en-US"/>
-        </w:rPr>
-        <w:t>y</w:t>
-      </w:r>
-      <w:r>
-        <w:rPr>
-          <w:rFonts w:ascii="Times New Roman" w:hAnsi="Times New Roman" w:cs="Times New Roman"/>
-          <w:sz w:val="24"/>
-          <w:szCs w:val="24"/>
-        </w:rPr>
-        <w:t xml:space="preserve"> + </w:t>
-      </w:r>
-      <w:r>
-        <w:rPr>
-          <w:rFonts w:ascii="Times New Roman" w:hAnsi="Times New Roman" w:cs="Times New Roman"/>
-          <w:sz w:val="24"/>
-          <w:szCs w:val="24"/>
-          <w:lang w:val="en-US"/>
-        </w:rPr>
-        <w:t>G</w:t>
-      </w:r>
-      <w:r>
-        <w:rPr>
-          <w:rFonts w:ascii="Times New Roman" w:hAnsi="Times New Roman" w:cs="Times New Roman"/>
-          <w:sz w:val="24"/>
-          <w:szCs w:val="24"/>
-        </w:rPr>
-        <w:t xml:space="preserve"> * </w:t>
-      </w:r>
-      <w:r>
-        <w:rPr>
-          <w:rFonts w:ascii="Times New Roman" w:hAnsi="Times New Roman" w:cs="Times New Roman"/>
-          <w:sz w:val="24"/>
-          <w:szCs w:val="24"/>
-          <w:lang w:val="en-US"/>
-        </w:rPr>
-        <w:t>f</w:t>
-      </w:r>
-      <w:r>
-        <w:rPr>
-          <w:rFonts w:ascii="Times New Roman" w:hAnsi="Times New Roman" w:cs="Times New Roman"/>
-          <w:sz w:val="24"/>
-          <w:szCs w:val="24"/>
-        </w:rPr>
-        <w:t xml:space="preserve"> + </w:t>
-      </w:r>
-      <w:r>
-        <w:rPr>
-          <w:rFonts w:ascii="Times New Roman" w:hAnsi="Times New Roman" w:cs="Times New Roman"/>
-          <w:sz w:val="24"/>
-          <w:szCs w:val="24"/>
-          <w:lang w:val="en-US"/>
-        </w:rPr>
-        <w:t>g</w:t>
-      </w:r>
-      <w:r>
-        <w:rPr>
-          <w:rFonts w:ascii="Times New Roman" w:hAnsi="Times New Roman" w:cs="Times New Roman"/>
-          <w:sz w:val="24"/>
-          <w:szCs w:val="24"/>
-        </w:rPr>
-        <w:t>(</w:t>
-      </w:r>
-      <w:r>
-        <w:rPr>
-          <w:rFonts w:ascii="Times New Roman" w:hAnsi="Times New Roman" w:cs="Times New Roman"/>
-          <w:sz w:val="24"/>
-          <w:szCs w:val="24"/>
-          <w:lang w:val="en-US"/>
-        </w:rPr>
-        <w:t>x</w:t>
-      </w:r>
-      <w:r>
-        <w:rPr>
-          <w:rFonts w:ascii="Times New Roman" w:hAnsi="Times New Roman" w:cs="Times New Roman"/>
-          <w:sz w:val="24"/>
-          <w:szCs w:val="24"/>
-        </w:rPr>
-        <w:t xml:space="preserve">, </w:t>
-      </w:r>
-      <w:r>
-        <w:rPr>
-          <w:rFonts w:ascii="Times New Roman" w:hAnsi="Times New Roman" w:cs="Times New Roman"/>
-          <w:sz w:val="24"/>
-          <w:szCs w:val="24"/>
-          <w:lang w:val="en-US"/>
-        </w:rPr>
-        <w:t>y</w:t>
-      </w:r>
-      <w:r>
-        <w:rPr>
-          <w:rFonts w:ascii="Times New Roman" w:hAnsi="Times New Roman" w:cs="Times New Roman"/>
-          <w:sz w:val="24"/>
-          <w:szCs w:val="24"/>
-        </w:rPr>
-        <w:t xml:space="preserve">) + </w:t>
-      </w:r>
-      <w:r>
-        <w:rPr>
-          <w:rFonts w:ascii="Times New Roman" w:hAnsi="Times New Roman" w:cs="Times New Roman"/>
-          <w:sz w:val="24"/>
-          <w:szCs w:val="24"/>
-          <w:lang w:val="en-US"/>
-        </w:rPr>
-        <w:t>H</w:t>
-      </w:r>
-      <w:r>
-        <w:rPr>
-          <w:rFonts w:ascii="Times New Roman" w:hAnsi="Times New Roman" w:cs="Times New Roman"/>
-          <w:sz w:val="24"/>
-          <w:szCs w:val="24"/>
-        </w:rPr>
-        <w:t xml:space="preserve"> = 0</w:t>
-      </w:r>
-      <w:r>
-        <w:rPr>
-          <w:rFonts w:ascii="Times New Roman" w:hAnsi="Times New Roman" w:cs="Times New Roman"/>
-          <w:sz w:val="24"/>
-          <w:szCs w:val="24"/>
-        </w:rPr>
-        <w:t>,</w:t>
-      </w:r>
-      <w:r>
-        <w:rPr>
-          <w:rFonts w:ascii="Times New Roman" w:hAnsi="Times New Roman" w:cs="Times New Roman"/>
-          <w:sz w:val="24"/>
-          <w:szCs w:val="24"/>
-        </w:rPr>
-        <w:br/>
-      </w:r>
-      <w:r>
-        <w:rPr>
-          <w:rFonts w:ascii="Times New Roman" w:hAnsi="Times New Roman" w:cs="Times New Roman"/>
-          <w:sz w:val="24"/>
-          <w:szCs w:val="24"/>
-        </w:rPr>
-        <w:t>где</w:t>
-      </w:r>
-      <w:r>
-        <w:rPr>
-          <w:rFonts w:ascii="Times New Roman" w:hAnsi="Times New Roman" w:cs="Times New Roman"/>
-          <w:sz w:val="24"/>
-          <w:szCs w:val="24"/>
-        </w:rPr>
-        <w:t xml:space="preserve"> </w:t>
-      </w:r>
-      <w:r>
-        <w:rPr>
-          <w:rFonts w:ascii="Times New Roman" w:hAnsi="Times New Roman" w:cs="Times New Roman"/>
-          <w:sz w:val="24"/>
-          <w:szCs w:val="24"/>
-          <w:lang w:val="en-US"/>
-        </w:rPr>
-        <w:t>f</w:t>
-      </w:r>
-      <w:r>
-        <w:rPr>
-          <w:rFonts w:ascii="Times New Roman" w:hAnsi="Times New Roman" w:cs="Times New Roman"/>
-          <w:sz w:val="24"/>
-          <w:szCs w:val="24"/>
-        </w:rPr>
-        <w:t xml:space="preserve"> </w:t>
-      </w:r>
-      <w:r>
-        <w:rPr>
-          <w:rFonts w:ascii="Times New Roman" w:hAnsi="Times New Roman" w:cs="Times New Roman"/>
-          <w:sz w:val="24"/>
-          <w:szCs w:val="24"/>
-        </w:rPr>
-        <w:t>–</w:t>
-      </w:r>
-      <w:r>
-        <w:rPr>
-          <w:rFonts w:ascii="Times New Roman" w:hAnsi="Times New Roman" w:cs="Times New Roman"/>
-          <w:sz w:val="24"/>
-          <w:szCs w:val="24"/>
-        </w:rPr>
-        <w:t xml:space="preserve"> </w:t>
-      </w:r>
-      <w:r>
-        <w:rPr>
-          <w:rFonts w:ascii="Times New Roman" w:hAnsi="Times New Roman" w:cs="Times New Roman"/>
-          <w:sz w:val="24"/>
-          <w:szCs w:val="24"/>
-        </w:rPr>
-        <w:t xml:space="preserve">искомая функция, </w:t>
-      </w:r>
-      <w:r>
-        <w:rPr>
-          <w:rFonts w:ascii="Times New Roman" w:hAnsi="Times New Roman" w:cs="Times New Roman"/>
-          <w:sz w:val="24"/>
-          <w:szCs w:val="24"/>
-          <w:lang w:val="en-US"/>
-        </w:rPr>
-        <w:t>A</w:t>
-      </w:r>
-      <w:r>
-        <w:rPr>
-          <w:rFonts w:ascii="Times New Roman" w:hAnsi="Times New Roman" w:cs="Times New Roman"/>
-          <w:sz w:val="24"/>
-          <w:szCs w:val="24"/>
-        </w:rPr>
-        <w:t xml:space="preserve">, </w:t>
-      </w:r>
-      <w:r>
-        <w:rPr>
-          <w:rFonts w:ascii="Times New Roman" w:hAnsi="Times New Roman" w:cs="Times New Roman"/>
-          <w:sz w:val="24"/>
-          <w:szCs w:val="24"/>
-          <w:lang w:val="en-US"/>
-        </w:rPr>
-        <w:t>B</w:t>
-      </w:r>
-      <w:r>
-        <w:rPr>
-          <w:rFonts w:ascii="Times New Roman" w:hAnsi="Times New Roman" w:cs="Times New Roman"/>
-          <w:sz w:val="24"/>
-          <w:szCs w:val="24"/>
-        </w:rPr>
-        <w:t xml:space="preserve">, …, </w:t>
-      </w:r>
-      <w:r>
-        <w:rPr>
-          <w:rFonts w:ascii="Times New Roman" w:hAnsi="Times New Roman" w:cs="Times New Roman"/>
-          <w:sz w:val="24"/>
-          <w:szCs w:val="24"/>
-          <w:lang w:val="en-US"/>
-        </w:rPr>
-        <w:t>G</w:t>
-      </w:r>
-      <w:r>
-        <w:rPr>
-          <w:rFonts w:ascii="Times New Roman" w:hAnsi="Times New Roman" w:cs="Times New Roman"/>
-          <w:sz w:val="24"/>
-          <w:szCs w:val="24"/>
-        </w:rPr>
-        <w:t xml:space="preserve"> – коэффициенты при соответствующих членах уравнения, </w:t>
-      </w:r>
-      <w:r>
-        <w:rPr>
-          <w:rFonts w:ascii="Times New Roman" w:hAnsi="Times New Roman" w:cs="Times New Roman"/>
-          <w:sz w:val="24"/>
-          <w:szCs w:val="24"/>
-          <w:lang w:val="en-US"/>
-        </w:rPr>
-        <w:t>g</w:t>
-      </w:r>
-      <w:r>
-        <w:rPr>
-          <w:rFonts w:ascii="Times New Roman" w:hAnsi="Times New Roman" w:cs="Times New Roman"/>
-          <w:sz w:val="24"/>
-          <w:szCs w:val="24"/>
-        </w:rPr>
-        <w:t>(</w:t>
-      </w:r>
-      <w:r>
-        <w:rPr>
-          <w:rFonts w:ascii="Times New Roman" w:hAnsi="Times New Roman" w:cs="Times New Roman"/>
-          <w:sz w:val="24"/>
-          <w:szCs w:val="24"/>
-          <w:lang w:val="en-US"/>
-        </w:rPr>
-        <w:t>x</w:t>
-      </w:r>
-      <w:r>
-        <w:rPr>
-          <w:rFonts w:ascii="Times New Roman" w:hAnsi="Times New Roman" w:cs="Times New Roman"/>
-          <w:sz w:val="24"/>
-          <w:szCs w:val="24"/>
-        </w:rPr>
-        <w:t xml:space="preserve">, </w:t>
-      </w:r>
-      <w:r>
-        <w:rPr>
-          <w:rFonts w:ascii="Times New Roman" w:hAnsi="Times New Roman" w:cs="Times New Roman"/>
-          <w:sz w:val="24"/>
-          <w:szCs w:val="24"/>
-          <w:lang w:val="en-US"/>
-        </w:rPr>
-        <w:t>y</w:t>
-      </w:r>
-      <w:r>
-        <w:rPr>
-          <w:rFonts w:ascii="Times New Roman" w:hAnsi="Times New Roman" w:cs="Times New Roman"/>
-          <w:sz w:val="24"/>
-          <w:szCs w:val="24"/>
-        </w:rPr>
-        <w:t>)</w:t>
-      </w:r>
-      <w:r>
-        <w:rPr>
-          <w:rFonts w:ascii="Times New Roman" w:hAnsi="Times New Roman" w:cs="Times New Roman"/>
-          <w:sz w:val="24"/>
-          <w:szCs w:val="24"/>
-        </w:rPr>
-        <w:t xml:space="preserve"> – свободная функция, </w:t>
-      </w:r>
-      <w:r>
-        <w:rPr>
-          <w:rFonts w:ascii="Times New Roman" w:hAnsi="Times New Roman" w:cs="Times New Roman"/>
-          <w:sz w:val="24"/>
-          <w:szCs w:val="24"/>
-          <w:lang w:val="en-US"/>
-        </w:rPr>
-        <w:t>H</w:t>
-      </w:r>
-      <w:r>
-        <w:rPr>
-          <w:rFonts w:ascii="Times New Roman" w:hAnsi="Times New Roman" w:cs="Times New Roman"/>
-          <w:sz w:val="24"/>
-          <w:szCs w:val="24"/>
-        </w:rPr>
-        <w:t xml:space="preserve"> – свободная </w:t>
-      </w:r>
-      <w:r>
-        <w:rPr>
-          <w:rFonts w:ascii="Times New Roman" w:hAnsi="Times New Roman" w:cs="Times New Roman"/>
-          <w:sz w:val="24"/>
-          <w:szCs w:val="24"/>
-        </w:rPr>
-        <w:t xml:space="preserve">константа. </w:t>
-      </w:r>
-      <w:r>
-        <w:rPr>
-          <w:rFonts w:ascii="Times New Roman" w:hAnsi="Times New Roman" w:cs="Times New Roman"/>
-          <w:sz w:val="24"/>
-          <w:szCs w:val="24"/>
-        </w:rPr>
-        <w:t xml:space="preserve">Коэффициенты </w:t>
-      </w:r>
-      <w:r>
-        <w:rPr>
-          <w:rFonts w:ascii="Times New Roman" w:hAnsi="Times New Roman" w:cs="Times New Roman"/>
-          <w:sz w:val="24"/>
-          <w:szCs w:val="24"/>
-          <w:lang w:val="en-US"/>
-        </w:rPr>
-        <w:t>A</w:t>
-      </w:r>
-      <w:r>
-        <w:rPr>
-          <w:rFonts w:ascii="Times New Roman" w:hAnsi="Times New Roman" w:cs="Times New Roman"/>
-          <w:sz w:val="24"/>
-          <w:szCs w:val="24"/>
-        </w:rPr>
-        <w:t xml:space="preserve">, </w:t>
-      </w:r>
-      <w:r>
-        <w:rPr>
-          <w:rFonts w:ascii="Times New Roman" w:hAnsi="Times New Roman" w:cs="Times New Roman"/>
-          <w:sz w:val="24"/>
-          <w:szCs w:val="24"/>
-          <w:lang w:val="en-US"/>
-        </w:rPr>
-        <w:t>B</w:t>
-      </w:r>
-      <w:r>
-        <w:rPr>
-          <w:rFonts w:ascii="Times New Roman" w:hAnsi="Times New Roman" w:cs="Times New Roman"/>
-          <w:sz w:val="24"/>
-          <w:szCs w:val="24"/>
-        </w:rPr>
-        <w:t xml:space="preserve">, …, </w:t>
-      </w:r>
-      <w:r>
-        <w:rPr>
-          <w:rFonts w:ascii="Times New Roman" w:hAnsi="Times New Roman" w:cs="Times New Roman"/>
-          <w:sz w:val="24"/>
-          <w:szCs w:val="24"/>
-          <w:lang w:val="en-US"/>
-        </w:rPr>
-        <w:t>G</w:t>
-      </w:r>
-      <w:r>
-        <w:rPr>
-          <w:rFonts w:ascii="Times New Roman" w:hAnsi="Times New Roman" w:cs="Times New Roman"/>
-          <w:sz w:val="24"/>
-          <w:szCs w:val="24"/>
-        </w:rPr>
-        <w:t xml:space="preserve">, свободная функция </w:t>
-      </w:r>
-      <w:r>
-        <w:rPr>
-          <w:rFonts w:ascii="Times New Roman" w:hAnsi="Times New Roman" w:cs="Times New Roman"/>
-          <w:sz w:val="24"/>
-          <w:szCs w:val="24"/>
-          <w:lang w:val="en-US"/>
-        </w:rPr>
-        <w:t>g</w:t>
-      </w:r>
-      <w:r>
-        <w:rPr>
-          <w:rFonts w:ascii="Times New Roman" w:hAnsi="Times New Roman" w:cs="Times New Roman"/>
-          <w:sz w:val="24"/>
-          <w:szCs w:val="24"/>
-        </w:rPr>
-        <w:t>(</w:t>
-      </w:r>
-      <w:r>
-        <w:rPr>
-          <w:rFonts w:ascii="Times New Roman" w:hAnsi="Times New Roman" w:cs="Times New Roman"/>
-          <w:sz w:val="24"/>
-          <w:szCs w:val="24"/>
-          <w:lang w:val="en-US"/>
-        </w:rPr>
-        <w:t>x</w:t>
-      </w:r>
-      <w:r>
-        <w:rPr>
-          <w:rFonts w:ascii="Times New Roman" w:hAnsi="Times New Roman" w:cs="Times New Roman"/>
-          <w:sz w:val="24"/>
-          <w:szCs w:val="24"/>
-        </w:rPr>
-        <w:t xml:space="preserve">, </w:t>
-      </w:r>
-      <w:r>
-        <w:rPr>
-          <w:rFonts w:ascii="Times New Roman" w:hAnsi="Times New Roman" w:cs="Times New Roman"/>
-          <w:sz w:val="24"/>
-          <w:szCs w:val="24"/>
-          <w:lang w:val="en-US"/>
-        </w:rPr>
-        <w:t>y</w:t>
-      </w:r>
-      <w:r>
-        <w:rPr>
-          <w:rFonts w:ascii="Times New Roman" w:hAnsi="Times New Roman" w:cs="Times New Roman"/>
-          <w:sz w:val="24"/>
-          <w:szCs w:val="24"/>
-        </w:rPr>
-        <w:t>)</w:t>
-      </w:r>
-      <w:r>
-        <w:rPr>
-          <w:rFonts w:ascii="Times New Roman" w:hAnsi="Times New Roman" w:cs="Times New Roman"/>
-          <w:sz w:val="24"/>
-          <w:szCs w:val="24"/>
-        </w:rPr>
-        <w:t xml:space="preserve"> и свободная константа </w:t>
-      </w:r>
-      <w:r>
-        <w:rPr>
-          <w:rFonts w:ascii="Times New Roman" w:hAnsi="Times New Roman" w:cs="Times New Roman"/>
-          <w:sz w:val="24"/>
-          <w:szCs w:val="24"/>
-          <w:lang w:val="en-US"/>
-        </w:rPr>
-        <w:t>H</w:t>
-      </w:r>
-      <w:r>
-        <w:rPr>
-          <w:rFonts w:ascii="Times New Roman" w:hAnsi="Times New Roman" w:cs="Times New Roman"/>
-          <w:sz w:val="24"/>
-          <w:szCs w:val="24"/>
-        </w:rPr>
-        <w:t xml:space="preserve"> задаются пользователем в соответствующих текстовых полях и выпадающем списке в левой верхней части главного окна прог</w:t>
-      </w:r>
-      <w:r>
-        <w:rPr>
-          <w:rFonts w:ascii="Times New Roman" w:hAnsi="Times New Roman" w:cs="Times New Roman"/>
-          <w:sz w:val="24"/>
-          <w:szCs w:val="24"/>
-        </w:rPr>
-        <w:t>раммы под надписью «Введите коэффициенты при членах уравнения».</w:t>
-      </w:r>
-    </w:p>
-    <w:p>
-      <w:pPr>
-        <w:ind w:firstLine="709"/>
-        <w:jc w:val="both"/>
-        <w:rPr>
-          <w:rFonts w:ascii="Times New Roman" w:hAnsi="Times New Roman" w:cs="Times New Roman"/>
-          <w:sz w:val="24"/>
-          <w:szCs w:val="24"/>
-        </w:rPr>
-      </w:pPr>
-      <w:r>
-        <w:rPr>
-          <w:rFonts w:ascii="Times New Roman" w:hAnsi="Times New Roman" w:cs="Times New Roman"/>
-          <w:sz w:val="24"/>
-          <w:szCs w:val="24"/>
-        </w:rPr>
-        <w:t>Область для решения дифференциального уравнения должна иметь прямоугольный вид.</w:t>
-      </w:r>
-      <w:r>
-        <w:rPr>
-          <w:rFonts w:ascii="Times New Roman" w:hAnsi="Times New Roman" w:cs="Times New Roman"/>
-          <w:sz w:val="24"/>
-          <w:szCs w:val="24"/>
-        </w:rPr>
-        <w:t xml:space="preserve"> </w:t>
-      </w:r>
-      <w:r>
-        <w:rPr>
-          <w:rFonts w:ascii="Times New Roman" w:hAnsi="Times New Roman" w:cs="Times New Roman"/>
-          <w:sz w:val="24"/>
-          <w:szCs w:val="24"/>
-        </w:rPr>
-        <w:t>Левая граница области задается в текстовом поле напротив надписи «</w:t>
-      </w:r>
-      <w:r>
-        <w:rPr>
-          <w:rFonts w:ascii="Times New Roman" w:hAnsi="Times New Roman" w:cs="Times New Roman"/>
-          <w:sz w:val="24"/>
-          <w:szCs w:val="24"/>
-          <w:lang w:val="en-US"/>
-        </w:rPr>
-        <w:t>Xmin</w:t>
-      </w:r>
-      <w:r>
-        <w:rPr>
-          <w:rFonts w:ascii="Times New Roman" w:hAnsi="Times New Roman" w:cs="Times New Roman"/>
-          <w:sz w:val="24"/>
-          <w:szCs w:val="24"/>
-        </w:rPr>
-        <w:t>», верхняя – напротив надписи «</w:t>
-      </w:r>
-      <w:r>
-        <w:rPr>
-          <w:rFonts w:ascii="Times New Roman" w:hAnsi="Times New Roman" w:cs="Times New Roman"/>
-          <w:sz w:val="24"/>
-          <w:szCs w:val="24"/>
-          <w:lang w:val="en-US"/>
-        </w:rPr>
-        <w:t>Ymin</w:t>
-      </w:r>
-      <w:r>
-        <w:rPr>
-          <w:rFonts w:ascii="Times New Roman" w:hAnsi="Times New Roman" w:cs="Times New Roman"/>
-          <w:sz w:val="24"/>
-          <w:szCs w:val="24"/>
-        </w:rPr>
-        <w:t>», правая – напротив надписи «</w:t>
-      </w:r>
-      <w:r>
-        <w:rPr>
-          <w:rFonts w:ascii="Times New Roman" w:hAnsi="Times New Roman" w:cs="Times New Roman"/>
-          <w:sz w:val="24"/>
-          <w:szCs w:val="24"/>
-          <w:lang w:val="en-US"/>
-        </w:rPr>
-        <w:t>Xmax</w:t>
-      </w:r>
-      <w:r>
-        <w:rPr>
-          <w:rFonts w:ascii="Times New Roman" w:hAnsi="Times New Roman" w:cs="Times New Roman"/>
-          <w:sz w:val="24"/>
-          <w:szCs w:val="24"/>
-        </w:rPr>
-        <w:t>», нижняя – напротив надписи «</w:t>
-      </w:r>
-      <w:r>
-        <w:rPr>
-          <w:rFonts w:ascii="Times New Roman" w:hAnsi="Times New Roman" w:cs="Times New Roman"/>
-          <w:sz w:val="24"/>
-          <w:szCs w:val="24"/>
-          <w:lang w:val="en-US"/>
-        </w:rPr>
-        <w:t>Ymax</w:t>
-      </w:r>
-      <w:r>
-        <w:rPr>
-          <w:rFonts w:ascii="Times New Roman" w:hAnsi="Times New Roman" w:cs="Times New Roman"/>
-          <w:sz w:val="24"/>
-          <w:szCs w:val="24"/>
-        </w:rPr>
-        <w:t>».</w:t>
-      </w:r>
-      <w:r>
-        <w:rPr>
-          <w:rFonts w:ascii="Times New Roman" w:hAnsi="Times New Roman" w:cs="Times New Roman"/>
-          <w:sz w:val="24"/>
-          <w:szCs w:val="24"/>
-        </w:rPr>
-        <w:t xml:space="preserve"> Количество точек по </w:t>
-      </w:r>
-      <w:r>
-        <w:rPr>
-          <w:rFonts w:ascii="Times New Roman" w:hAnsi="Times New Roman" w:cs="Times New Roman"/>
-          <w:sz w:val="24"/>
-          <w:szCs w:val="24"/>
-          <w:lang w:val="en-US"/>
-        </w:rPr>
-        <w:t>X</w:t>
-      </w:r>
-      <w:r>
-        <w:rPr>
-          <w:rFonts w:ascii="Times New Roman" w:hAnsi="Times New Roman" w:cs="Times New Roman"/>
-          <w:sz w:val="24"/>
-          <w:szCs w:val="24"/>
-        </w:rPr>
-        <w:t xml:space="preserve"> и по </w:t>
-      </w:r>
-      <w:r>
-        <w:rPr>
-          <w:rFonts w:ascii="Times New Roman" w:hAnsi="Times New Roman" w:cs="Times New Roman"/>
-          <w:sz w:val="24"/>
-          <w:szCs w:val="24"/>
-          <w:lang w:val="en-US"/>
-        </w:rPr>
-        <w:t>Y</w:t>
-      </w:r>
-      <w:r>
-        <w:rPr>
-          <w:rFonts w:ascii="Times New Roman" w:hAnsi="Times New Roman" w:cs="Times New Roman"/>
-          <w:sz w:val="24"/>
-          <w:szCs w:val="24"/>
-        </w:rPr>
-        <w:t xml:space="preserve"> для аппроксимации искомой функции нейросетью задаются ниже в соответствующих выпадающих списках.</w:t>
-      </w:r>
-    </w:p>
-    <w:p>
-      <w:pPr>
-        <w:ind w:firstLine="709"/>
-        <w:jc w:val="both"/>
-        <w:rPr>
-          <w:rFonts w:ascii="Times New Roman" w:hAnsi="Times New Roman" w:cs="Times New Roman"/>
-          <w:sz w:val="24"/>
-          <w:szCs w:val="24"/>
-        </w:rPr>
-      </w:pPr>
-      <w:r>
-        <w:rPr>
-          <w:rFonts w:ascii="Times New Roman" w:hAnsi="Times New Roman" w:cs="Times New Roman"/>
-          <w:sz w:val="24"/>
-          <w:szCs w:val="24"/>
-        </w:rPr>
-        <w:t xml:space="preserve">Граничные условия дифференциального уравнения </w:t>
-      </w:r>
-      <w:r>
-        <w:rPr>
-          <w:rFonts w:ascii="Times New Roman" w:hAnsi="Times New Roman" w:cs="Times New Roman"/>
-          <w:sz w:val="24"/>
-          <w:szCs w:val="24"/>
-        </w:rPr>
-        <w:t xml:space="preserve">в частных производных должны иметь вид </w:t>
-      </w:r>
-      <w:r>
-        <w:rPr>
-          <w:rFonts w:ascii="Times New Roman" w:hAnsi="Times New Roman" w:cs="Times New Roman"/>
-          <w:sz w:val="24"/>
-          <w:szCs w:val="24"/>
-          <w:lang w:val="en-US"/>
-        </w:rPr>
-        <w:t>f</w:t>
-      </w:r>
-      <w:r>
-        <w:rPr>
-          <w:rFonts w:ascii="Times New Roman" w:hAnsi="Times New Roman" w:cs="Times New Roman"/>
-          <w:sz w:val="24"/>
-          <w:szCs w:val="24"/>
-        </w:rPr>
-        <w:t xml:space="preserve"> = </w:t>
-      </w:r>
-      <w:r>
-        <w:rPr>
-          <w:rFonts w:ascii="Times New Roman" w:hAnsi="Times New Roman" w:cs="Times New Roman"/>
-          <w:sz w:val="24"/>
-          <w:szCs w:val="24"/>
-          <w:lang w:val="en-US"/>
-        </w:rPr>
-        <w:t>b</w:t>
-      </w:r>
-      <w:r>
-        <w:rPr>
-          <w:rFonts w:ascii="Times New Roman" w:hAnsi="Times New Roman" w:cs="Times New Roman"/>
-          <w:sz w:val="24"/>
-          <w:szCs w:val="24"/>
-        </w:rPr>
-        <w:t>(</w:t>
-      </w:r>
-      <w:r>
-        <w:rPr>
-          <w:rFonts w:ascii="Times New Roman" w:hAnsi="Times New Roman" w:cs="Times New Roman"/>
-          <w:sz w:val="24"/>
-          <w:szCs w:val="24"/>
-          <w:lang w:val="en-US"/>
-        </w:rPr>
-        <w:t>x</w:t>
-      </w:r>
-      <w:r>
-        <w:rPr>
-          <w:rFonts w:ascii="Times New Roman" w:hAnsi="Times New Roman" w:cs="Times New Roman"/>
-          <w:sz w:val="24"/>
-          <w:szCs w:val="24"/>
-        </w:rPr>
-        <w:t xml:space="preserve">, </w:t>
-      </w:r>
-      <w:r>
-        <w:rPr>
-          <w:rFonts w:ascii="Times New Roman" w:hAnsi="Times New Roman" w:cs="Times New Roman"/>
-          <w:sz w:val="24"/>
-          <w:szCs w:val="24"/>
-          <w:lang w:val="en-US"/>
-        </w:rPr>
-        <w:t>y</w:t>
-      </w:r>
-      <w:r>
-        <w:rPr>
-          <w:rFonts w:ascii="Times New Roman" w:hAnsi="Times New Roman" w:cs="Times New Roman"/>
-          <w:sz w:val="24"/>
-          <w:szCs w:val="24"/>
-        </w:rPr>
-        <w:t xml:space="preserve">) + </w:t>
-      </w:r>
-      <w:r>
-        <w:rPr>
-          <w:rFonts w:ascii="Times New Roman" w:hAnsi="Times New Roman" w:cs="Times New Roman"/>
-          <w:sz w:val="24"/>
-          <w:szCs w:val="24"/>
-          <w:lang w:val="en-US"/>
-        </w:rPr>
-        <w:t>bConst</w:t>
-      </w:r>
-      <w:r>
-        <w:rPr>
-          <w:rFonts w:ascii="Times New Roman" w:hAnsi="Times New Roman" w:cs="Times New Roman"/>
-          <w:sz w:val="24"/>
-          <w:szCs w:val="24"/>
-        </w:rPr>
-        <w:t xml:space="preserve">, где </w:t>
-      </w:r>
-      <w:r>
-        <w:rPr>
-          <w:rFonts w:ascii="Times New Roman" w:hAnsi="Times New Roman" w:cs="Times New Roman"/>
-          <w:sz w:val="24"/>
-          <w:szCs w:val="24"/>
-          <w:lang w:val="en-US"/>
-        </w:rPr>
-        <w:t>f</w:t>
-      </w:r>
-      <w:r>
-        <w:rPr>
-          <w:rFonts w:ascii="Times New Roman" w:hAnsi="Times New Roman" w:cs="Times New Roman"/>
-          <w:sz w:val="24"/>
-          <w:szCs w:val="24"/>
-        </w:rPr>
-        <w:t xml:space="preserve"> – искомая функция, </w:t>
-      </w:r>
-      <w:r>
-        <w:rPr>
-          <w:rFonts w:ascii="Times New Roman" w:hAnsi="Times New Roman" w:cs="Times New Roman"/>
-          <w:sz w:val="24"/>
-          <w:szCs w:val="24"/>
-          <w:lang w:val="en-US"/>
-        </w:rPr>
-        <w:t>b</w:t>
-      </w:r>
-      <w:r>
-        <w:rPr>
-          <w:rFonts w:ascii="Times New Roman" w:hAnsi="Times New Roman" w:cs="Times New Roman"/>
-          <w:sz w:val="24"/>
-          <w:szCs w:val="24"/>
-        </w:rPr>
-        <w:t>(</w:t>
-      </w:r>
-      <w:r>
-        <w:rPr>
-          <w:rFonts w:ascii="Times New Roman" w:hAnsi="Times New Roman" w:cs="Times New Roman"/>
-          <w:sz w:val="24"/>
-          <w:szCs w:val="24"/>
-          <w:lang w:val="en-US"/>
-        </w:rPr>
-        <w:t>x</w:t>
-      </w:r>
-      <w:r>
-        <w:rPr>
-          <w:rFonts w:ascii="Times New Roman" w:hAnsi="Times New Roman" w:cs="Times New Roman"/>
-          <w:sz w:val="24"/>
-          <w:szCs w:val="24"/>
-        </w:rPr>
-        <w:t xml:space="preserve">, </w:t>
-      </w:r>
-      <w:r>
-        <w:rPr>
-          <w:rFonts w:ascii="Times New Roman" w:hAnsi="Times New Roman" w:cs="Times New Roman"/>
-          <w:sz w:val="24"/>
-          <w:szCs w:val="24"/>
-          <w:lang w:val="en-US"/>
-        </w:rPr>
-        <w:t>y</w:t>
-      </w:r>
-      <w:r>
-        <w:rPr>
-          <w:rFonts w:ascii="Times New Roman" w:hAnsi="Times New Roman" w:cs="Times New Roman"/>
-          <w:sz w:val="24"/>
-          <w:szCs w:val="24"/>
-        </w:rPr>
-        <w:t>)</w:t>
-      </w:r>
-      <w:r>
-        <w:rPr>
-          <w:rFonts w:ascii="Times New Roman" w:hAnsi="Times New Roman" w:cs="Times New Roman"/>
-          <w:sz w:val="24"/>
-          <w:szCs w:val="24"/>
-        </w:rPr>
-        <w:t xml:space="preserve"> – функция граничных условий, </w:t>
-      </w:r>
-      <w:r>
-        <w:rPr>
-          <w:rFonts w:ascii="Times New Roman" w:hAnsi="Times New Roman" w:cs="Times New Roman"/>
-          <w:sz w:val="24"/>
-          <w:szCs w:val="24"/>
-          <w:lang w:val="en-US"/>
-        </w:rPr>
-        <w:t>bConst</w:t>
-      </w:r>
-      <w:r>
-        <w:rPr>
-          <w:rFonts w:ascii="Times New Roman" w:hAnsi="Times New Roman" w:cs="Times New Roman"/>
-          <w:sz w:val="24"/>
-          <w:szCs w:val="24"/>
-        </w:rPr>
-        <w:t xml:space="preserve"> – прибавляемая к функции граничных условий константа граничных условий. Функция граничных условий </w:t>
-      </w:r>
-      <w:r>
-        <w:rPr>
-          <w:rFonts w:ascii="Times New Roman" w:hAnsi="Times New Roman" w:cs="Times New Roman"/>
-          <w:sz w:val="24"/>
-          <w:szCs w:val="24"/>
-          <w:lang w:val="en-US"/>
-        </w:rPr>
-        <w:t>b</w:t>
-      </w:r>
-      <w:r>
-        <w:rPr>
-          <w:rFonts w:ascii="Times New Roman" w:hAnsi="Times New Roman" w:cs="Times New Roman"/>
-          <w:sz w:val="24"/>
-          <w:szCs w:val="24"/>
-        </w:rPr>
-        <w:t>(</w:t>
-      </w:r>
-      <w:r>
-        <w:rPr>
-          <w:rFonts w:ascii="Times New Roman" w:hAnsi="Times New Roman" w:cs="Times New Roman"/>
-          <w:sz w:val="24"/>
-          <w:szCs w:val="24"/>
-          <w:lang w:val="en-US"/>
-        </w:rPr>
-        <w:t>x</w:t>
-      </w:r>
-      <w:r>
-        <w:rPr>
-          <w:rFonts w:ascii="Times New Roman" w:hAnsi="Times New Roman" w:cs="Times New Roman"/>
-          <w:sz w:val="24"/>
-          <w:szCs w:val="24"/>
-        </w:rPr>
-        <w:t xml:space="preserve">, </w:t>
-      </w:r>
-      <w:r>
-        <w:rPr>
-          <w:rFonts w:ascii="Times New Roman" w:hAnsi="Times New Roman" w:cs="Times New Roman"/>
-          <w:sz w:val="24"/>
-          <w:szCs w:val="24"/>
-          <w:lang w:val="en-US"/>
-        </w:rPr>
-        <w:t>y</w:t>
-      </w:r>
-      <w:r>
-        <w:rPr>
-          <w:rFonts w:ascii="Times New Roman" w:hAnsi="Times New Roman" w:cs="Times New Roman"/>
-          <w:sz w:val="24"/>
-          <w:szCs w:val="24"/>
-        </w:rPr>
-        <w:t xml:space="preserve">) и константа граничных условий </w:t>
-      </w:r>
-      <w:r>
-        <w:rPr>
-          <w:rFonts w:ascii="Times New Roman" w:hAnsi="Times New Roman" w:cs="Times New Roman"/>
-          <w:sz w:val="24"/>
-          <w:szCs w:val="24"/>
-          <w:lang w:val="en-US"/>
-        </w:rPr>
-        <w:t>bConst</w:t>
-      </w:r>
-      <w:r>
-        <w:rPr>
-          <w:rFonts w:ascii="Times New Roman" w:hAnsi="Times New Roman" w:cs="Times New Roman"/>
-          <w:sz w:val="24"/>
-          <w:szCs w:val="24"/>
-        </w:rPr>
-        <w:t xml:space="preserve"> задаются в соответствующих выпадающем списке и текстовом поле в правой части главного окна программы под надписью «Граничные условия».</w:t>
-      </w:r>
-    </w:p>
-    <w:p>
-      <w:pPr>
-        <w:ind w:firstLine="709"/>
-        <w:jc w:val="both"/>
-        <w:rPr>
-          <w:rFonts w:ascii="Times New Roman" w:hAnsi="Times New Roman" w:cs="Times New Roman"/>
-          <w:sz w:val="24"/>
-          <w:szCs w:val="24"/>
-        </w:rPr>
-      </w:pPr>
-      <w:r>
-        <w:rPr>
-          <w:rFonts w:ascii="Times New Roman" w:hAnsi="Times New Roman" w:cs="Times New Roman"/>
-          <w:sz w:val="24"/>
-          <w:szCs w:val="24"/>
-        </w:rPr>
-        <w:t xml:space="preserve">Нейронная сеть, с помощью которой программа аппроксимирует искомую функцию, представляет собой </w:t>
-      </w:r>
-      <w:r>
-        <w:rPr>
-          <w:rFonts w:ascii="Times New Roman" w:hAnsi="Times New Roman" w:cs="Times New Roman"/>
-          <w:sz w:val="24"/>
-          <w:szCs w:val="24"/>
-        </w:rPr>
-        <w:t>четырех</w:t>
-      </w:r>
-      <w:r>
-        <w:rPr>
-          <w:rFonts w:ascii="Times New Roman" w:hAnsi="Times New Roman" w:cs="Times New Roman"/>
-          <w:sz w:val="24"/>
-          <w:szCs w:val="24"/>
-        </w:rPr>
-        <w:t>слойный персептрон.</w:t>
-      </w:r>
-      <w:r>
-        <w:rPr>
-          <w:rFonts w:ascii="Times New Roman" w:hAnsi="Times New Roman" w:cs="Times New Roman"/>
-          <w:sz w:val="24"/>
-          <w:szCs w:val="24"/>
-        </w:rPr>
-        <w:t xml:space="preserve"> Четвертый слой состоит из одного нейрона.</w:t>
-      </w:r>
-      <w:r>
-        <w:rPr>
-          <w:rFonts w:ascii="Times New Roman" w:hAnsi="Times New Roman" w:cs="Times New Roman"/>
-          <w:sz w:val="24"/>
-          <w:szCs w:val="24"/>
-        </w:rPr>
-        <w:t xml:space="preserve"> Количества нейронов в каждом из трех</w:t>
-      </w:r>
-      <w:r>
-        <w:rPr>
-          <w:rFonts w:ascii="Times New Roman" w:hAnsi="Times New Roman" w:cs="Times New Roman"/>
-          <w:sz w:val="24"/>
-          <w:szCs w:val="24"/>
-        </w:rPr>
-        <w:t xml:space="preserve"> внутренних</w:t>
-      </w:r>
-      <w:r>
-        <w:rPr>
-          <w:rFonts w:ascii="Times New Roman" w:hAnsi="Times New Roman" w:cs="Times New Roman"/>
-          <w:sz w:val="24"/>
-          <w:szCs w:val="24"/>
-        </w:rPr>
-        <w:t xml:space="preserve"> слоев задаются в соответствующих выпадающих списках в левой части главного окна программы под надписью «Выберите кол-во нейронов в слоях».</w:t>
-      </w:r>
-    </w:p>
-    <w:p>
-      <w:pPr>
-        <w:ind w:firstLine="709"/>
-        <w:jc w:val="both"/>
-        <w:rPr>
-          <w:rFonts w:ascii="Times New Roman" w:hAnsi="Times New Roman" w:cs="Times New Roman"/>
-          <w:sz w:val="24"/>
-          <w:szCs w:val="24"/>
-        </w:rPr>
-      </w:pPr>
-      <w:r>
-        <w:rPr>
-          <w:rFonts w:ascii="Times New Roman" w:hAnsi="Times New Roman" w:cs="Times New Roman"/>
-          <w:sz w:val="24"/>
-          <w:szCs w:val="24"/>
-        </w:rPr>
-        <w:t xml:space="preserve">Обучение нейросети происходит определенное количество итераций. На каждой из итераций из значения каждого весового коэффициента отнимается сумма производных дифференциального уравнения и граничных условий по нему по всем точкам для обучения в заданной для решения уравнения области, умноженная на коэффициент </w:t>
-      </w:r>
-      <w:r>
-        <w:rPr>
-          <w:rFonts w:ascii="Times New Roman" w:hAnsi="Times New Roman" w:cs="Times New Roman"/>
-          <w:sz w:val="24"/>
-          <w:szCs w:val="24"/>
-          <w:lang w:val="en-US"/>
-        </w:rPr>
-        <w:t>gradStep</w:t>
-      </w:r>
-      <w:r>
-        <w:rPr>
-          <w:rFonts w:ascii="Times New Roman" w:hAnsi="Times New Roman" w:cs="Times New Roman"/>
-          <w:sz w:val="24"/>
-          <w:szCs w:val="24"/>
-        </w:rPr>
-        <w:t xml:space="preserve">, который можно условно назвать шагом градиентного спуска. Шаг градиентного спуска </w:t>
-      </w:r>
-      <w:r>
-        <w:rPr>
-          <w:rFonts w:ascii="Times New Roman" w:hAnsi="Times New Roman" w:cs="Times New Roman"/>
-          <w:sz w:val="24"/>
-          <w:szCs w:val="24"/>
-          <w:lang w:val="en-US"/>
-        </w:rPr>
-        <w:t>gradStep</w:t>
-      </w:r>
-      <w:r>
-        <w:rPr>
-          <w:rFonts w:ascii="Times New Roman" w:hAnsi="Times New Roman" w:cs="Times New Roman"/>
-          <w:sz w:val="24"/>
-          <w:szCs w:val="24"/>
-        </w:rPr>
-        <w:t xml:space="preserve"> и количество итераций для обучения нейросети задаются в соответствующих выпадающих списках в правой части главного окна программы.</w:t>
+        <w:t>gv</w:t>
+      </w:r>
+      <w:proofErr w:type="spellEnd"/>
+      <w:proofErr w:type="gramEnd"/>
+      <w:r>
+        <w:rPr>
+          <w:rFonts w:ascii="Times New Roman" w:hAnsi="Times New Roman" w:cs="Times New Roman"/>
+          <w:sz w:val="24"/>
+          <w:szCs w:val="24"/>
+        </w:rPr>
+        <w:t>.</w:t>
       </w:r>
     </w:p>
     <w:p>
@@ -6249,18 +5199,15 @@
       </w:pPr>
       <w:r>
         <w:rPr>
-          <w:rFonts w:ascii="Times New Roman" w:hAnsi="Times New Roman" w:cs="Times New Roman"/>
           <w:noProof/>
-          <w:sz w:val="24"/>
-          <w:szCs w:val="24"/>
           <w:lang w:eastAsia="ru-RU"/>
         </w:rPr>
         <w:lastRenderedPageBreak/>
         <w:drawing>
-          <wp:inline distT="0" distB="0" distL="0" distR="0" wp14:anchorId="5E5DDEB6" wp14:editId="5235C282">
-            <wp:extent cx="3886200" cy="4861066"/>
-            <wp:effectExtent l="0" t="0" r="0" b="0"/>
-            <wp:docPr id="2" name="Рисунок 2"/>
+          <wp:inline distT="0" distB="0" distL="0" distR="0" wp14:anchorId="53FCEC30" wp14:editId="7ACB973A">
+            <wp:extent cx="5940425" cy="3192780"/>
+            <wp:effectExtent l="0" t="0" r="3175" b="7620"/>
+            <wp:docPr id="7" name="Рисунок 7"/>
             <wp:cNvGraphicFramePr>
               <a:graphicFrameLocks xmlns:a="http://schemas.openxmlformats.org/drawingml/2006/main" noChangeAspect="1"/>
             </wp:cNvGraphicFramePr>
@@ -6268,17 +5215,236 @@
               <a:graphicData uri="http://schemas.openxmlformats.org/drawingml/2006/picture">
                 <pic:pic xmlns:pic="http://schemas.openxmlformats.org/drawingml/2006/picture">
                   <pic:nvPicPr>
-                    <pic:cNvPr id="2" name="РО 1-2.jpg"/>
+                    <pic:cNvPr id="1" name=""/>
+                    <pic:cNvPicPr/>
+                  </pic:nvPicPr>
+                  <pic:blipFill rotWithShape="1">
+                    <a:blip r:embed="rId10"/>
+                    <a:srcRect b="4447"/>
+                    <a:stretch/>
+                  </pic:blipFill>
+                  <pic:spPr bwMode="auto">
+                    <a:xfrm>
+                      <a:off x="0" y="0"/>
+                      <a:ext cx="5940425" cy="3192780"/>
+                    </a:xfrm>
+                    <a:prstGeom prst="rect">
+                      <a:avLst/>
+                    </a:prstGeom>
+                    <a:ln>
+                      <a:noFill/>
+                    </a:ln>
+                    <a:extLst>
+                      <a:ext uri="{53640926-AAD7-44D8-BBD7-CCE9431645EC}">
+                        <a14:shadowObscured xmlns:a14="http://schemas.microsoft.com/office/drawing/2010/main"/>
+                      </a:ext>
+                    </a:extLst>
+                  </pic:spPr>
+                </pic:pic>
+              </a:graphicData>
+            </a:graphic>
+          </wp:inline>
+        </w:drawing>
+      </w:r>
+    </w:p>
+    <w:p>
+      <w:pPr>
+        <w:jc w:val="center"/>
+        <w:rPr>
+          <w:rFonts w:ascii="Times New Roman" w:hAnsi="Times New Roman" w:cs="Times New Roman"/>
+          <w:i/>
+          <w:sz w:val="24"/>
+          <w:szCs w:val="24"/>
+        </w:rPr>
+      </w:pPr>
+      <w:r>
+        <w:rPr>
+          <w:rFonts w:ascii="Times New Roman" w:hAnsi="Times New Roman" w:cs="Times New Roman"/>
+          <w:i/>
+          <w:sz w:val="24"/>
+          <w:szCs w:val="24"/>
+        </w:rPr>
+        <w:t xml:space="preserve">Рис. 2. </w:t>
+      </w:r>
+      <w:r>
+        <w:rPr>
+          <w:rFonts w:ascii="Times New Roman" w:hAnsi="Times New Roman" w:cs="Times New Roman"/>
+          <w:i/>
+          <w:sz w:val="24"/>
+          <w:szCs w:val="24"/>
+        </w:rPr>
+        <w:t xml:space="preserve">Выбор </w:t>
+      </w:r>
+      <w:r>
+        <w:rPr>
+          <w:rFonts w:ascii="Times New Roman" w:hAnsi="Times New Roman" w:cs="Times New Roman"/>
+          <w:i/>
+          <w:sz w:val="24"/>
+          <w:szCs w:val="24"/>
+          <w:lang w:val="en-US"/>
+        </w:rPr>
+        <w:t>DOT</w:t>
+      </w:r>
+      <w:r>
+        <w:rPr>
+          <w:rFonts w:ascii="Times New Roman" w:hAnsi="Times New Roman" w:cs="Times New Roman"/>
+          <w:i/>
+          <w:sz w:val="24"/>
+          <w:szCs w:val="24"/>
+        </w:rPr>
+        <w:t xml:space="preserve"> </w:t>
+      </w:r>
+      <w:r>
+        <w:rPr>
+          <w:rFonts w:ascii="Times New Roman" w:hAnsi="Times New Roman" w:cs="Times New Roman"/>
+          <w:i/>
+          <w:sz w:val="24"/>
+          <w:szCs w:val="24"/>
+        </w:rPr>
+        <w:t xml:space="preserve">файла для импорта в </w:t>
+      </w:r>
+      <w:r>
+        <w:rPr>
+          <w:rFonts w:ascii="Times New Roman" w:hAnsi="Times New Roman" w:cs="Times New Roman"/>
+          <w:i/>
+          <w:sz w:val="24"/>
+          <w:szCs w:val="24"/>
+          <w:lang w:val="en-US"/>
+        </w:rPr>
+        <w:t>Visio</w:t>
+      </w:r>
+    </w:p>
+    <w:p>
+      <w:pPr>
+        <w:pStyle w:val="2"/>
+        <w:spacing w:after="240"/>
+        <w:rPr>
+          <w:rFonts w:ascii="Times New Roman" w:hAnsi="Times New Roman" w:cs="Times New Roman"/>
+          <w:b/>
+          <w:color w:val="auto"/>
+          <w:sz w:val="28"/>
+          <w:szCs w:val="28"/>
+        </w:rPr>
+      </w:pPr>
+      <w:bookmarkStart w:id="22" w:name="_Toc451347393"/>
+      <w:r>
+        <w:rPr>
+          <w:rFonts w:ascii="Times New Roman" w:hAnsi="Times New Roman" w:cs="Times New Roman"/>
+          <w:b/>
+          <w:color w:val="auto"/>
+          <w:sz w:val="28"/>
+          <w:szCs w:val="28"/>
+        </w:rPr>
+        <w:t xml:space="preserve">3.3. </w:t>
+      </w:r>
+      <w:bookmarkEnd w:id="22"/>
+      <w:r>
+        <w:rPr>
+          <w:rFonts w:ascii="Times New Roman" w:hAnsi="Times New Roman" w:cs="Times New Roman"/>
+          <w:b/>
+          <w:color w:val="auto"/>
+          <w:sz w:val="28"/>
+          <w:szCs w:val="28"/>
+        </w:rPr>
+        <w:t xml:space="preserve">Отображение графа в документе </w:t>
+      </w:r>
+      <w:r>
+        <w:rPr>
+          <w:rFonts w:ascii="Times New Roman" w:hAnsi="Times New Roman" w:cs="Times New Roman"/>
+          <w:b/>
+          <w:color w:val="auto"/>
+          <w:sz w:val="28"/>
+          <w:szCs w:val="28"/>
+          <w:lang w:val="en-US"/>
+        </w:rPr>
+        <w:t>Visio</w:t>
+      </w:r>
+      <w:r>
+        <w:rPr>
+          <w:rFonts w:ascii="Times New Roman" w:hAnsi="Times New Roman" w:cs="Times New Roman"/>
+          <w:b/>
+          <w:color w:val="auto"/>
+          <w:sz w:val="28"/>
+          <w:szCs w:val="28"/>
+        </w:rPr>
+        <w:t xml:space="preserve"> и работа с ним</w:t>
+      </w:r>
+    </w:p>
+    <w:p>
+      <w:pPr>
+        <w:ind w:firstLine="709"/>
+        <w:jc w:val="both"/>
+        <w:rPr>
+          <w:rFonts w:ascii="Times New Roman" w:hAnsi="Times New Roman" w:cs="Times New Roman"/>
+          <w:sz w:val="24"/>
+          <w:szCs w:val="24"/>
+        </w:rPr>
+      </w:pPr>
+      <w:r>
+        <w:rPr>
+          <w:rFonts w:ascii="Times New Roman" w:hAnsi="Times New Roman" w:cs="Times New Roman"/>
+          <w:sz w:val="24"/>
+          <w:szCs w:val="24"/>
+        </w:rPr>
+        <w:t xml:space="preserve">После того, как </w:t>
+      </w:r>
+      <w:r>
+        <w:rPr>
+          <w:rFonts w:ascii="Times New Roman" w:hAnsi="Times New Roman" w:cs="Times New Roman"/>
+          <w:sz w:val="24"/>
+          <w:szCs w:val="24"/>
+        </w:rPr>
+        <w:t xml:space="preserve">граф был импортирован в документ </w:t>
+      </w:r>
+      <w:r>
+        <w:rPr>
+          <w:rFonts w:ascii="Times New Roman" w:hAnsi="Times New Roman" w:cs="Times New Roman"/>
+          <w:sz w:val="24"/>
+          <w:szCs w:val="24"/>
+          <w:lang w:val="en-US"/>
+        </w:rPr>
+        <w:t>Visio</w:t>
+      </w:r>
+      <w:r>
+        <w:rPr>
+          <w:rFonts w:ascii="Times New Roman" w:hAnsi="Times New Roman" w:cs="Times New Roman"/>
+          <w:sz w:val="24"/>
+          <w:szCs w:val="24"/>
+        </w:rPr>
+        <w:t>, он отобразится на новой странице в виде схемы, состоящей из фигур (вершин графа) и соединительных линий (ребер).</w:t>
+      </w:r>
+    </w:p>
+    <w:p>
+      <w:pPr>
+        <w:jc w:val="center"/>
+        <w:rPr>
+          <w:rFonts w:ascii="Times New Roman" w:hAnsi="Times New Roman" w:cs="Times New Roman"/>
+          <w:sz w:val="24"/>
+          <w:szCs w:val="24"/>
+        </w:rPr>
+      </w:pPr>
+      <w:r>
+        <w:rPr>
+          <w:noProof/>
+          <w:lang w:eastAsia="ru-RU"/>
+        </w:rPr>
+        <w:drawing>
+          <wp:inline distT="0" distB="0" distL="0" distR="0" wp14:anchorId="238C6E08" wp14:editId="5F642690">
+            <wp:extent cx="5940425" cy="3214370"/>
+            <wp:effectExtent l="0" t="0" r="3175" b="5080"/>
+            <wp:docPr id="9" name="Рисунок 9"/>
+            <wp:cNvGraphicFramePr>
+              <a:graphicFrameLocks xmlns:a="http://schemas.openxmlformats.org/drawingml/2006/main" noChangeAspect="1"/>
+            </wp:cNvGraphicFramePr>
+            <a:graphic xmlns:a="http://schemas.openxmlformats.org/drawingml/2006/main">
+              <a:graphicData uri="http://schemas.openxmlformats.org/drawingml/2006/picture">
+                <pic:pic xmlns:pic="http://schemas.openxmlformats.org/drawingml/2006/picture">
+                  <pic:nvPicPr>
+                    <pic:cNvPr id="1" name=""/>
                     <pic:cNvPicPr/>
                   </pic:nvPicPr>
                   <pic:blipFill>
-                    <a:blip r:embed="rId10">
-                      <a:extLst>
-                        <a:ext uri="{28A0092B-C50C-407E-A947-70E740481C1C}">
-                          <a14:useLocalDpi xmlns:a14="http://schemas.microsoft.com/office/drawing/2010/main" val="0"/>
-                        </a:ext>
-                      </a:extLst>
-                    </a:blip>
+                    <a:blip r:embed="rId11"/>
                     <a:stretch>
                       <a:fillRect/>
                     </a:stretch>
@@ -6286,7 +5452,7 @@
                   <pic:spPr>
                     <a:xfrm>
                       <a:off x="0" y="0"/>
-                      <a:ext cx="3887853" cy="4863133"/>
+                      <a:ext cx="5940425" cy="3214370"/>
                     </a:xfrm>
                     <a:prstGeom prst="rect">
                       <a:avLst/>
@@ -6316,53 +5482,27 @@
           <w:sz w:val="24"/>
           <w:szCs w:val="24"/>
         </w:rPr>
-        <w:t>Рис. 2. Пример введённых в главное окно входных данных для решения дифференциального уравнения f’x + f’y = 0 с граничными условиями f = 15</w:t>
-      </w:r>
-    </w:p>
-    <w:p>
-      <w:pPr>
-        <w:pStyle w:val="2"/>
-        <w:spacing w:after="240"/>
-        <w:rPr>
-          <w:rFonts w:ascii="Times New Roman" w:hAnsi="Times New Roman" w:cs="Times New Roman"/>
-          <w:b/>
-          <w:color w:val="auto"/>
-          <w:sz w:val="28"/>
-          <w:szCs w:val="28"/>
-        </w:rPr>
-      </w:pPr>
-      <w:bookmarkStart w:id="23" w:name="_Toc451347393"/>
-      <w:r>
-        <w:rPr>
-          <w:rFonts w:ascii="Times New Roman" w:hAnsi="Times New Roman" w:cs="Times New Roman"/>
-          <w:b/>
-          <w:color w:val="auto"/>
-          <w:sz w:val="28"/>
-          <w:szCs w:val="28"/>
-        </w:rPr>
-        <w:t xml:space="preserve">3.3. </w:t>
-      </w:r>
-      <w:r>
-        <w:rPr>
-          <w:rFonts w:ascii="Times New Roman" w:hAnsi="Times New Roman" w:cs="Times New Roman"/>
-          <w:b/>
-          <w:color w:val="auto"/>
-          <w:sz w:val="28"/>
-          <w:szCs w:val="28"/>
-        </w:rPr>
-        <w:t>Решение</w:t>
-      </w:r>
-      <w:r>
-        <w:rPr>
-          <w:rFonts w:ascii="Times New Roman" w:hAnsi="Times New Roman" w:cs="Times New Roman"/>
-          <w:b/>
-          <w:color w:val="auto"/>
-          <w:sz w:val="28"/>
-          <w:szCs w:val="28"/>
-        </w:rPr>
-        <w:t xml:space="preserve"> дифференциального уравнения</w:t>
-      </w:r>
-      <w:bookmarkEnd w:id="23"/>
+        <w:t xml:space="preserve">Рис. 3. </w:t>
+      </w:r>
+      <w:r>
+        <w:rPr>
+          <w:rFonts w:ascii="Times New Roman" w:hAnsi="Times New Roman" w:cs="Times New Roman"/>
+          <w:i/>
+          <w:sz w:val="24"/>
+          <w:szCs w:val="24"/>
+        </w:rPr>
+        <w:t xml:space="preserve">Пример отображения графа в документе </w:t>
+      </w:r>
+      <w:r>
+        <w:rPr>
+          <w:rFonts w:ascii="Times New Roman" w:hAnsi="Times New Roman" w:cs="Times New Roman"/>
+          <w:i/>
+          <w:sz w:val="24"/>
+          <w:szCs w:val="24"/>
+          <w:lang w:val="en-US"/>
+        </w:rPr>
+        <w:t>Visio</w:t>
+      </w:r>
     </w:p>
     <w:p>
       <w:pPr>
@@ -6380,34 +5520,24 @@
           <w:sz w:val="24"/>
           <w:szCs w:val="24"/>
         </w:rPr>
-        <w:t xml:space="preserve">После того, как все </w:t>
-      </w:r>
-      <w:r>
-        <w:rPr>
-          <w:rFonts w:ascii="Times New Roman" w:hAnsi="Times New Roman" w:cs="Times New Roman"/>
-          <w:sz w:val="24"/>
-          <w:szCs w:val="24"/>
-        </w:rPr>
-        <w:t>необходимые входные данные введены в программу, можно запустить процесс решения дифференциального уравнения. Для этого необходимо нажать кнопку «Решить уравнение» в нижней части главного окна программы.</w:t>
-      </w:r>
-    </w:p>
-    <w:p>
-      <w:pPr>
-        <w:ind w:firstLine="709"/>
-        <w:jc w:val="both"/>
-        <w:rPr>
-          <w:rFonts w:ascii="Times New Roman" w:hAnsi="Times New Roman" w:cs="Times New Roman"/>
-          <w:sz w:val="24"/>
-          <w:szCs w:val="24"/>
-        </w:rPr>
-      </w:pPr>
-      <w:r>
-        <w:rPr>
-          <w:rFonts w:ascii="Times New Roman" w:hAnsi="Times New Roman" w:cs="Times New Roman"/>
-          <w:sz w:val="24"/>
-          <w:szCs w:val="24"/>
-        </w:rPr>
-        <w:t>После выполнения процесса решения уравнения будет получено окно с цветовым графиком искомой функции, что и является результатом:</w:t>
+        <w:t>После того, как граф был импортирова</w:t>
+      </w:r>
+      <w:r>
+        <w:rPr>
+          <w:rFonts w:ascii="Times New Roman" w:hAnsi="Times New Roman" w:cs="Times New Roman"/>
+          <w:sz w:val="24"/>
+          <w:szCs w:val="24"/>
+        </w:rPr>
+        <w:t xml:space="preserve">н и визуализирован в документе, пользователь может изменять его прямо в документе: добавить новые вершины или дуги, удалять </w:t>
+      </w:r>
+      <w:r>
+        <w:rPr>
+          <w:rFonts w:ascii="Times New Roman" w:hAnsi="Times New Roman" w:cs="Times New Roman"/>
+          <w:sz w:val="24"/>
+          <w:szCs w:val="24"/>
+        </w:rPr>
+        <w:lastRenderedPageBreak/>
+        <w:t>вершины или дуги, изменить текст вершин или дуг. Все изменения будут обрабатываться программой, граф, соответствующий данной странице, будет изменяться в зависимости от действий пользователя.</w:t>
       </w:r>
     </w:p>
     <w:p>
@@ -6417,22 +5547,19 @@
           <w:rFonts w:ascii="Times New Roman" w:hAnsi="Times New Roman" w:cs="Times New Roman"/>
           <w:sz w:val="24"/>
           <w:szCs w:val="24"/>
+          <w:lang w:val="en-US"/>
         </w:rPr>
       </w:pPr>
       <w:r>
         <w:rPr>
-          <w:rFonts w:ascii="Times New Roman" w:hAnsi="Times New Roman" w:cs="Times New Roman"/>
           <w:noProof/>
-          <w:sz w:val="24"/>
-          <w:szCs w:val="24"/>
           <w:lang w:eastAsia="ru-RU"/>
         </w:rPr>
-        <w:lastRenderedPageBreak/>
         <w:drawing>
-          <wp:inline distT="0" distB="0" distL="0" distR="0" wp14:anchorId="7373DF9F" wp14:editId="3F56D444">
-            <wp:extent cx="5940425" cy="4439920"/>
-            <wp:effectExtent l="0" t="0" r="3175" b="0"/>
-            <wp:docPr id="3" name="Рисунок 3"/>
+          <wp:inline distT="0" distB="0" distL="0" distR="0" wp14:anchorId="51D08813" wp14:editId="4777F3E5">
+            <wp:extent cx="5940425" cy="3214370"/>
+            <wp:effectExtent l="0" t="0" r="3175" b="5080"/>
+            <wp:docPr id="10" name="Рисунок 10"/>
             <wp:cNvGraphicFramePr>
               <a:graphicFrameLocks xmlns:a="http://schemas.openxmlformats.org/drawingml/2006/main" noChangeAspect="1"/>
             </wp:cNvGraphicFramePr>
@@ -6440,17 +5567,11 @@
               <a:graphicData uri="http://schemas.openxmlformats.org/drawingml/2006/picture">
                 <pic:pic xmlns:pic="http://schemas.openxmlformats.org/drawingml/2006/picture">
                   <pic:nvPicPr>
-                    <pic:cNvPr id="3" name="РО 1-3.jpg"/>
+                    <pic:cNvPr id="1" name=""/>
                     <pic:cNvPicPr/>
                   </pic:nvPicPr>
                   <pic:blipFill>
-                    <a:blip r:embed="rId11">
-                      <a:extLst>
-                        <a:ext uri="{28A0092B-C50C-407E-A947-70E740481C1C}">
-                          <a14:useLocalDpi xmlns:a14="http://schemas.microsoft.com/office/drawing/2010/main" val="0"/>
-                        </a:ext>
-                      </a:extLst>
-                    </a:blip>
+                    <a:blip r:embed="rId12"/>
                     <a:stretch>
                       <a:fillRect/>
                     </a:stretch>
@@ -6458,7 +5579,7 @@
                   <pic:spPr>
                     <a:xfrm>
                       <a:off x="0" y="0"/>
-                      <a:ext cx="5940425" cy="4439920"/>
+                      <a:ext cx="5940425" cy="3214370"/>
                     </a:xfrm>
                     <a:prstGeom prst="rect">
                       <a:avLst/>
@@ -6488,7 +5609,7 @@
           <w:sz w:val="24"/>
           <w:szCs w:val="24"/>
         </w:rPr>
-        <w:t xml:space="preserve">Рис. 3. Окно с результатами решения дифференциального уравнения </w:t>
+        <w:t>Рис. 4</w:t>
       </w:r>
       <w:r>
         <w:rPr>
@@ -6497,7 +5618,96 @@
           <w:sz w:val="24"/>
           <w:szCs w:val="24"/>
         </w:rPr>
-        <w:t>f’x + f’y = 0 с граничными условиями f = 15</w:t>
+        <w:t xml:space="preserve">. </w:t>
+      </w:r>
+      <w:r>
+        <w:rPr>
+          <w:rFonts w:ascii="Times New Roman" w:hAnsi="Times New Roman" w:cs="Times New Roman"/>
+          <w:i/>
+          <w:sz w:val="24"/>
+          <w:szCs w:val="24"/>
+        </w:rPr>
+        <w:t>Пример изменений, произведенных пользователем</w:t>
+      </w:r>
+      <w:r>
+        <w:rPr>
+          <w:rFonts w:ascii="Times New Roman" w:hAnsi="Times New Roman" w:cs="Times New Roman"/>
+          <w:i/>
+          <w:sz w:val="24"/>
+          <w:szCs w:val="24"/>
+        </w:rPr>
+        <w:t>: были</w:t>
+      </w:r>
+      <w:r>
+        <w:rPr>
+          <w:rFonts w:ascii="Times New Roman" w:hAnsi="Times New Roman" w:cs="Times New Roman"/>
+          <w:i/>
+          <w:sz w:val="24"/>
+          <w:szCs w:val="24"/>
+        </w:rPr>
+        <w:t xml:space="preserve"> добав</w:t>
+      </w:r>
+      <w:r>
+        <w:rPr>
+          <w:rFonts w:ascii="Times New Roman" w:hAnsi="Times New Roman" w:cs="Times New Roman"/>
+          <w:i/>
+          <w:sz w:val="24"/>
+          <w:szCs w:val="24"/>
+        </w:rPr>
+        <w:t>лены, а затем переименованы</w:t>
+      </w:r>
+      <w:r>
+        <w:rPr>
+          <w:rFonts w:ascii="Times New Roman" w:hAnsi="Times New Roman" w:cs="Times New Roman"/>
+          <w:i/>
+          <w:sz w:val="24"/>
+          <w:szCs w:val="24"/>
+        </w:rPr>
+        <w:t xml:space="preserve"> четыре новые фигуры</w:t>
+      </w:r>
+      <w:r>
+        <w:rPr>
+          <w:rFonts w:ascii="Times New Roman" w:hAnsi="Times New Roman" w:cs="Times New Roman"/>
+          <w:i/>
+          <w:sz w:val="24"/>
+          <w:szCs w:val="24"/>
+        </w:rPr>
+        <w:t xml:space="preserve">, затем три из них были соединены ребрами </w:t>
+      </w:r>
+    </w:p>
+    <w:p>
+      <w:pPr>
+        <w:pStyle w:val="2"/>
+        <w:spacing w:after="240"/>
+        <w:rPr>
+          <w:rFonts w:ascii="Times New Roman" w:hAnsi="Times New Roman" w:cs="Times New Roman"/>
+          <w:b/>
+          <w:color w:val="auto"/>
+          <w:sz w:val="28"/>
+          <w:szCs w:val="28"/>
+        </w:rPr>
+      </w:pPr>
+      <w:bookmarkStart w:id="23" w:name="_Toc451347394"/>
+      <w:r>
+        <w:rPr>
+          <w:rFonts w:ascii="Times New Roman" w:hAnsi="Times New Roman" w:cs="Times New Roman"/>
+          <w:b/>
+          <w:color w:val="auto"/>
+          <w:sz w:val="28"/>
+          <w:szCs w:val="28"/>
+        </w:rPr>
+        <w:t xml:space="preserve">3.4. </w:t>
+      </w:r>
+      <w:bookmarkEnd w:id="23"/>
+      <w:r>
+        <w:rPr>
+          <w:rFonts w:ascii="Times New Roman" w:hAnsi="Times New Roman" w:cs="Times New Roman"/>
+          <w:b/>
+          <w:color w:val="auto"/>
+          <w:sz w:val="28"/>
+          <w:szCs w:val="28"/>
+        </w:rPr>
+        <w:t>Сохранение изменений</w:t>
       </w:r>
     </w:p>
     <w:p>
@@ -6516,42 +5726,32 @@
           <w:sz w:val="24"/>
           <w:szCs w:val="24"/>
         </w:rPr>
-        <w:t>В левом верхнем углу окна с результатами отображаются цветовая палитра и максимальные значения ошибок нейросети по уравнению и по граничным условиям.</w:t>
-      </w:r>
-    </w:p>
-    <w:p>
-      <w:pPr>
-        <w:ind w:firstLine="709"/>
-        <w:jc w:val="both"/>
-        <w:rPr>
-          <w:rFonts w:ascii="Times New Roman" w:hAnsi="Times New Roman" w:cs="Times New Roman"/>
-          <w:sz w:val="24"/>
-          <w:szCs w:val="24"/>
-        </w:rPr>
-      </w:pPr>
-      <w:r>
-        <w:rPr>
-          <w:rFonts w:ascii="Times New Roman" w:hAnsi="Times New Roman" w:cs="Times New Roman"/>
-          <w:sz w:val="24"/>
-          <w:szCs w:val="24"/>
-        </w:rPr>
-        <w:t>На цветовом графике искомой функции можно навести курсор</w:t>
-      </w:r>
-      <w:r>
-        <w:rPr>
-          <w:rFonts w:ascii="Times New Roman" w:hAnsi="Times New Roman" w:cs="Times New Roman"/>
-          <w:sz w:val="24"/>
-          <w:szCs w:val="24"/>
-        </w:rPr>
-        <w:t xml:space="preserve"> мыши</w:t>
-      </w:r>
-      <w:r>
-        <w:rPr>
-          <w:rFonts w:ascii="Times New Roman" w:hAnsi="Times New Roman" w:cs="Times New Roman"/>
-          <w:sz w:val="24"/>
-          <w:szCs w:val="24"/>
-        </w:rPr>
-        <w:t xml:space="preserve"> на любую точку графика, при этом в нижнем правом углу отобразятся координаты выбранной точки и значение искомой функции в ней.</w:t>
+        <w:t xml:space="preserve">Граф можно сохранить (экспортировать) обратно в </w:t>
+      </w:r>
+      <w:r>
+        <w:rPr>
+          <w:rFonts w:ascii="Times New Roman" w:hAnsi="Times New Roman" w:cs="Times New Roman"/>
+          <w:sz w:val="24"/>
+          <w:szCs w:val="24"/>
+          <w:lang w:val="en-US"/>
+        </w:rPr>
+        <w:t>DOT</w:t>
+      </w:r>
+      <w:r>
+        <w:rPr>
+          <w:rFonts w:ascii="Times New Roman" w:hAnsi="Times New Roman" w:cs="Times New Roman"/>
+          <w:sz w:val="24"/>
+          <w:szCs w:val="24"/>
+        </w:rPr>
+        <w:t xml:space="preserve"> </w:t>
+      </w:r>
+      <w:r>
+        <w:rPr>
+          <w:rFonts w:ascii="Times New Roman" w:hAnsi="Times New Roman" w:cs="Times New Roman"/>
+          <w:sz w:val="24"/>
+          <w:szCs w:val="24"/>
+        </w:rPr>
+        <w:t>файл, причем с учетом всех поддерживаемых программой изменений. Для этого необходимо нажать на кнопку «Сохранить изменения».</w:t>
       </w:r>
     </w:p>
     <w:p>
@@ -6565,18 +5765,14 @@
       </w:pPr>
       <w:r>
         <w:rPr>
-          <w:rFonts w:ascii="Times New Roman" w:hAnsi="Times New Roman" w:cs="Times New Roman"/>
           <w:noProof/>
-          <w:sz w:val="24"/>
-          <w:szCs w:val="24"/>
           <w:lang w:eastAsia="ru-RU"/>
         </w:rPr>
-        <w:lastRenderedPageBreak/>
         <w:drawing>
-          <wp:inline distT="0" distB="0" distL="0" distR="0" wp14:anchorId="011A1823" wp14:editId="611CAB9D">
-            <wp:extent cx="5940425" cy="4439920"/>
+          <wp:inline distT="0" distB="0" distL="0" distR="0" wp14:anchorId="5215C3A8" wp14:editId="712749D2">
+            <wp:extent cx="5940425" cy="3093720"/>
             <wp:effectExtent l="0" t="0" r="3175" b="0"/>
-            <wp:docPr id="4" name="Рисунок 4"/>
+            <wp:docPr id="2" name="Рисунок 2"/>
             <wp:cNvGraphicFramePr>
               <a:graphicFrameLocks xmlns:a="http://schemas.openxmlformats.org/drawingml/2006/main" noChangeAspect="1"/>
             </wp:cNvGraphicFramePr>
@@ -6584,29 +5780,30 @@
               <a:graphicData uri="http://schemas.openxmlformats.org/drawingml/2006/picture">
                 <pic:pic xmlns:pic="http://schemas.openxmlformats.org/drawingml/2006/picture">
                   <pic:nvPicPr>
-                    <pic:cNvPr id="4" name="РО 1-4.jpg"/>
+                    <pic:cNvPr id="1" name=""/>
                     <pic:cNvPicPr/>
                   </pic:nvPicPr>
-                  <pic:blipFill>
-                    <a:blip r:embed="rId12">
-                      <a:extLst>
-                        <a:ext uri="{28A0092B-C50C-407E-A947-70E740481C1C}">
-                          <a14:useLocalDpi xmlns:a14="http://schemas.microsoft.com/office/drawing/2010/main" val="0"/>
-                        </a:ext>
-                      </a:extLst>
-                    </a:blip>
-                    <a:stretch>
-                      <a:fillRect/>
-                    </a:stretch>
+                  <pic:blipFill rotWithShape="1">
+                    <a:blip r:embed="rId13"/>
+                    <a:srcRect b="7411"/>
+                    <a:stretch/>
                   </pic:blipFill>
-                  <pic:spPr>
+                  <pic:spPr bwMode="auto">
                     <a:xfrm>
                       <a:off x="0" y="0"/>
-                      <a:ext cx="5940425" cy="4439920"/>
+                      <a:ext cx="5940425" cy="3093720"/>
                     </a:xfrm>
                     <a:prstGeom prst="rect">
                       <a:avLst/>
                     </a:prstGeom>
+                    <a:ln>
+                      <a:noFill/>
+                    </a:ln>
+                    <a:extLst>
+                      <a:ext uri="{53640926-AAD7-44D8-BBD7-CCE9431645EC}">
+                        <a14:shadowObscured xmlns:a14="http://schemas.microsoft.com/office/drawing/2010/main"/>
+                      </a:ext>
+                    </a:extLst>
                   </pic:spPr>
                 </pic:pic>
               </a:graphicData>
@@ -6632,7 +5829,8 @@
           <w:sz w:val="24"/>
           <w:szCs w:val="24"/>
         </w:rPr>
-        <w:t>Рис. 4</w:t>
+        <w:lastRenderedPageBreak/>
+        <w:t xml:space="preserve">Рис. </w:t>
       </w:r>
       <w:r>
         <w:rPr>
@@ -6641,7 +5839,7 @@
           <w:sz w:val="24"/>
           <w:szCs w:val="24"/>
         </w:rPr>
-        <w:t xml:space="preserve">. Окно с результатами решения дифференциального уравнения </w:t>
+        <w:t xml:space="preserve">5. </w:t>
       </w:r>
       <w:r>
         <w:rPr>
@@ -6650,7 +5848,7 @@
           <w:sz w:val="24"/>
           <w:szCs w:val="24"/>
         </w:rPr>
-        <w:t>f’x + f’y = 0 с граничными условиями f = 15</w:t>
+        <w:t xml:space="preserve">Открытое диалоговое окно сохранения в </w:t>
       </w:r>
       <w:r>
         <w:rPr>
@@ -6658,152 +5856,19 @@
           <w:i/>
           <w:sz w:val="24"/>
           <w:szCs w:val="24"/>
-        </w:rPr>
-        <w:t xml:space="preserve"> с отображением в правом нижнем углу данных о точке, на которую наведен курсор мыши</w:t>
-      </w:r>
-    </w:p>
-    <w:p>
-      <w:pPr>
-        <w:ind w:firstLine="709"/>
-        <w:jc w:val="both"/>
-        <w:rPr>
-          <w:rFonts w:ascii="Times New Roman" w:hAnsi="Times New Roman" w:cs="Times New Roman"/>
-          <w:sz w:val="24"/>
-          <w:szCs w:val="24"/>
-        </w:rPr>
-      </w:pPr>
-      <w:r>
-        <w:rPr>
-          <w:rFonts w:ascii="Times New Roman" w:hAnsi="Times New Roman" w:cs="Times New Roman"/>
-          <w:sz w:val="24"/>
-          <w:szCs w:val="24"/>
-        </w:rPr>
-        <w:t>Окно с результатами решения можно закрыть, после чего можно выполнить решение нового дифференциального уравнения без перезапуска программы.</w:t>
-      </w:r>
-    </w:p>
-    <w:p>
-      <w:pPr>
-        <w:pStyle w:val="2"/>
-        <w:spacing w:after="240"/>
-        <w:rPr>
-          <w:rFonts w:ascii="Times New Roman" w:hAnsi="Times New Roman" w:cs="Times New Roman"/>
-          <w:b/>
-          <w:color w:val="auto"/>
-          <w:sz w:val="28"/>
-          <w:szCs w:val="28"/>
-        </w:rPr>
-      </w:pPr>
-      <w:bookmarkStart w:id="24" w:name="_Toc451347394"/>
-      <w:r>
-        <w:rPr>
-          <w:rFonts w:ascii="Times New Roman" w:hAnsi="Times New Roman" w:cs="Times New Roman"/>
-          <w:b/>
-          <w:color w:val="auto"/>
-          <w:sz w:val="28"/>
-          <w:szCs w:val="28"/>
-        </w:rPr>
-        <w:t>3.4. Прерывание процесса решения дифференциального уравнения</w:t>
-      </w:r>
-      <w:bookmarkEnd w:id="24"/>
-    </w:p>
-    <w:p>
-      <w:pPr>
-        <w:ind w:firstLine="709"/>
-        <w:jc w:val="both"/>
-        <w:rPr>
-          <w:rFonts w:ascii="Times New Roman" w:hAnsi="Times New Roman" w:cs="Times New Roman"/>
-          <w:sz w:val="24"/>
-          <w:szCs w:val="24"/>
-        </w:rPr>
-      </w:pPr>
-      <w:r>
-        <w:rPr>
-          <w:rFonts w:ascii="Times New Roman" w:hAnsi="Times New Roman" w:cs="Times New Roman"/>
-          <w:sz w:val="24"/>
-          <w:szCs w:val="24"/>
-        </w:rPr>
-        <w:t>Процесс решения диффер</w:t>
-      </w:r>
-      <w:r>
-        <w:rPr>
-          <w:rFonts w:ascii="Times New Roman" w:hAnsi="Times New Roman" w:cs="Times New Roman"/>
-          <w:sz w:val="24"/>
-          <w:szCs w:val="24"/>
-        </w:rPr>
-        <w:t>енциального уравнения можно прервать, если он еще не был завершен. Для этого во время выполнения процесса решения необходимо нажать кнопку «Прервать» в нижней части главного окна программы.</w:t>
-      </w:r>
-    </w:p>
-    <w:p>
-      <w:pPr>
-        <w:jc w:val="center"/>
-        <w:rPr>
-          <w:rFonts w:ascii="Times New Roman" w:hAnsi="Times New Roman" w:cs="Times New Roman"/>
-          <w:sz w:val="24"/>
-          <w:szCs w:val="24"/>
-        </w:rPr>
-      </w:pPr>
-      <w:r>
-        <w:rPr>
-          <w:rFonts w:ascii="Times New Roman" w:hAnsi="Times New Roman" w:cs="Times New Roman"/>
-          <w:noProof/>
-          <w:sz w:val="24"/>
-          <w:szCs w:val="24"/>
-          <w:lang w:eastAsia="ru-RU"/>
-        </w:rPr>
-        <w:lastRenderedPageBreak/>
-        <w:drawing>
-          <wp:inline distT="0" distB="0" distL="0" distR="0" wp14:anchorId="23F08905" wp14:editId="5DC541BB">
-            <wp:extent cx="3095625" cy="3872172"/>
-            <wp:effectExtent l="0" t="0" r="0" b="0"/>
-            <wp:docPr id="5" name="Рисунок 5"/>
-            <wp:cNvGraphicFramePr>
-              <a:graphicFrameLocks xmlns:a="http://schemas.openxmlformats.org/drawingml/2006/main" noChangeAspect="1"/>
-            </wp:cNvGraphicFramePr>
-            <a:graphic xmlns:a="http://schemas.openxmlformats.org/drawingml/2006/main">
-              <a:graphicData uri="http://schemas.openxmlformats.org/drawingml/2006/picture">
-                <pic:pic xmlns:pic="http://schemas.openxmlformats.org/drawingml/2006/picture">
-                  <pic:nvPicPr>
-                    <pic:cNvPr id="5" name="РО 1-5.jpg"/>
-                    <pic:cNvPicPr/>
-                  </pic:nvPicPr>
-                  <pic:blipFill>
-                    <a:blip r:embed="rId13">
-                      <a:extLst>
-                        <a:ext uri="{28A0092B-C50C-407E-A947-70E740481C1C}">
-                          <a14:useLocalDpi xmlns:a14="http://schemas.microsoft.com/office/drawing/2010/main" val="0"/>
-                        </a:ext>
-                      </a:extLst>
-                    </a:blip>
-                    <a:stretch>
-                      <a:fillRect/>
-                    </a:stretch>
-                  </pic:blipFill>
-                  <pic:spPr>
-                    <a:xfrm>
-                      <a:off x="0" y="0"/>
-                      <a:ext cx="3101666" cy="3879728"/>
-                    </a:xfrm>
-                    <a:prstGeom prst="rect">
-                      <a:avLst/>
-                    </a:prstGeom>
-                  </pic:spPr>
-                </pic:pic>
-              </a:graphicData>
-            </a:graphic>
-          </wp:inline>
-        </w:drawing>
-      </w:r>
-    </w:p>
-    <w:p>
-      <w:pPr>
-        <w:jc w:val="center"/>
+          <w:lang w:val="en-US"/>
+        </w:rPr>
+        <w:t>DOT</w:t>
+      </w:r>
+      <w:r>
         <w:rPr>
           <w:rFonts w:ascii="Times New Roman" w:hAnsi="Times New Roman" w:cs="Times New Roman"/>
           <w:i/>
           <w:sz w:val="24"/>
           <w:szCs w:val="24"/>
         </w:rPr>
-      </w:pPr>
+        <w:t xml:space="preserve"> </w:t>
+      </w:r>
       <w:r>
         <w:rPr>
           <w:rFonts w:ascii="Times New Roman" w:hAnsi="Times New Roman" w:cs="Times New Roman"/>
@@ -6811,164 +5876,7 @@
           <w:sz w:val="24"/>
           <w:szCs w:val="24"/>
         </w:rPr>
-        <w:t xml:space="preserve">Рис. </w:t>
-      </w:r>
-      <w:r>
-        <w:rPr>
-          <w:rFonts w:ascii="Times New Roman" w:hAnsi="Times New Roman" w:cs="Times New Roman"/>
-          <w:i/>
-          <w:sz w:val="24"/>
-          <w:szCs w:val="24"/>
-        </w:rPr>
-        <w:t>5. Главное окно программы после нажатия кнопки «Прервать»</w:t>
-      </w:r>
-    </w:p>
-    <w:p>
-      <w:pPr>
-        <w:ind w:firstLine="709"/>
-        <w:jc w:val="both"/>
-        <w:rPr>
-          <w:rFonts w:ascii="Times New Roman" w:hAnsi="Times New Roman" w:cs="Times New Roman"/>
-          <w:sz w:val="24"/>
-          <w:szCs w:val="24"/>
-        </w:rPr>
-      </w:pPr>
-      <w:r>
-        <w:rPr>
-          <w:rFonts w:ascii="Times New Roman" w:hAnsi="Times New Roman" w:cs="Times New Roman"/>
-          <w:sz w:val="24"/>
-          <w:szCs w:val="24"/>
-        </w:rPr>
-        <w:t>После прерывания процесса решения дифференциального уравнения можно решить новое дифференциальное уравнение без перезапуска программы.</w:t>
-      </w:r>
-    </w:p>
-    <w:p>
-      <w:pPr>
-        <w:pStyle w:val="2"/>
-        <w:spacing w:after="240"/>
-        <w:rPr>
-          <w:rFonts w:ascii="Times New Roman" w:hAnsi="Times New Roman" w:cs="Times New Roman"/>
-          <w:b/>
-          <w:color w:val="auto"/>
-          <w:sz w:val="28"/>
-          <w:szCs w:val="28"/>
-        </w:rPr>
-      </w:pPr>
-      <w:bookmarkStart w:id="25" w:name="_Toc451347395"/>
-      <w:r>
-        <w:rPr>
-          <w:rFonts w:ascii="Times New Roman" w:hAnsi="Times New Roman" w:cs="Times New Roman"/>
-          <w:b/>
-          <w:color w:val="auto"/>
-          <w:sz w:val="28"/>
-          <w:szCs w:val="28"/>
-        </w:rPr>
-        <w:t>3.5. Сообщения программы об ошибках</w:t>
-      </w:r>
-      <w:bookmarkEnd w:id="25"/>
-    </w:p>
-    <w:p>
-      <w:pPr>
-        <w:ind w:firstLine="709"/>
-        <w:jc w:val="both"/>
-        <w:rPr>
-          <w:rFonts w:ascii="Times New Roman" w:hAnsi="Times New Roman" w:cs="Times New Roman"/>
-          <w:sz w:val="24"/>
-          <w:szCs w:val="24"/>
-        </w:rPr>
-      </w:pPr>
-      <w:r>
-        <w:rPr>
-          <w:rFonts w:ascii="Times New Roman" w:hAnsi="Times New Roman" w:cs="Times New Roman"/>
-          <w:sz w:val="24"/>
-          <w:szCs w:val="24"/>
-        </w:rPr>
-        <w:t>В случае ввода некорректных входных данных в главное окно программы при попытке</w:t>
-      </w:r>
-      <w:r>
-        <w:rPr>
-          <w:rFonts w:ascii="Times New Roman" w:hAnsi="Times New Roman" w:cs="Times New Roman"/>
-          <w:sz w:val="24"/>
-          <w:szCs w:val="24"/>
-        </w:rPr>
-        <w:t xml:space="preserve"> решить дифференциальное уравнение программа выведет на экран сообщение об ошибке в диалоговом окне </w:t>
-      </w:r>
-      <w:r>
-        <w:rPr>
-          <w:rFonts w:ascii="Times New Roman" w:hAnsi="Times New Roman" w:cs="Times New Roman"/>
-          <w:sz w:val="24"/>
-          <w:szCs w:val="24"/>
-          <w:lang w:val="en-US"/>
-        </w:rPr>
-        <w:t>FormErrorDialog</w:t>
-      </w:r>
-      <w:r>
-        <w:rPr>
-          <w:rFonts w:ascii="Times New Roman" w:hAnsi="Times New Roman" w:cs="Times New Roman"/>
-          <w:sz w:val="24"/>
-          <w:szCs w:val="24"/>
-        </w:rPr>
-        <w:t>. При такой ситуации необходимо ознакомиться с сообщением об ошибке, нажать кнопку «ОК» в данном диалоговом окне, исправить некорректно введенные в главное окно программы входные данные и повторить попытку решить дифференциальное уравнение.</w:t>
-      </w:r>
-    </w:p>
-    <w:p>
-      <w:pPr>
-        <w:jc w:val="center"/>
-        <w:rPr>
-          <w:rFonts w:ascii="Times New Roman" w:hAnsi="Times New Roman" w:cs="Times New Roman"/>
-          <w:sz w:val="24"/>
-          <w:szCs w:val="24"/>
-        </w:rPr>
-      </w:pPr>
-      <w:r>
-        <w:rPr>
-          <w:rFonts w:ascii="Times New Roman" w:hAnsi="Times New Roman" w:cs="Times New Roman"/>
-          <w:noProof/>
-          <w:sz w:val="24"/>
-          <w:szCs w:val="24"/>
-          <w:lang w:eastAsia="ru-RU"/>
-        </w:rPr>
-        <w:drawing>
-          <wp:inline distT="0" distB="0" distL="0" distR="0">
-            <wp:extent cx="2598315" cy="1533525"/>
-            <wp:effectExtent l="0" t="0" r="0" b="0"/>
-            <wp:docPr id="6" name="Рисунок 6"/>
-            <wp:cNvGraphicFramePr>
-              <a:graphicFrameLocks xmlns:a="http://schemas.openxmlformats.org/drawingml/2006/main" noChangeAspect="1"/>
-            </wp:cNvGraphicFramePr>
-            <a:graphic xmlns:a="http://schemas.openxmlformats.org/drawingml/2006/main">
-              <a:graphicData uri="http://schemas.openxmlformats.org/drawingml/2006/picture">
-                <pic:pic xmlns:pic="http://schemas.openxmlformats.org/drawingml/2006/picture">
-                  <pic:nvPicPr>
-                    <pic:cNvPr id="6" name="РО 1-6.jpg"/>
-                    <pic:cNvPicPr/>
-                  </pic:nvPicPr>
-                  <pic:blipFill>
-                    <a:blip r:embed="rId14">
-                      <a:extLst>
-                        <a:ext uri="{28A0092B-C50C-407E-A947-70E740481C1C}">
-                          <a14:useLocalDpi xmlns:a14="http://schemas.microsoft.com/office/drawing/2010/main" val="0"/>
-                        </a:ext>
-                      </a:extLst>
-                    </a:blip>
-                    <a:stretch>
-                      <a:fillRect/>
-                    </a:stretch>
-                  </pic:blipFill>
-                  <pic:spPr>
-                    <a:xfrm>
-                      <a:off x="0" y="0"/>
-                      <a:ext cx="2619562" cy="1546065"/>
-                    </a:xfrm>
-                    <a:prstGeom prst="rect">
-                      <a:avLst/>
-                    </a:prstGeom>
-                  </pic:spPr>
-                </pic:pic>
-              </a:graphicData>
-            </a:graphic>
-          </wp:inline>
-        </w:drawing>
+        <w:t>файл</w:t>
       </w:r>
     </w:p>
     <w:p>
@@ -6987,15 +5895,8 @@
           <w:docGrid w:linePitch="360"/>
         </w:sectPr>
       </w:pPr>
-      <w:r>
-        <w:rPr>
-          <w:rFonts w:ascii="Times New Roman" w:hAnsi="Times New Roman" w:cs="Times New Roman"/>
-          <w:i/>
-          <w:sz w:val="24"/>
-          <w:szCs w:val="24"/>
-        </w:rPr>
-        <w:t>Рис. 6. Пример сообщения программы об ошибке при некорректно введенном коэффициенте при f’’xx</w:t>
-      </w:r>
+      <w:bookmarkStart w:id="24" w:name="_GoBack"/>
+      <w:bookmarkEnd w:id="24"/>
     </w:p>
     <w:tbl>
       <w:tblPr>
@@ -7175,7 +6076,42 @@
                 <w:szCs w:val="24"/>
               </w:rPr>
               <w:br/>
-              <w:t>щий № сопро-</w:t>
+            </w:r>
+            <w:proofErr w:type="spellStart"/>
+            <w:r>
+              <w:rPr>
+                <w:rFonts w:ascii="Times New Roman" w:hAnsi="Times New Roman" w:cs="Times New Roman"/>
+                <w:sz w:val="24"/>
+                <w:szCs w:val="24"/>
+              </w:rPr>
+              <w:t>щий</w:t>
+            </w:r>
+            <w:proofErr w:type="spellEnd"/>
+            <w:r>
+              <w:rPr>
+                <w:rFonts w:ascii="Times New Roman" w:hAnsi="Times New Roman" w:cs="Times New Roman"/>
+                <w:sz w:val="24"/>
+                <w:szCs w:val="24"/>
+              </w:rPr>
+              <w:t xml:space="preserve"> № </w:t>
+            </w:r>
+            <w:proofErr w:type="spellStart"/>
+            <w:r>
+              <w:rPr>
+                <w:rFonts w:ascii="Times New Roman" w:hAnsi="Times New Roman" w:cs="Times New Roman"/>
+                <w:sz w:val="24"/>
+                <w:szCs w:val="24"/>
+              </w:rPr>
+              <w:t>сопро</w:t>
+            </w:r>
+            <w:proofErr w:type="spellEnd"/>
+            <w:r>
+              <w:rPr>
+                <w:rFonts w:ascii="Times New Roman" w:hAnsi="Times New Roman" w:cs="Times New Roman"/>
+                <w:sz w:val="24"/>
+                <w:szCs w:val="24"/>
+              </w:rPr>
+              <w:t>-</w:t>
             </w:r>
             <w:r>
               <w:rPr>
@@ -7217,8 +6153,17 @@
                 <w:szCs w:val="24"/>
               </w:rPr>
               <w:br/>
+            </w:r>
+            <w:proofErr w:type="spellStart"/>
+            <w:r>
+              <w:rPr>
+                <w:rFonts w:ascii="Times New Roman" w:hAnsi="Times New Roman" w:cs="Times New Roman"/>
+                <w:sz w:val="24"/>
+                <w:szCs w:val="24"/>
+              </w:rPr>
               <w:t>пись</w:t>
             </w:r>
+            <w:proofErr w:type="spellEnd"/>
           </w:p>
         </w:tc>
         <w:tc>
@@ -7294,8 +6239,17 @@
                 <w:szCs w:val="24"/>
               </w:rPr>
               <w:br/>
+            </w:r>
+            <w:proofErr w:type="spellStart"/>
+            <w:r>
+              <w:rPr>
+                <w:rFonts w:ascii="Times New Roman" w:hAnsi="Times New Roman" w:cs="Times New Roman"/>
+                <w:sz w:val="24"/>
+                <w:szCs w:val="24"/>
+              </w:rPr>
               <w:t>ных</w:t>
             </w:r>
+            <w:proofErr w:type="spellEnd"/>
           </w:p>
         </w:tc>
         <w:tc>
@@ -7326,8 +6280,17 @@
                 <w:szCs w:val="24"/>
               </w:rPr>
               <w:br/>
+            </w:r>
+            <w:proofErr w:type="spellStart"/>
+            <w:r>
+              <w:rPr>
+                <w:rFonts w:ascii="Times New Roman" w:hAnsi="Times New Roman" w:cs="Times New Roman"/>
+                <w:sz w:val="24"/>
+                <w:szCs w:val="24"/>
+              </w:rPr>
               <w:t>ных</w:t>
             </w:r>
+            <w:proofErr w:type="spellEnd"/>
           </w:p>
         </w:tc>
         <w:tc>
@@ -7366,13 +6329,23 @@
                 <w:szCs w:val="24"/>
               </w:rPr>
             </w:pPr>
-            <w:r>
-              <w:rPr>
-                <w:rFonts w:ascii="Times New Roman" w:hAnsi="Times New Roman" w:cs="Times New Roman"/>
-                <w:sz w:val="24"/>
-                <w:szCs w:val="24"/>
-              </w:rPr>
-              <w:t>аннулиро-</w:t>
+            <w:proofErr w:type="spellStart"/>
+            <w:r>
+              <w:rPr>
+                <w:rFonts w:ascii="Times New Roman" w:hAnsi="Times New Roman" w:cs="Times New Roman"/>
+                <w:sz w:val="24"/>
+                <w:szCs w:val="24"/>
+              </w:rPr>
+              <w:t>аннулиро</w:t>
+            </w:r>
+            <w:proofErr w:type="spellEnd"/>
+            <w:r>
+              <w:rPr>
+                <w:rFonts w:ascii="Times New Roman" w:hAnsi="Times New Roman" w:cs="Times New Roman"/>
+                <w:sz w:val="24"/>
+                <w:szCs w:val="24"/>
+              </w:rPr>
+              <w:t>-</w:t>
             </w:r>
             <w:r>
               <w:rPr>
@@ -9027,8 +8000,8 @@
       </w:pPr>
     </w:p>
     <w:sectPr>
-      <w:headerReference w:type="first" r:id="rId15"/>
-      <w:footerReference w:type="first" r:id="rId16"/>
+      <w:headerReference w:type="first" r:id="rId14"/>
+      <w:footerReference w:type="first" r:id="rId15"/>
       <w:pgSz w:w="11906" w:h="16838"/>
       <w:pgMar w:top="1134" w:right="850" w:bottom="1134" w:left="1701" w:header="708" w:footer="708" w:gutter="0"/>
       <w:pgNumType w:start="12"/>
@@ -9345,13 +8318,41 @@
               <w:szCs w:val="24"/>
             </w:rPr>
           </w:pPr>
+          <w:proofErr w:type="spellStart"/>
           <w:r>
             <w:rPr>
               <w:rFonts w:ascii="Times New Roman" w:hAnsi="Times New Roman" w:cs="Times New Roman"/>
               <w:sz w:val="24"/>
               <w:szCs w:val="24"/>
             </w:rPr>
-            <w:t>Взам. инв №</w:t>
+            <w:t>Взам</w:t>
+          </w:r>
+          <w:proofErr w:type="spellEnd"/>
+          <w:r>
+            <w:rPr>
+              <w:rFonts w:ascii="Times New Roman" w:hAnsi="Times New Roman" w:cs="Times New Roman"/>
+              <w:sz w:val="24"/>
+              <w:szCs w:val="24"/>
+            </w:rPr>
+            <w:t xml:space="preserve">. </w:t>
+          </w:r>
+          <w:proofErr w:type="spellStart"/>
+          <w:r>
+            <w:rPr>
+              <w:rFonts w:ascii="Times New Roman" w:hAnsi="Times New Roman" w:cs="Times New Roman"/>
+              <w:sz w:val="24"/>
+              <w:szCs w:val="24"/>
+            </w:rPr>
+            <w:t>инв</w:t>
+          </w:r>
+          <w:proofErr w:type="spellEnd"/>
+          <w:r>
+            <w:rPr>
+              <w:rFonts w:ascii="Times New Roman" w:hAnsi="Times New Roman" w:cs="Times New Roman"/>
+              <w:sz w:val="24"/>
+              <w:szCs w:val="24"/>
+            </w:rPr>
+            <w:t xml:space="preserve"> №</w:t>
           </w:r>
         </w:p>
       </w:tc>
@@ -9374,7 +8375,25 @@
               <w:sz w:val="24"/>
               <w:szCs w:val="24"/>
             </w:rPr>
-            <w:t>Инв. № дубл.</w:t>
+            <w:t xml:space="preserve">Инв. № </w:t>
+          </w:r>
+          <w:proofErr w:type="spellStart"/>
+          <w:r>
+            <w:rPr>
+              <w:rFonts w:ascii="Times New Roman" w:hAnsi="Times New Roman" w:cs="Times New Roman"/>
+              <w:sz w:val="24"/>
+              <w:szCs w:val="24"/>
+            </w:rPr>
+            <w:t>дубл</w:t>
+          </w:r>
+          <w:proofErr w:type="spellEnd"/>
+          <w:r>
+            <w:rPr>
+              <w:rFonts w:ascii="Times New Roman" w:hAnsi="Times New Roman" w:cs="Times New Roman"/>
+              <w:sz w:val="24"/>
+              <w:szCs w:val="24"/>
+            </w:rPr>
+            <w:t>.</w:t>
           </w:r>
         </w:p>
       </w:tc>
@@ -9717,13 +8736,41 @@
               <w:szCs w:val="24"/>
             </w:rPr>
           </w:pPr>
+          <w:proofErr w:type="spellStart"/>
           <w:r>
             <w:rPr>
               <w:rFonts w:ascii="Times New Roman" w:hAnsi="Times New Roman" w:cs="Times New Roman"/>
               <w:sz w:val="24"/>
               <w:szCs w:val="24"/>
             </w:rPr>
-            <w:t>Взам. инв №</w:t>
+            <w:t>Взам</w:t>
+          </w:r>
+          <w:proofErr w:type="spellEnd"/>
+          <w:r>
+            <w:rPr>
+              <w:rFonts w:ascii="Times New Roman" w:hAnsi="Times New Roman" w:cs="Times New Roman"/>
+              <w:sz w:val="24"/>
+              <w:szCs w:val="24"/>
+            </w:rPr>
+            <w:t xml:space="preserve">. </w:t>
+          </w:r>
+          <w:proofErr w:type="spellStart"/>
+          <w:r>
+            <w:rPr>
+              <w:rFonts w:ascii="Times New Roman" w:hAnsi="Times New Roman" w:cs="Times New Roman"/>
+              <w:sz w:val="24"/>
+              <w:szCs w:val="24"/>
+            </w:rPr>
+            <w:t>инв</w:t>
+          </w:r>
+          <w:proofErr w:type="spellEnd"/>
+          <w:r>
+            <w:rPr>
+              <w:rFonts w:ascii="Times New Roman" w:hAnsi="Times New Roman" w:cs="Times New Roman"/>
+              <w:sz w:val="24"/>
+              <w:szCs w:val="24"/>
+            </w:rPr>
+            <w:t xml:space="preserve"> №</w:t>
           </w:r>
         </w:p>
       </w:tc>
@@ -9746,7 +8793,25 @@
               <w:sz w:val="24"/>
               <w:szCs w:val="24"/>
             </w:rPr>
-            <w:t>Инв. № дубл.</w:t>
+            <w:t xml:space="preserve">Инв. № </w:t>
+          </w:r>
+          <w:proofErr w:type="spellStart"/>
+          <w:r>
+            <w:rPr>
+              <w:rFonts w:ascii="Times New Roman" w:hAnsi="Times New Roman" w:cs="Times New Roman"/>
+              <w:sz w:val="24"/>
+              <w:szCs w:val="24"/>
+            </w:rPr>
+            <w:t>дубл</w:t>
+          </w:r>
+          <w:proofErr w:type="spellEnd"/>
+          <w:r>
+            <w:rPr>
+              <w:rFonts w:ascii="Times New Roman" w:hAnsi="Times New Roman" w:cs="Times New Roman"/>
+              <w:sz w:val="24"/>
+              <w:szCs w:val="24"/>
+            </w:rPr>
+            <w:t>.</w:t>
           </w:r>
         </w:p>
       </w:tc>
@@ -9861,7 +8926,7 @@
             <w:sz w:val="24"/>
             <w:szCs w:val="24"/>
           </w:rPr>
-          <w:t>10</w:t>
+          <w:t>13</w:t>
         </w:r>
         <w:r>
           <w:rPr>

</xml_diff>

<commit_message>
Finished program text doc
</commit_message>
<xml_diff>
--- a/docs/РО.docx
+++ b/docs/РО.docx
@@ -2674,7 +2674,7 @@
                 <w:noProof/>
                 <w:webHidden/>
               </w:rPr>
-              <w:t>7</w:t>
+              <w:t>6</w:t>
             </w:r>
             <w:r>
               <w:rPr>
@@ -2746,7 +2746,7 @@
                 <w:noProof/>
                 <w:webHidden/>
               </w:rPr>
-              <w:t>9</w:t>
+              <w:t>7</w:t>
             </w:r>
             <w:r>
               <w:rPr>
@@ -2805,20 +2805,16 @@
                 <w:noProof/>
                 <w:webHidden/>
               </w:rPr>
-            </w:r>
-            <w:r>
-              <w:rPr>
-                <w:noProof/>
-                <w:webHidden/>
-              </w:rPr>
               <w:fldChar w:fldCharType="separate"/>
             </w:r>
             <w:r>
               <w:rPr>
-                <w:noProof/>
-                <w:webHidden/>
-              </w:rPr>
-              <w:t>10</w:t>
+                <w:b/>
+                <w:bCs/>
+                <w:noProof/>
+                <w:webHidden/>
+              </w:rPr>
+              <w:t>Ошибка! Закладка не определена.</w:t>
             </w:r>
             <w:r>
               <w:rPr>
@@ -5763,6 +5759,7 @@
           <w:szCs w:val="24"/>
         </w:rPr>
       </w:pPr>
+      <w:bookmarkStart w:id="24" w:name="_GoBack"/>
       <w:r>
         <w:rPr>
           <w:noProof/>
@@ -5811,6 +5808,7 @@
           </wp:inline>
         </w:drawing>
       </w:r>
+      <w:bookmarkEnd w:id="24"/>
     </w:p>
     <w:p>
       <w:pPr>
@@ -5895,8 +5893,6 @@
           <w:docGrid w:linePitch="360"/>
         </w:sectPr>
       </w:pPr>
-      <w:bookmarkStart w:id="24" w:name="_GoBack"/>
-      <w:bookmarkEnd w:id="24"/>
     </w:p>
     <w:tbl>
       <w:tblPr>

</xml_diff>